<commit_message>
Fix larghezza titoli film raccomandati, inserito messaggio Benvenuto utente e finita la Relazione
</commit_message>
<xml_diff>
--- a/FaceRecognitionForm/Relazione/Face Detection Relazione.docx
+++ b/FaceRecognitionForm/Relazione/Face Detection Relazione.docx
@@ -16,6 +16,9 @@
       <w:proofErr w:type="spellEnd"/>
       <w:r>
         <w:t xml:space="preserve"> &amp; Recognition</w:t>
+      </w:r>
+      <w:r>
+        <w:t>, Movie Recommendation</w:t>
       </w:r>
     </w:p>
     <w:p>
@@ -78,28 +81,18 @@
     <w:p>
       <w:pPr>
         <w:pStyle w:val="Informazionicontatto"/>
-      </w:pPr>
-      <w:r>
-        <w:rPr>
-          <w:sz w:val="22"/>
-          <w:szCs w:val="18"/>
-        </w:rPr>
-        <w:t>Massimo Rosselli &amp; Valerio Losito</w:t>
-      </w:r>
-      <w:r>
         <w:rPr>
           <w:sz w:val="22"/>
           <w:szCs w:val="18"/>
           <w:lang w:bidi="it-IT"/>
         </w:rPr>
-        <w:t xml:space="preserve"> | Corso</w:t>
-      </w:r>
+      </w:pPr>
       <w:r>
         <w:rPr>
           <w:sz w:val="22"/>
           <w:szCs w:val="18"/>
         </w:rPr>
-        <w:t xml:space="preserve"> di Machine Learning</w:t>
+        <w:t>Massimo Rosselli &amp; Valerio Losito</w:t>
       </w:r>
       <w:r>
         <w:rPr>
@@ -107,27 +100,62 @@
           <w:szCs w:val="18"/>
           <w:lang w:bidi="it-IT"/>
         </w:rPr>
-        <w:t xml:space="preserve"> | </w:t>
-      </w:r>
+        <w:t xml:space="preserve"> </w:t>
+      </w:r>
+    </w:p>
+    <w:p>
+      <w:pPr>
+        <w:pStyle w:val="Informazionicontatto"/>
+      </w:pPr>
       <w:r>
         <w:rPr>
           <w:sz w:val="22"/>
           <w:szCs w:val="18"/>
-        </w:rPr>
-        <w:t>09/09</w:t>
+          <w:lang w:bidi="it-IT"/>
+        </w:rPr>
+        <w:t>Corso</w:t>
       </w:r>
       <w:r>
         <w:rPr>
           <w:sz w:val="22"/>
           <w:szCs w:val="18"/>
         </w:rPr>
+        <w:t xml:space="preserve"> di Machine Learning</w:t>
+      </w:r>
+      <w:r>
+        <w:rPr>
+          <w:sz w:val="22"/>
+          <w:szCs w:val="18"/>
+          <w:lang w:bidi="it-IT"/>
+        </w:rPr>
+        <w:t xml:space="preserve"> | </w:t>
+      </w:r>
+      <w:r>
+        <w:rPr>
+          <w:sz w:val="22"/>
+          <w:szCs w:val="18"/>
+        </w:rPr>
+        <w:t>09/09</w:t>
+      </w:r>
+      <w:r>
+        <w:rPr>
+          <w:sz w:val="22"/>
+          <w:szCs w:val="18"/>
+        </w:rPr>
         <w:t>/2019</w:t>
       </w:r>
       <w:r>
+        <w:rPr>
+          <w:sz w:val="22"/>
+          <w:szCs w:val="18"/>
+        </w:rPr>
+        <w:t xml:space="preserve"> (Riv. 03/12/2019)</w:t>
+      </w:r>
+      <w:r>
         <w:br w:type="page"/>
       </w:r>
     </w:p>
-    <w:bookmarkStart w:id="0" w:name="_Toc18912631" w:displacedByCustomXml="next"/>
+    <w:bookmarkStart w:id="0" w:name="_Toc26276742" w:displacedByCustomXml="next"/>
     <w:bookmarkStart w:id="1" w:name="_Toc18496654" w:displacedByCustomXml="next"/>
     <w:sdt>
       <w:sdtPr>
@@ -185,7 +213,7 @@
           <w:r>
             <w:fldChar w:fldCharType="separate"/>
           </w:r>
-          <w:hyperlink w:anchor="_Toc18912631" w:history="1">
+          <w:hyperlink w:anchor="_Toc26276742" w:history="1">
             <w:r>
               <w:rPr>
                 <w:rStyle w:val="Collegamentoipertestuale"/>
@@ -212,7 +240,7 @@
                 <w:noProof/>
                 <w:webHidden/>
               </w:rPr>
-              <w:instrText xml:space="preserve"> PAGEREF _Toc18912631 \h </w:instrText>
+              <w:instrText xml:space="preserve"> PAGEREF _Toc26276742 \h </w:instrText>
             </w:r>
             <w:r>
               <w:rPr>
@@ -257,7 +285,7 @@
               <w:lang w:eastAsia="it-IT"/>
             </w:rPr>
           </w:pPr>
-          <w:hyperlink w:anchor="_Toc18912632" w:history="1">
+          <w:hyperlink w:anchor="_Toc26276743" w:history="1">
             <w:r>
               <w:rPr>
                 <w:rStyle w:val="Collegamentoipertestuale"/>
@@ -284,7 +312,7 @@
                 <w:noProof/>
                 <w:webHidden/>
               </w:rPr>
-              <w:instrText xml:space="preserve"> PAGEREF _Toc18912632 \h </w:instrText>
+              <w:instrText xml:space="preserve"> PAGEREF _Toc26276743 \h </w:instrText>
             </w:r>
             <w:r>
               <w:rPr>
@@ -329,7 +357,7 @@
               <w:lang w:eastAsia="it-IT"/>
             </w:rPr>
           </w:pPr>
-          <w:hyperlink w:anchor="_Toc18912633" w:history="1">
+          <w:hyperlink w:anchor="_Toc26276744" w:history="1">
             <w:r>
               <w:rPr>
                 <w:rStyle w:val="Collegamentoipertestuale"/>
@@ -356,7 +384,7 @@
                 <w:noProof/>
                 <w:webHidden/>
               </w:rPr>
-              <w:instrText xml:space="preserve"> PAGEREF _Toc18912633 \h </w:instrText>
+              <w:instrText xml:space="preserve"> PAGEREF _Toc26276744 \h </w:instrText>
             </w:r>
             <w:r>
               <w:rPr>
@@ -401,7 +429,7 @@
               <w:lang w:eastAsia="it-IT"/>
             </w:rPr>
           </w:pPr>
-          <w:hyperlink w:anchor="_Toc18912634" w:history="1">
+          <w:hyperlink w:anchor="_Toc26276745" w:history="1">
             <w:r>
               <w:rPr>
                 <w:rStyle w:val="Collegamentoipertestuale"/>
@@ -428,7 +456,7 @@
                 <w:noProof/>
                 <w:webHidden/>
               </w:rPr>
-              <w:instrText xml:space="preserve"> PAGEREF _Toc18912634 \h </w:instrText>
+              <w:instrText xml:space="preserve"> PAGEREF _Toc26276745 \h </w:instrText>
             </w:r>
             <w:r>
               <w:rPr>
@@ -473,13 +501,15 @@
               <w:lang w:eastAsia="it-IT"/>
             </w:rPr>
           </w:pPr>
-          <w:hyperlink w:anchor="_Toc18912635" w:history="1">
+          <w:hyperlink w:anchor="_Toc26276746" w:history="1">
             <w:r>
               <w:rPr>
                 <w:rStyle w:val="Collegamentoipertestuale"/>
-                <w:noProof/>
-              </w:rPr>
-              <w:t>Descrizione del Software</w:t>
+                <w:i/>
+                <w:iCs/>
+                <w:noProof/>
+              </w:rPr>
+              <w:t>Parte I – Face Detection &amp; Recognition</w:t>
             </w:r>
             <w:r>
               <w:rPr>
@@ -500,7 +530,7 @@
                 <w:noProof/>
                 <w:webHidden/>
               </w:rPr>
-              <w:instrText xml:space="preserve"> PAGEREF _Toc18912635 \h </w:instrText>
+              <w:instrText xml:space="preserve"> PAGEREF _Toc26276746 \h </w:instrText>
             </w:r>
             <w:r>
               <w:rPr>
@@ -521,6 +551,346 @@
                 <w:webHidden/>
               </w:rPr>
               <w:t>4</w:t>
+            </w:r>
+            <w:r>
+              <w:rPr>
+                <w:noProof/>
+                <w:webHidden/>
+              </w:rPr>
+              <w:fldChar w:fldCharType="end"/>
+            </w:r>
+          </w:hyperlink>
+        </w:p>
+        <w:p>
+          <w:pPr>
+            <w:pStyle w:val="Sommario1"/>
+            <w:tabs>
+              <w:tab w:val="left" w:pos="660"/>
+              <w:tab w:val="right" w:leader="dot" w:pos="8296"/>
+            </w:tabs>
+            <w:rPr>
+              <w:b w:val="0"/>
+              <w:noProof/>
+              <w:color w:val="auto"/>
+              <w:sz w:val="22"/>
+              <w:lang w:eastAsia="it-IT"/>
+            </w:rPr>
+          </w:pPr>
+          <w:hyperlink w:anchor="_Toc26276747" w:history="1">
+            <w:r>
+              <w:rPr>
+                <w:b w:val="0"/>
+                <w:noProof/>
+                <w:color w:val="auto"/>
+                <w:sz w:val="22"/>
+                <w:lang w:eastAsia="it-IT"/>
+              </w:rPr>
+              <w:tab/>
+            </w:r>
+            <w:r>
+              <w:rPr>
+                <w:rStyle w:val="Collegamentoipertestuale"/>
+                <w:i/>
+                <w:iCs/>
+                <w:noProof/>
+              </w:rPr>
+              <w:t>Fase di Registrazione</w:t>
+            </w:r>
+            <w:r>
+              <w:rPr>
+                <w:noProof/>
+                <w:webHidden/>
+              </w:rPr>
+              <w:tab/>
+            </w:r>
+            <w:r>
+              <w:rPr>
+                <w:noProof/>
+                <w:webHidden/>
+              </w:rPr>
+              <w:fldChar w:fldCharType="begin"/>
+            </w:r>
+            <w:r>
+              <w:rPr>
+                <w:noProof/>
+                <w:webHidden/>
+              </w:rPr>
+              <w:instrText xml:space="preserve"> PAGEREF _Toc26276747 \h </w:instrText>
+            </w:r>
+            <w:r>
+              <w:rPr>
+                <w:noProof/>
+                <w:webHidden/>
+              </w:rPr>
+            </w:r>
+            <w:r>
+              <w:rPr>
+                <w:noProof/>
+                <w:webHidden/>
+              </w:rPr>
+              <w:fldChar w:fldCharType="separate"/>
+            </w:r>
+            <w:r>
+              <w:rPr>
+                <w:noProof/>
+                <w:webHidden/>
+              </w:rPr>
+              <w:t>4</w:t>
+            </w:r>
+            <w:r>
+              <w:rPr>
+                <w:noProof/>
+                <w:webHidden/>
+              </w:rPr>
+              <w:fldChar w:fldCharType="end"/>
+            </w:r>
+          </w:hyperlink>
+        </w:p>
+        <w:p>
+          <w:pPr>
+            <w:pStyle w:val="Sommario1"/>
+            <w:tabs>
+              <w:tab w:val="left" w:pos="660"/>
+              <w:tab w:val="right" w:leader="dot" w:pos="8296"/>
+            </w:tabs>
+            <w:rPr>
+              <w:b w:val="0"/>
+              <w:noProof/>
+              <w:color w:val="auto"/>
+              <w:sz w:val="22"/>
+              <w:lang w:eastAsia="it-IT"/>
+            </w:rPr>
+          </w:pPr>
+          <w:hyperlink w:anchor="_Toc26276748" w:history="1">
+            <w:r>
+              <w:rPr>
+                <w:b w:val="0"/>
+                <w:noProof/>
+                <w:color w:val="auto"/>
+                <w:sz w:val="22"/>
+                <w:lang w:eastAsia="it-IT"/>
+              </w:rPr>
+              <w:tab/>
+            </w:r>
+            <w:r>
+              <w:rPr>
+                <w:rStyle w:val="Collegamentoipertestuale"/>
+                <w:i/>
+                <w:iCs/>
+                <w:noProof/>
+              </w:rPr>
+              <w:t>Fase di Login tramite Face Recognition</w:t>
+            </w:r>
+            <w:r>
+              <w:rPr>
+                <w:noProof/>
+                <w:webHidden/>
+              </w:rPr>
+              <w:tab/>
+            </w:r>
+            <w:r>
+              <w:rPr>
+                <w:noProof/>
+                <w:webHidden/>
+              </w:rPr>
+              <w:fldChar w:fldCharType="begin"/>
+            </w:r>
+            <w:r>
+              <w:rPr>
+                <w:noProof/>
+                <w:webHidden/>
+              </w:rPr>
+              <w:instrText xml:space="preserve"> PAGEREF _Toc26276748 \h </w:instrText>
+            </w:r>
+            <w:r>
+              <w:rPr>
+                <w:noProof/>
+                <w:webHidden/>
+              </w:rPr>
+            </w:r>
+            <w:r>
+              <w:rPr>
+                <w:noProof/>
+                <w:webHidden/>
+              </w:rPr>
+              <w:fldChar w:fldCharType="separate"/>
+            </w:r>
+            <w:r>
+              <w:rPr>
+                <w:noProof/>
+                <w:webHidden/>
+              </w:rPr>
+              <w:t>5</w:t>
+            </w:r>
+            <w:r>
+              <w:rPr>
+                <w:noProof/>
+                <w:webHidden/>
+              </w:rPr>
+              <w:fldChar w:fldCharType="end"/>
+            </w:r>
+          </w:hyperlink>
+        </w:p>
+        <w:p>
+          <w:pPr>
+            <w:pStyle w:val="Sommario1"/>
+            <w:tabs>
+              <w:tab w:val="left" w:pos="660"/>
+              <w:tab w:val="right" w:leader="dot" w:pos="8296"/>
+            </w:tabs>
+            <w:rPr>
+              <w:b w:val="0"/>
+              <w:noProof/>
+              <w:color w:val="auto"/>
+              <w:sz w:val="22"/>
+              <w:lang w:eastAsia="it-IT"/>
+            </w:rPr>
+          </w:pPr>
+          <w:hyperlink w:anchor="_Toc26276749" w:history="1">
+            <w:r>
+              <w:rPr>
+                <w:b w:val="0"/>
+                <w:noProof/>
+                <w:color w:val="auto"/>
+                <w:sz w:val="22"/>
+                <w:lang w:eastAsia="it-IT"/>
+              </w:rPr>
+              <w:tab/>
+            </w:r>
+            <w:r>
+              <w:rPr>
+                <w:rStyle w:val="Collegamentoipertestuale"/>
+                <w:i/>
+                <w:iCs/>
+                <w:noProof/>
+              </w:rPr>
+              <w:t>Fase di Login tramite Facebook</w:t>
+            </w:r>
+            <w:r>
+              <w:rPr>
+                <w:noProof/>
+                <w:webHidden/>
+              </w:rPr>
+              <w:tab/>
+            </w:r>
+            <w:r>
+              <w:rPr>
+                <w:noProof/>
+                <w:webHidden/>
+              </w:rPr>
+              <w:fldChar w:fldCharType="begin"/>
+            </w:r>
+            <w:r>
+              <w:rPr>
+                <w:noProof/>
+                <w:webHidden/>
+              </w:rPr>
+              <w:instrText xml:space="preserve"> PAGEREF _Toc26276749 \h </w:instrText>
+            </w:r>
+            <w:r>
+              <w:rPr>
+                <w:noProof/>
+                <w:webHidden/>
+              </w:rPr>
+            </w:r>
+            <w:r>
+              <w:rPr>
+                <w:noProof/>
+                <w:webHidden/>
+              </w:rPr>
+              <w:fldChar w:fldCharType="separate"/>
+            </w:r>
+            <w:r>
+              <w:rPr>
+                <w:noProof/>
+                <w:webHidden/>
+              </w:rPr>
+              <w:t>6</w:t>
+            </w:r>
+            <w:r>
+              <w:rPr>
+                <w:noProof/>
+                <w:webHidden/>
+              </w:rPr>
+              <w:fldChar w:fldCharType="end"/>
+            </w:r>
+          </w:hyperlink>
+        </w:p>
+        <w:p>
+          <w:pPr>
+            <w:pStyle w:val="Sommario1"/>
+            <w:tabs>
+              <w:tab w:val="left" w:pos="660"/>
+              <w:tab w:val="right" w:leader="dot" w:pos="8296"/>
+            </w:tabs>
+            <w:rPr>
+              <w:b w:val="0"/>
+              <w:noProof/>
+              <w:color w:val="auto"/>
+              <w:sz w:val="22"/>
+              <w:lang w:eastAsia="it-IT"/>
+            </w:rPr>
+          </w:pPr>
+          <w:hyperlink w:anchor="_Toc26276750" w:history="1">
+            <w:r>
+              <w:rPr>
+                <w:b w:val="0"/>
+                <w:noProof/>
+                <w:color w:val="auto"/>
+                <w:sz w:val="22"/>
+                <w:lang w:eastAsia="it-IT"/>
+              </w:rPr>
+              <w:tab/>
+            </w:r>
+            <w:r>
+              <w:rPr>
+                <w:rStyle w:val="Collegamentoipertestuale"/>
+                <w:i/>
+                <w:iCs/>
+                <w:noProof/>
+              </w:rPr>
+              <w:t>Fase di Cancellazione</w:t>
+            </w:r>
+            <w:r>
+              <w:rPr>
+                <w:noProof/>
+                <w:webHidden/>
+              </w:rPr>
+              <w:tab/>
+            </w:r>
+            <w:r>
+              <w:rPr>
+                <w:noProof/>
+                <w:webHidden/>
+              </w:rPr>
+              <w:fldChar w:fldCharType="begin"/>
+            </w:r>
+            <w:r>
+              <w:rPr>
+                <w:noProof/>
+                <w:webHidden/>
+              </w:rPr>
+              <w:instrText xml:space="preserve"> PAGEREF _Toc26276750 \h </w:instrText>
+            </w:r>
+            <w:r>
+              <w:rPr>
+                <w:noProof/>
+                <w:webHidden/>
+              </w:rPr>
+            </w:r>
+            <w:r>
+              <w:rPr>
+                <w:noProof/>
+                <w:webHidden/>
+              </w:rPr>
+              <w:fldChar w:fldCharType="separate"/>
+            </w:r>
+            <w:r>
+              <w:rPr>
+                <w:noProof/>
+                <w:webHidden/>
+              </w:rPr>
+              <w:t>6</w:t>
             </w:r>
             <w:r>
               <w:rPr>
@@ -545,10 +915,254 @@
               <w:lang w:eastAsia="it-IT"/>
             </w:rPr>
           </w:pPr>
-          <w:hyperlink w:anchor="_Toc18912636" w:history="1">
+          <w:hyperlink w:anchor="_Toc26276751" w:history="1">
             <w:r>
               <w:rPr>
                 <w:rStyle w:val="Collegamentoipertestuale"/>
+                <w:i/>
+                <w:iCs/>
+                <w:noProof/>
+              </w:rPr>
+              <w:t>Parte II – Movie Recommandation</w:t>
+            </w:r>
+            <w:r>
+              <w:rPr>
+                <w:noProof/>
+                <w:webHidden/>
+              </w:rPr>
+              <w:tab/>
+            </w:r>
+            <w:r>
+              <w:rPr>
+                <w:noProof/>
+                <w:webHidden/>
+              </w:rPr>
+              <w:fldChar w:fldCharType="begin"/>
+            </w:r>
+            <w:r>
+              <w:rPr>
+                <w:noProof/>
+                <w:webHidden/>
+              </w:rPr>
+              <w:instrText xml:space="preserve"> PAGEREF _Toc26276751 \h </w:instrText>
+            </w:r>
+            <w:r>
+              <w:rPr>
+                <w:noProof/>
+                <w:webHidden/>
+              </w:rPr>
+            </w:r>
+            <w:r>
+              <w:rPr>
+                <w:noProof/>
+                <w:webHidden/>
+              </w:rPr>
+              <w:fldChar w:fldCharType="separate"/>
+            </w:r>
+            <w:r>
+              <w:rPr>
+                <w:noProof/>
+                <w:webHidden/>
+              </w:rPr>
+              <w:t>7</w:t>
+            </w:r>
+            <w:r>
+              <w:rPr>
+                <w:noProof/>
+                <w:webHidden/>
+              </w:rPr>
+              <w:fldChar w:fldCharType="end"/>
+            </w:r>
+          </w:hyperlink>
+        </w:p>
+        <w:p>
+          <w:pPr>
+            <w:pStyle w:val="Sommario1"/>
+            <w:tabs>
+              <w:tab w:val="left" w:pos="660"/>
+              <w:tab w:val="right" w:leader="dot" w:pos="8296"/>
+            </w:tabs>
+            <w:rPr>
+              <w:b w:val="0"/>
+              <w:noProof/>
+              <w:color w:val="auto"/>
+              <w:sz w:val="22"/>
+              <w:lang w:eastAsia="it-IT"/>
+            </w:rPr>
+          </w:pPr>
+          <w:hyperlink w:anchor="_Toc26276752" w:history="1">
+            <w:r>
+              <w:rPr>
+                <w:b w:val="0"/>
+                <w:noProof/>
+                <w:color w:val="auto"/>
+                <w:sz w:val="22"/>
+                <w:lang w:eastAsia="it-IT"/>
+              </w:rPr>
+              <w:tab/>
+            </w:r>
+            <w:r>
+              <w:rPr>
+                <w:rStyle w:val="Collegamentoipertestuale"/>
+                <w:i/>
+                <w:iCs/>
+                <w:noProof/>
+              </w:rPr>
+              <w:t>Show Recommendation</w:t>
+            </w:r>
+            <w:r>
+              <w:rPr>
+                <w:noProof/>
+                <w:webHidden/>
+              </w:rPr>
+              <w:tab/>
+            </w:r>
+            <w:r>
+              <w:rPr>
+                <w:noProof/>
+                <w:webHidden/>
+              </w:rPr>
+              <w:fldChar w:fldCharType="begin"/>
+            </w:r>
+            <w:r>
+              <w:rPr>
+                <w:noProof/>
+                <w:webHidden/>
+              </w:rPr>
+              <w:instrText xml:space="preserve"> PAGEREF _Toc26276752 \h </w:instrText>
+            </w:r>
+            <w:r>
+              <w:rPr>
+                <w:noProof/>
+                <w:webHidden/>
+              </w:rPr>
+            </w:r>
+            <w:r>
+              <w:rPr>
+                <w:noProof/>
+                <w:webHidden/>
+              </w:rPr>
+              <w:fldChar w:fldCharType="separate"/>
+            </w:r>
+            <w:r>
+              <w:rPr>
+                <w:noProof/>
+                <w:webHidden/>
+              </w:rPr>
+              <w:t>8</w:t>
+            </w:r>
+            <w:r>
+              <w:rPr>
+                <w:noProof/>
+                <w:webHidden/>
+              </w:rPr>
+              <w:fldChar w:fldCharType="end"/>
+            </w:r>
+          </w:hyperlink>
+        </w:p>
+        <w:p>
+          <w:pPr>
+            <w:pStyle w:val="Sommario1"/>
+            <w:tabs>
+              <w:tab w:val="left" w:pos="660"/>
+              <w:tab w:val="right" w:leader="dot" w:pos="8296"/>
+            </w:tabs>
+            <w:rPr>
+              <w:b w:val="0"/>
+              <w:noProof/>
+              <w:color w:val="auto"/>
+              <w:sz w:val="22"/>
+              <w:lang w:eastAsia="it-IT"/>
+            </w:rPr>
+          </w:pPr>
+          <w:hyperlink w:anchor="_Toc26276753" w:history="1">
+            <w:r>
+              <w:rPr>
+                <w:b w:val="0"/>
+                <w:noProof/>
+                <w:color w:val="auto"/>
+                <w:sz w:val="22"/>
+                <w:lang w:eastAsia="it-IT"/>
+              </w:rPr>
+              <w:tab/>
+            </w:r>
+            <w:r>
+              <w:rPr>
+                <w:rStyle w:val="Collegamentoipertestuale"/>
+                <w:i/>
+                <w:iCs/>
+                <w:noProof/>
+              </w:rPr>
+              <w:t>Show Feedback Result</w:t>
+            </w:r>
+            <w:r>
+              <w:rPr>
+                <w:noProof/>
+                <w:webHidden/>
+              </w:rPr>
+              <w:tab/>
+            </w:r>
+            <w:r>
+              <w:rPr>
+                <w:noProof/>
+                <w:webHidden/>
+              </w:rPr>
+              <w:fldChar w:fldCharType="begin"/>
+            </w:r>
+            <w:r>
+              <w:rPr>
+                <w:noProof/>
+                <w:webHidden/>
+              </w:rPr>
+              <w:instrText xml:space="preserve"> PAGEREF _Toc26276753 \h </w:instrText>
+            </w:r>
+            <w:r>
+              <w:rPr>
+                <w:noProof/>
+                <w:webHidden/>
+              </w:rPr>
+            </w:r>
+            <w:r>
+              <w:rPr>
+                <w:noProof/>
+                <w:webHidden/>
+              </w:rPr>
+              <w:fldChar w:fldCharType="separate"/>
+            </w:r>
+            <w:r>
+              <w:rPr>
+                <w:noProof/>
+                <w:webHidden/>
+              </w:rPr>
+              <w:t>9</w:t>
+            </w:r>
+            <w:r>
+              <w:rPr>
+                <w:noProof/>
+                <w:webHidden/>
+              </w:rPr>
+              <w:fldChar w:fldCharType="end"/>
+            </w:r>
+          </w:hyperlink>
+        </w:p>
+        <w:p>
+          <w:pPr>
+            <w:pStyle w:val="Sommario1"/>
+            <w:tabs>
+              <w:tab w:val="right" w:leader="dot" w:pos="8296"/>
+            </w:tabs>
+            <w:rPr>
+              <w:b w:val="0"/>
+              <w:noProof/>
+              <w:color w:val="auto"/>
+              <w:sz w:val="22"/>
+              <w:lang w:eastAsia="it-IT"/>
+            </w:rPr>
+          </w:pPr>
+          <w:hyperlink w:anchor="_Toc26276754" w:history="1">
+            <w:r>
+              <w:rPr>
+                <w:rStyle w:val="Collegamentoipertestuale"/>
                 <w:noProof/>
               </w:rPr>
               <w:t>Bibliografia</w:t>
@@ -572,7 +1186,7 @@
                 <w:noProof/>
                 <w:webHidden/>
               </w:rPr>
-              <w:instrText xml:space="preserve"> PAGEREF _Toc18912636 \h </w:instrText>
+              <w:instrText xml:space="preserve"> PAGEREF _Toc26276754 \h </w:instrText>
             </w:r>
             <w:r>
               <w:rPr>
@@ -592,7 +1206,7 @@
                 <w:noProof/>
                 <w:webHidden/>
               </w:rPr>
-              <w:t>7</w:t>
+              <w:t>10</w:t>
             </w:r>
             <w:r>
               <w:rPr>
@@ -608,6 +1222,8 @@
             <w:fldChar w:fldCharType="end"/>
           </w:r>
         </w:p>
+        <w:bookmarkStart w:id="2" w:name="_GoBack" w:displacedByCustomXml="next"/>
+        <w:bookmarkEnd w:id="2" w:displacedByCustomXml="next"/>
       </w:sdtContent>
     </w:sdt>
     <w:p>
@@ -619,12 +1235,12 @@
       <w:pPr>
         <w:pStyle w:val="Titolo"/>
       </w:pPr>
-      <w:bookmarkStart w:id="2" w:name="_Toc18912632"/>
+      <w:bookmarkStart w:id="3" w:name="_Toc26276743"/>
       <w:r>
         <w:lastRenderedPageBreak/>
         <w:t>Introduzione</w:t>
       </w:r>
-      <w:bookmarkEnd w:id="2"/>
+      <w:bookmarkEnd w:id="3"/>
     </w:p>
     <w:p>
       <w:pPr>
@@ -775,11 +1391,11 @@
       <w:pPr>
         <w:pStyle w:val="Titolo"/>
       </w:pPr>
-      <w:bookmarkStart w:id="3" w:name="_Toc18912633"/>
+      <w:bookmarkStart w:id="4" w:name="_Toc26276744"/>
       <w:r>
         <w:t>Ambiti applicativi del Face Recognition</w:t>
       </w:r>
-      <w:bookmarkEnd w:id="3"/>
+      <w:bookmarkEnd w:id="4"/>
     </w:p>
     <w:p>
       <w:pPr>
@@ -870,11 +1486,11 @@
       <w:pPr>
         <w:pStyle w:val="Titolo"/>
       </w:pPr>
-      <w:bookmarkStart w:id="4" w:name="_Toc18912634"/>
+      <w:bookmarkStart w:id="5" w:name="_Toc26276745"/>
       <w:r>
         <w:t>Requisiti minimi di sistema</w:t>
       </w:r>
-      <w:bookmarkEnd w:id="4"/>
+      <w:bookmarkEnd w:id="5"/>
     </w:p>
     <w:p>
       <w:pPr>
@@ -915,7 +1531,6 @@
         </w:numPr>
       </w:pPr>
       <w:proofErr w:type="spellStart"/>
-      <w:proofErr w:type="gramStart"/>
       <w:r>
         <w:rPr>
           <w:b w:val="0"/>
@@ -924,7 +1539,6 @@
         <w:t>ColinChang.EmotionAnalyze.AffdexExtentsion</w:t>
       </w:r>
       <w:proofErr w:type="spellEnd"/>
-      <w:proofErr w:type="gramEnd"/>
       <w:r>
         <w:rPr>
           <w:b w:val="0"/>
@@ -1096,29 +1710,66 @@
     <w:p>
       <w:pPr>
         <w:pStyle w:val="Titolo"/>
-      </w:pPr>
-    </w:p>
-    <w:p>
-      <w:pPr>
-        <w:pStyle w:val="Titolo"/>
-      </w:pPr>
-      <w:bookmarkStart w:id="5" w:name="_Toc18912635"/>
-      <w:r>
-        <w:t>Descrizione del Software</w:t>
-      </w:r>
-      <w:bookmarkEnd w:id="5"/>
-    </w:p>
-    <w:p>
-      <w:pPr>
-        <w:pStyle w:val="Sottotitolo"/>
+        <w:spacing w:before="0" w:after="0"/>
+        <w:rPr>
+          <w:i/>
+          <w:iCs/>
+        </w:rPr>
+      </w:pPr>
+      <w:bookmarkStart w:id="6" w:name="_Toc26276746"/>
+      <w:r>
+        <w:rPr>
+          <w:i/>
+          <w:iCs/>
+        </w:rPr>
+        <w:lastRenderedPageBreak/>
+        <w:t xml:space="preserve">Parte I – Face </w:t>
+      </w:r>
+      <w:proofErr w:type="spellStart"/>
+      <w:r>
+        <w:rPr>
+          <w:i/>
+          <w:iCs/>
+        </w:rPr>
+        <w:t>Detection</w:t>
+      </w:r>
+      <w:proofErr w:type="spellEnd"/>
+      <w:r>
+        <w:rPr>
+          <w:i/>
+          <w:iCs/>
+        </w:rPr>
+        <w:t xml:space="preserve"> &amp; Recognition</w:t>
+      </w:r>
+      <w:bookmarkEnd w:id="6"/>
+    </w:p>
+    <w:p>
+      <w:pPr>
+        <w:pStyle w:val="Corpotesto"/>
+      </w:pPr>
+    </w:p>
+    <w:p>
+      <w:pPr>
+        <w:pStyle w:val="Titolo1"/>
         <w:numPr>
           <w:ilvl w:val="0"/>
-          <w:numId w:val="4"/>
+          <w:numId w:val="13"/>
         </w:numPr>
-      </w:pPr>
-      <w:r>
+        <w:spacing w:before="0"/>
+        <w:rPr>
+          <w:i/>
+          <w:iCs/>
+        </w:rPr>
+      </w:pPr>
+      <w:bookmarkStart w:id="7" w:name="_Toc26276747"/>
+      <w:r>
+        <w:rPr>
+          <w:i/>
+          <w:iCs/>
+        </w:rPr>
         <w:t>Fase di Registrazione</w:t>
       </w:r>
+      <w:bookmarkEnd w:id="7"/>
     </w:p>
     <w:p>
       <w:pPr>
@@ -1407,26 +2058,25 @@
     </w:p>
     <w:p>
       <w:pPr>
-        <w:pStyle w:val="Corpotesto"/>
-        <w:ind w:left="720"/>
-        <w:jc w:val="both"/>
-        <w:rPr>
-          <w:b w:val="0"/>
-          <w:bCs/>
-        </w:rPr>
-      </w:pPr>
-    </w:p>
-    <w:p>
-      <w:pPr>
-        <w:pStyle w:val="Sottotitolo"/>
+        <w:pStyle w:val="Titolo1"/>
         <w:numPr>
           <w:ilvl w:val="0"/>
-          <w:numId w:val="3"/>
+          <w:numId w:val="13"/>
         </w:numPr>
-      </w:pPr>
-      <w:r>
+        <w:rPr>
+          <w:i/>
+          <w:iCs/>
+        </w:rPr>
+      </w:pPr>
+      <w:bookmarkStart w:id="8" w:name="_Toc26276748"/>
+      <w:r>
+        <w:rPr>
+          <w:i/>
+          <w:iCs/>
+        </w:rPr>
         <w:t>Fase di Login tramite Face Recognition</w:t>
       </w:r>
+      <w:bookmarkEnd w:id="8"/>
     </w:p>
     <w:p>
       <w:pPr>
@@ -1525,17 +2175,26 @@
     </w:p>
     <w:p>
       <w:pPr>
-        <w:pStyle w:val="Sottotitolo"/>
+        <w:pStyle w:val="Titolo1"/>
         <w:numPr>
           <w:ilvl w:val="0"/>
-          <w:numId w:val="8"/>
+          <w:numId w:val="13"/>
         </w:numPr>
-        <w:jc w:val="both"/>
-      </w:pPr>
-      <w:r>
+        <w:rPr>
+          <w:i/>
+          <w:iCs/>
+        </w:rPr>
+      </w:pPr>
+      <w:bookmarkStart w:id="9" w:name="_Toc26276749"/>
+      <w:r>
+        <w:rPr>
+          <w:i/>
+          <w:iCs/>
+        </w:rPr>
         <w:lastRenderedPageBreak/>
         <w:t>Fase di Login tramite Facebook</w:t>
       </w:r>
+      <w:bookmarkEnd w:id="9"/>
     </w:p>
     <w:p>
       <w:pPr>
@@ -1579,9 +2238,9 @@
           <w:noProof/>
         </w:rPr>
         <w:drawing>
-          <wp:inline distT="0" distB="0" distL="0" distR="0" wp14:anchorId="4258E999" wp14:editId="3D612044">
-            <wp:extent cx="4178746" cy="2816352"/>
-            <wp:effectExtent l="0" t="0" r="0" b="3175"/>
+          <wp:inline distT="0" distB="0" distL="0" distR="0" wp14:anchorId="4258E999" wp14:editId="633DC1E5">
+            <wp:extent cx="3678087" cy="2478923"/>
+            <wp:effectExtent l="0" t="0" r="0" b="0"/>
             <wp:docPr id="4" name="Immagine 4"/>
             <wp:cNvGraphicFramePr>
               <a:graphicFrameLocks xmlns:a="http://schemas.openxmlformats.org/drawingml/2006/main" noChangeAspect="1"/>
@@ -1602,7 +2261,7 @@
                   <pic:spPr>
                     <a:xfrm>
                       <a:off x="0" y="0"/>
-                      <a:ext cx="4210532" cy="2837775"/>
+                      <a:ext cx="3729688" cy="2513700"/>
                     </a:xfrm>
                     <a:prstGeom prst="rect">
                       <a:avLst/>
@@ -1617,6 +2276,28 @@
     </w:p>
     <w:p>
       <w:pPr>
+        <w:pStyle w:val="Titolo1"/>
+        <w:numPr>
+          <w:ilvl w:val="0"/>
+          <w:numId w:val="13"/>
+        </w:numPr>
+        <w:rPr>
+          <w:i/>
+          <w:iCs/>
+        </w:rPr>
+      </w:pPr>
+      <w:bookmarkStart w:id="10" w:name="_Toc26276750"/>
+      <w:r>
+        <w:rPr>
+          <w:i/>
+          <w:iCs/>
+        </w:rPr>
+        <w:t>Fase di Cancellazione</w:t>
+      </w:r>
+      <w:bookmarkEnd w:id="10"/>
+    </w:p>
+    <w:p>
+      <w:pPr>
         <w:pStyle w:val="Sottotitolo"/>
         <w:ind w:left="720"/>
         <w:jc w:val="both"/>
@@ -1628,25 +2309,31 @@
           <w:szCs w:val="22"/>
         </w:rPr>
       </w:pPr>
-    </w:p>
-    <w:p>
-      <w:pPr>
-        <w:pStyle w:val="Sottotitolo"/>
-        <w:numPr>
-          <w:ilvl w:val="0"/>
-          <w:numId w:val="8"/>
-        </w:numPr>
-        <w:jc w:val="both"/>
-      </w:pPr>
-      <w:r>
-        <w:t>Fase di Cancellazione</w:t>
+      <w:r>
+        <w:rPr>
+          <w:rFonts w:eastAsiaTheme="minorEastAsia" w:cstheme="minorBidi"/>
+          <w:b w:val="0"/>
+          <w:bCs/>
+          <w:sz w:val="28"/>
+          <w:szCs w:val="22"/>
+        </w:rPr>
+        <w:t xml:space="preserve">Nell’applicativo è stata implementata la funzionalità di cancellazione dell’utente attraverso il Codice Fiscale. Il sistema verifica la presenza di un utente con il Codice Fiscale inserito e, se l’esito della ricerca è positivo, prosegue con la rimozione </w:t>
+      </w:r>
+      <w:r>
+        <w:rPr>
+          <w:rFonts w:eastAsiaTheme="minorEastAsia" w:cstheme="minorBidi"/>
+          <w:b w:val="0"/>
+          <w:bCs/>
+          <w:sz w:val="28"/>
+          <w:szCs w:val="22"/>
+        </w:rPr>
+        <w:t>di tutti i dati associati ad esso.</w:t>
       </w:r>
     </w:p>
     <w:p>
       <w:pPr>
         <w:pStyle w:val="Sottotitolo"/>
         <w:ind w:left="720"/>
-        <w:jc w:val="both"/>
         <w:rPr>
           <w:rFonts w:eastAsiaTheme="minorEastAsia" w:cstheme="minorBidi"/>
           <w:b w:val="0"/>
@@ -1657,46 +2344,12 @@
       </w:pPr>
       <w:r>
         <w:rPr>
-          <w:rFonts w:eastAsiaTheme="minorEastAsia" w:cstheme="minorBidi"/>
-          <w:b w:val="0"/>
-          <w:bCs/>
-          <w:sz w:val="28"/>
-          <w:szCs w:val="22"/>
-        </w:rPr>
-        <w:t xml:space="preserve">Nell’applicativo è stata implementata la funzionalità di cancellazione dell’utente attraverso il Codice Fiscale. Il sistema verifica la presenza di un utente con il Codice Fiscale inserito e, se l’esito della ricerca è positivo, prosegue con la rimozione </w:t>
-      </w:r>
-      <w:r>
-        <w:rPr>
-          <w:rFonts w:eastAsiaTheme="minorEastAsia" w:cstheme="minorBidi"/>
-          <w:b w:val="0"/>
-          <w:bCs/>
-          <w:sz w:val="28"/>
-          <w:szCs w:val="22"/>
-        </w:rPr>
-        <w:t>di tutti i dati associati ad esso.</w:t>
-      </w:r>
-    </w:p>
-    <w:p>
-      <w:pPr>
-        <w:pStyle w:val="Sottotitolo"/>
-        <w:ind w:left="720"/>
-        <w:jc w:val="both"/>
-        <w:rPr>
-          <w:rFonts w:eastAsiaTheme="minorEastAsia" w:cstheme="minorBidi"/>
-          <w:b w:val="0"/>
-          <w:bCs/>
-          <w:sz w:val="28"/>
-          <w:szCs w:val="22"/>
-        </w:rPr>
-      </w:pPr>
-      <w:r>
-        <w:rPr>
           <w:noProof/>
         </w:rPr>
         <w:drawing>
-          <wp:inline distT="0" distB="0" distL="0" distR="0" wp14:anchorId="4BCBD648" wp14:editId="2357B4DB">
-            <wp:extent cx="3994099" cy="2698157"/>
-            <wp:effectExtent l="0" t="0" r="6985" b="6985"/>
+          <wp:inline distT="0" distB="0" distL="0" distR="0" wp14:anchorId="4BCBD648" wp14:editId="416EAEF2">
+            <wp:extent cx="3520905" cy="2378497"/>
+            <wp:effectExtent l="0" t="0" r="3810" b="3175"/>
             <wp:docPr id="5" name="Immagine 5"/>
             <wp:cNvGraphicFramePr>
               <a:graphicFrameLocks xmlns:a="http://schemas.openxmlformats.org/drawingml/2006/main" noChangeAspect="1"/>
@@ -1717,7 +2370,7 @@
                   <pic:spPr>
                     <a:xfrm>
                       <a:off x="0" y="0"/>
-                      <a:ext cx="4006316" cy="2706410"/>
+                      <a:ext cx="3572917" cy="2413633"/>
                     </a:xfrm>
                     <a:prstGeom prst="rect">
                       <a:avLst/>
@@ -1732,26 +2385,962 @@
     </w:p>
     <w:p>
       <w:pPr>
+        <w:pStyle w:val="Titolo1"/>
+        <w:rPr>
+          <w:i/>
+          <w:iCs/>
+        </w:rPr>
+      </w:pPr>
+      <w:bookmarkStart w:id="11" w:name="_Toc26276751"/>
+      <w:r>
+        <w:rPr>
+          <w:i/>
+          <w:iCs/>
+        </w:rPr>
+        <w:lastRenderedPageBreak/>
+        <w:t xml:space="preserve">Parte II – Movie </w:t>
+      </w:r>
+      <w:proofErr w:type="spellStart"/>
+      <w:r>
+        <w:rPr>
+          <w:i/>
+          <w:iCs/>
+        </w:rPr>
+        <w:t>Recommandation</w:t>
+      </w:r>
+      <w:bookmarkEnd w:id="11"/>
+      <w:proofErr w:type="spellEnd"/>
+    </w:p>
+    <w:p>
+      <w:pPr>
+        <w:pStyle w:val="Sottotitolo"/>
+        <w:rPr>
+          <w:rFonts w:eastAsiaTheme="minorEastAsia" w:cstheme="minorBidi"/>
+          <w:b w:val="0"/>
+          <w:bCs/>
+          <w:sz w:val="28"/>
+          <w:szCs w:val="22"/>
+        </w:rPr>
+      </w:pPr>
+      <w:r>
+        <w:rPr>
+          <w:rFonts w:eastAsiaTheme="minorEastAsia" w:cstheme="minorBidi"/>
+          <w:b w:val="0"/>
+          <w:bCs/>
+          <w:sz w:val="28"/>
+          <w:szCs w:val="22"/>
+        </w:rPr>
+        <w:t xml:space="preserve">In questa nuova parte è stata svolta un’attività di </w:t>
+      </w:r>
+      <w:proofErr w:type="spellStart"/>
+      <w:r>
+        <w:rPr>
+          <w:rFonts w:eastAsiaTheme="minorEastAsia" w:cstheme="minorBidi"/>
+          <w:b w:val="0"/>
+          <w:bCs/>
+          <w:sz w:val="28"/>
+          <w:szCs w:val="22"/>
+        </w:rPr>
+        <w:t>refactoring</w:t>
+      </w:r>
+      <w:proofErr w:type="spellEnd"/>
+      <w:r>
+        <w:rPr>
+          <w:rFonts w:eastAsiaTheme="minorEastAsia" w:cstheme="minorBidi"/>
+          <w:b w:val="0"/>
+          <w:bCs/>
+          <w:sz w:val="28"/>
+          <w:szCs w:val="22"/>
+        </w:rPr>
+        <w:t xml:space="preserve"> del design e sono state implementate le funzioni che andremo a descrivere di seguito.</w:t>
+      </w:r>
+    </w:p>
+    <w:p>
+      <w:pPr>
+        <w:pStyle w:val="Sottotitolo"/>
+        <w:rPr>
+          <w:rFonts w:eastAsiaTheme="minorEastAsia" w:cstheme="minorBidi"/>
+          <w:b w:val="0"/>
+          <w:bCs/>
+          <w:sz w:val="28"/>
+          <w:szCs w:val="22"/>
+        </w:rPr>
+      </w:pPr>
+      <w:r>
+        <w:rPr>
+          <w:rFonts w:eastAsiaTheme="minorEastAsia" w:cstheme="minorBidi"/>
+          <w:b w:val="0"/>
+          <w:bCs/>
+          <w:sz w:val="28"/>
+          <w:szCs w:val="22"/>
+        </w:rPr>
+        <w:t>Questa è la nuova interfaccia grafica relativa alla Home Page.</w:t>
+      </w:r>
+    </w:p>
+    <w:p>
+      <w:pPr>
+        <w:pStyle w:val="Sottotitolo"/>
+        <w:rPr>
+          <w:rFonts w:eastAsiaTheme="minorEastAsia" w:cstheme="minorBidi"/>
+          <w:b w:val="0"/>
+          <w:bCs/>
+          <w:sz w:val="28"/>
+          <w:szCs w:val="22"/>
+        </w:rPr>
+      </w:pPr>
+      <w:r>
+        <w:rPr>
+          <w:rFonts w:eastAsiaTheme="minorEastAsia" w:cstheme="minorBidi"/>
+          <w:b w:val="0"/>
+          <w:bCs/>
+          <w:sz w:val="28"/>
+          <w:szCs w:val="22"/>
+        </w:rPr>
+        <w:t>Rispetto alla prima versione, si possono notare due pulsanti in più:</w:t>
+      </w:r>
+    </w:p>
+    <w:p>
+      <w:pPr>
+        <w:pStyle w:val="Sottotitolo"/>
+        <w:numPr>
+          <w:ilvl w:val="0"/>
+          <w:numId w:val="9"/>
+        </w:numPr>
+        <w:rPr>
+          <w:rFonts w:eastAsiaTheme="minorEastAsia" w:cstheme="minorBidi"/>
+          <w:b w:val="0"/>
+          <w:bCs/>
+          <w:sz w:val="28"/>
+          <w:szCs w:val="22"/>
+        </w:rPr>
+      </w:pPr>
+      <w:r>
+        <w:rPr>
+          <w:rFonts w:eastAsiaTheme="minorEastAsia" w:cstheme="minorBidi"/>
+          <w:b w:val="0"/>
+          <w:bCs/>
+          <w:sz w:val="28"/>
+          <w:szCs w:val="22"/>
+        </w:rPr>
+        <w:t xml:space="preserve">Show Recommendation </w:t>
+      </w:r>
+    </w:p>
+    <w:p>
+      <w:pPr>
+        <w:pStyle w:val="Sottotitolo"/>
+        <w:numPr>
+          <w:ilvl w:val="0"/>
+          <w:numId w:val="9"/>
+        </w:numPr>
+        <w:rPr>
+          <w:rFonts w:eastAsiaTheme="minorEastAsia" w:cstheme="minorBidi"/>
+          <w:b w:val="0"/>
+          <w:bCs/>
+          <w:sz w:val="28"/>
+          <w:szCs w:val="22"/>
+        </w:rPr>
+      </w:pPr>
+      <w:r>
+        <w:rPr>
+          <w:rFonts w:eastAsiaTheme="minorEastAsia" w:cstheme="minorBidi"/>
+          <w:b w:val="0"/>
+          <w:bCs/>
+          <w:sz w:val="28"/>
+          <w:szCs w:val="22"/>
+        </w:rPr>
+        <w:t>Show Feedback Result</w:t>
+      </w:r>
+    </w:p>
+    <w:p>
+      <w:pPr>
+        <w:pStyle w:val="Sottotitolo"/>
+        <w:rPr>
+          <w:rFonts w:eastAsiaTheme="minorEastAsia" w:cstheme="minorBidi"/>
+          <w:b w:val="0"/>
+          <w:bCs/>
+          <w:sz w:val="28"/>
+          <w:szCs w:val="22"/>
+        </w:rPr>
+      </w:pPr>
+    </w:p>
+    <w:p>
+      <w:pPr>
+        <w:pStyle w:val="Sottotitolo"/>
+        <w:ind w:firstLine="360"/>
+        <w:rPr>
+          <w:rFonts w:eastAsiaTheme="minorEastAsia" w:cstheme="minorBidi"/>
+          <w:b w:val="0"/>
+          <w:bCs/>
+          <w:sz w:val="28"/>
+          <w:szCs w:val="22"/>
+        </w:rPr>
+      </w:pPr>
+      <w:r>
+        <w:rPr>
+          <w:noProof/>
+        </w:rPr>
+        <w:drawing>
+          <wp:inline distT="0" distB="0" distL="0" distR="0" wp14:anchorId="7C28BAF4" wp14:editId="69E9FA4F">
+            <wp:extent cx="4595457" cy="3123760"/>
+            <wp:effectExtent l="0" t="0" r="0" b="635"/>
+            <wp:docPr id="10" name="Immagine 10"/>
+            <wp:cNvGraphicFramePr>
+              <a:graphicFrameLocks xmlns:a="http://schemas.openxmlformats.org/drawingml/2006/main" noChangeAspect="1"/>
+            </wp:cNvGraphicFramePr>
+            <a:graphic xmlns:a="http://schemas.openxmlformats.org/drawingml/2006/main">
+              <a:graphicData uri="http://schemas.openxmlformats.org/drawingml/2006/picture">
+                <pic:pic xmlns:pic="http://schemas.openxmlformats.org/drawingml/2006/picture">
+                  <pic:nvPicPr>
+                    <pic:cNvPr id="1" name=""/>
+                    <pic:cNvPicPr/>
+                  </pic:nvPicPr>
+                  <pic:blipFill>
+                    <a:blip r:embed="rId14"/>
+                    <a:stretch>
+                      <a:fillRect/>
+                    </a:stretch>
+                  </pic:blipFill>
+                  <pic:spPr>
+                    <a:xfrm>
+                      <a:off x="0" y="0"/>
+                      <a:ext cx="4605733" cy="3130745"/>
+                    </a:xfrm>
+                    <a:prstGeom prst="rect">
+                      <a:avLst/>
+                    </a:prstGeom>
+                  </pic:spPr>
+                </pic:pic>
+              </a:graphicData>
+            </a:graphic>
+          </wp:inline>
+        </w:drawing>
+      </w:r>
+    </w:p>
+    <w:p>
+      <w:pPr>
+        <w:pStyle w:val="Sottotitolo"/>
+        <w:rPr>
+          <w:rFonts w:eastAsiaTheme="minorEastAsia" w:cstheme="minorBidi"/>
+          <w:b w:val="0"/>
+          <w:bCs/>
+          <w:sz w:val="28"/>
+          <w:szCs w:val="22"/>
+        </w:rPr>
+      </w:pPr>
+    </w:p>
+    <w:p>
+      <w:pPr>
+        <w:pStyle w:val="Sottotitolo"/>
+        <w:rPr>
+          <w:rFonts w:eastAsiaTheme="minorEastAsia" w:cstheme="minorBidi"/>
+          <w:b w:val="0"/>
+          <w:bCs/>
+          <w:sz w:val="28"/>
+          <w:szCs w:val="22"/>
+        </w:rPr>
+      </w:pPr>
+    </w:p>
+    <w:p>
+      <w:pPr>
+        <w:pStyle w:val="Sottotitolo"/>
+        <w:rPr>
+          <w:rFonts w:eastAsiaTheme="minorEastAsia" w:cstheme="minorBidi"/>
+          <w:b w:val="0"/>
+          <w:bCs/>
+          <w:sz w:val="28"/>
+          <w:szCs w:val="22"/>
+        </w:rPr>
+      </w:pPr>
+    </w:p>
+    <w:p>
+      <w:pPr>
+        <w:pStyle w:val="Sottotitolo"/>
+        <w:rPr>
+          <w:rFonts w:eastAsiaTheme="minorEastAsia" w:cstheme="minorBidi"/>
+          <w:b w:val="0"/>
+          <w:bCs/>
+          <w:sz w:val="28"/>
+          <w:szCs w:val="22"/>
+        </w:rPr>
+      </w:pPr>
+    </w:p>
+    <w:p>
+      <w:pPr>
+        <w:pStyle w:val="Sottotitolo"/>
+        <w:rPr>
+          <w:rFonts w:eastAsiaTheme="minorEastAsia" w:cstheme="minorBidi"/>
+          <w:b w:val="0"/>
+          <w:bCs/>
+          <w:sz w:val="28"/>
+          <w:szCs w:val="22"/>
+        </w:rPr>
+      </w:pPr>
+    </w:p>
+    <w:p>
+      <w:pPr>
+        <w:pStyle w:val="Sottotitolo"/>
+        <w:rPr>
+          <w:rFonts w:eastAsiaTheme="minorEastAsia" w:cstheme="minorBidi"/>
+          <w:b w:val="0"/>
+          <w:bCs/>
+          <w:sz w:val="28"/>
+          <w:szCs w:val="22"/>
+        </w:rPr>
+      </w:pPr>
+    </w:p>
+    <w:p>
+      <w:pPr>
+        <w:pStyle w:val="Sottotitolo"/>
+        <w:rPr>
+          <w:rFonts w:eastAsiaTheme="minorEastAsia" w:cstheme="minorBidi"/>
+          <w:b w:val="0"/>
+          <w:bCs/>
+          <w:sz w:val="28"/>
+          <w:szCs w:val="22"/>
+        </w:rPr>
+      </w:pPr>
+    </w:p>
+    <w:p>
+      <w:pPr>
+        <w:pStyle w:val="Sottotitolo"/>
+        <w:rPr>
+          <w:rFonts w:eastAsiaTheme="minorEastAsia" w:cstheme="minorBidi"/>
+          <w:b w:val="0"/>
+          <w:bCs/>
+          <w:sz w:val="28"/>
+          <w:szCs w:val="22"/>
+        </w:rPr>
+      </w:pPr>
+    </w:p>
+    <w:p>
+      <w:pPr>
+        <w:pStyle w:val="Sottotitolo"/>
+        <w:rPr>
+          <w:rFonts w:eastAsiaTheme="minorEastAsia" w:cstheme="minorBidi"/>
+          <w:b w:val="0"/>
+          <w:bCs/>
+          <w:sz w:val="28"/>
+          <w:szCs w:val="22"/>
+        </w:rPr>
+      </w:pPr>
+    </w:p>
+    <w:p>
+      <w:pPr>
+        <w:pStyle w:val="Sottotitolo"/>
+        <w:rPr>
+          <w:rFonts w:eastAsiaTheme="minorEastAsia" w:cstheme="minorBidi"/>
+          <w:b w:val="0"/>
+          <w:bCs/>
+          <w:sz w:val="28"/>
+          <w:szCs w:val="22"/>
+        </w:rPr>
+      </w:pPr>
+    </w:p>
+    <w:p>
+      <w:pPr>
+        <w:pStyle w:val="Sottotitolo"/>
+        <w:rPr>
+          <w:rFonts w:eastAsiaTheme="minorEastAsia" w:cstheme="minorBidi"/>
+          <w:b w:val="0"/>
+          <w:bCs/>
+          <w:sz w:val="28"/>
+          <w:szCs w:val="22"/>
+        </w:rPr>
+      </w:pPr>
+    </w:p>
+    <w:p>
+      <w:pPr>
+        <w:pStyle w:val="Sottotitolo"/>
+        <w:rPr>
+          <w:rFonts w:eastAsiaTheme="minorEastAsia" w:cstheme="minorBidi"/>
+          <w:b w:val="0"/>
+          <w:bCs/>
+          <w:sz w:val="28"/>
+          <w:szCs w:val="22"/>
+        </w:rPr>
+      </w:pPr>
+    </w:p>
+    <w:p>
+      <w:pPr>
+        <w:pStyle w:val="Sottotitolo"/>
+        <w:rPr>
+          <w:rFonts w:eastAsiaTheme="minorEastAsia" w:cstheme="minorBidi"/>
+          <w:b w:val="0"/>
+          <w:bCs/>
+          <w:sz w:val="28"/>
+          <w:szCs w:val="22"/>
+        </w:rPr>
+      </w:pPr>
+    </w:p>
+    <w:p>
+      <w:pPr>
+        <w:pStyle w:val="Titolo1"/>
+        <w:numPr>
+          <w:ilvl w:val="0"/>
+          <w:numId w:val="13"/>
+        </w:numPr>
+        <w:rPr>
+          <w:i/>
+          <w:iCs/>
+        </w:rPr>
+      </w:pPr>
+      <w:bookmarkStart w:id="12" w:name="_Toc26276752"/>
+      <w:r>
+        <w:rPr>
+          <w:i/>
+          <w:iCs/>
+        </w:rPr>
+        <w:lastRenderedPageBreak/>
+        <w:t>S</w:t>
+      </w:r>
+      <w:r>
+        <w:rPr>
+          <w:i/>
+          <w:iCs/>
+        </w:rPr>
+        <w:t>how Recommendation</w:t>
+      </w:r>
+      <w:bookmarkEnd w:id="12"/>
+    </w:p>
+    <w:p>
+      <w:pPr>
+        <w:pStyle w:val="Sottotitolo"/>
+        <w:ind w:left="720"/>
+        <w:rPr>
+          <w:rFonts w:eastAsiaTheme="minorEastAsia" w:cstheme="minorBidi"/>
+          <w:b w:val="0"/>
+          <w:bCs/>
+          <w:sz w:val="28"/>
+          <w:szCs w:val="22"/>
+        </w:rPr>
+      </w:pPr>
+      <w:r>
+        <w:rPr>
+          <w:rFonts w:eastAsiaTheme="minorEastAsia" w:cstheme="minorBidi"/>
+          <w:b w:val="0"/>
+          <w:bCs/>
+          <w:sz w:val="28"/>
+          <w:szCs w:val="22"/>
+        </w:rPr>
+        <w:t>Per poter vedere i film raccomandati dall’applicativo, l’utente deve obbligatoriamente autenticarsi sia tramite Facebook sia tramite il riconoscimento facciale. In caso contrario, l’applicativo bloccherà l’accesso all’utente, invitandolo a seguire tutti i passi necessari.</w:t>
+      </w:r>
+    </w:p>
+    <w:p>
+      <w:pPr>
+        <w:pStyle w:val="Sottotitolo"/>
+        <w:ind w:left="720"/>
+        <w:rPr>
+          <w:rFonts w:eastAsiaTheme="minorEastAsia" w:cstheme="minorBidi"/>
+          <w:b w:val="0"/>
+          <w:bCs/>
+          <w:sz w:val="28"/>
+          <w:szCs w:val="22"/>
+        </w:rPr>
+      </w:pPr>
+      <w:r>
+        <w:rPr>
+          <w:rFonts w:eastAsiaTheme="minorEastAsia" w:cstheme="minorBidi"/>
+          <w:b w:val="0"/>
+          <w:bCs/>
+          <w:sz w:val="28"/>
+          <w:szCs w:val="22"/>
+        </w:rPr>
+        <w:t>Una volta eseguite le due autenticazioni, il sistema suggerirà due film, uno per ciascun tipo di autenticazione.</w:t>
+      </w:r>
+    </w:p>
+    <w:p>
+      <w:pPr>
+        <w:pStyle w:val="Sottotitolo"/>
+        <w:ind w:left="720"/>
+        <w:rPr>
+          <w:rFonts w:eastAsiaTheme="minorEastAsia" w:cstheme="minorBidi"/>
+          <w:b w:val="0"/>
+          <w:bCs/>
+          <w:sz w:val="28"/>
+          <w:szCs w:val="22"/>
+        </w:rPr>
+      </w:pPr>
+      <w:r>
+        <w:rPr>
+          <w:rFonts w:eastAsiaTheme="minorEastAsia" w:cstheme="minorBidi"/>
+          <w:b w:val="0"/>
+          <w:bCs/>
+          <w:sz w:val="28"/>
+          <w:szCs w:val="22"/>
+        </w:rPr>
+        <w:t>In questa form vengono visualizzati i film consigliati comprensivi di:</w:t>
+      </w:r>
+    </w:p>
+    <w:p>
+      <w:pPr>
+        <w:pStyle w:val="Sottotitolo"/>
+        <w:numPr>
+          <w:ilvl w:val="1"/>
+          <w:numId w:val="8"/>
+        </w:numPr>
+        <w:rPr>
+          <w:rFonts w:eastAsiaTheme="minorEastAsia" w:cstheme="minorBidi"/>
+          <w:b w:val="0"/>
+          <w:bCs/>
+          <w:sz w:val="28"/>
+          <w:szCs w:val="22"/>
+        </w:rPr>
+      </w:pPr>
+      <w:r>
+        <w:rPr>
+          <w:rFonts w:eastAsiaTheme="minorEastAsia" w:cstheme="minorBidi"/>
+          <w:b w:val="0"/>
+          <w:bCs/>
+          <w:sz w:val="28"/>
+          <w:szCs w:val="22"/>
+        </w:rPr>
+        <w:t>Titolo</w:t>
+      </w:r>
+    </w:p>
+    <w:p>
+      <w:pPr>
+        <w:pStyle w:val="Sottotitolo"/>
+        <w:numPr>
+          <w:ilvl w:val="1"/>
+          <w:numId w:val="8"/>
+        </w:numPr>
+        <w:rPr>
+          <w:rFonts w:eastAsiaTheme="minorEastAsia" w:cstheme="minorBidi"/>
+          <w:b w:val="0"/>
+          <w:bCs/>
+          <w:sz w:val="28"/>
+          <w:szCs w:val="22"/>
+        </w:rPr>
+      </w:pPr>
+      <w:r>
+        <w:rPr>
+          <w:rFonts w:eastAsiaTheme="minorEastAsia" w:cstheme="minorBidi"/>
+          <w:b w:val="0"/>
+          <w:bCs/>
+          <w:sz w:val="28"/>
+          <w:szCs w:val="22"/>
+        </w:rPr>
+        <w:t>Generi</w:t>
+      </w:r>
+    </w:p>
+    <w:p>
+      <w:pPr>
+        <w:pStyle w:val="Sottotitolo"/>
+        <w:numPr>
+          <w:ilvl w:val="1"/>
+          <w:numId w:val="8"/>
+        </w:numPr>
+        <w:rPr>
+          <w:rFonts w:eastAsiaTheme="minorEastAsia" w:cstheme="minorBidi"/>
+          <w:b w:val="0"/>
+          <w:bCs/>
+          <w:sz w:val="28"/>
+          <w:szCs w:val="22"/>
+        </w:rPr>
+      </w:pPr>
+      <w:r>
+        <w:rPr>
+          <w:rFonts w:eastAsiaTheme="minorEastAsia" w:cstheme="minorBidi"/>
+          <w:b w:val="0"/>
+          <w:bCs/>
+          <w:sz w:val="28"/>
+          <w:szCs w:val="22"/>
+        </w:rPr>
+        <w:t>Attori principali</w:t>
+      </w:r>
+    </w:p>
+    <w:p>
+      <w:pPr>
+        <w:pStyle w:val="Sottotitolo"/>
+        <w:numPr>
+          <w:ilvl w:val="1"/>
+          <w:numId w:val="8"/>
+        </w:numPr>
+        <w:rPr>
+          <w:rFonts w:eastAsiaTheme="minorEastAsia" w:cstheme="minorBidi"/>
+          <w:b w:val="0"/>
+          <w:bCs/>
+          <w:sz w:val="28"/>
+          <w:szCs w:val="22"/>
+        </w:rPr>
+      </w:pPr>
+      <w:r>
+        <w:rPr>
+          <w:rFonts w:eastAsiaTheme="minorEastAsia" w:cstheme="minorBidi"/>
+          <w:b w:val="0"/>
+          <w:bCs/>
+          <w:sz w:val="28"/>
+          <w:szCs w:val="22"/>
+        </w:rPr>
+        <w:t>Locandina del film</w:t>
+      </w:r>
+    </w:p>
+    <w:p>
+      <w:pPr>
+        <w:pStyle w:val="Sottotitolo"/>
+        <w:ind w:left="720"/>
+        <w:rPr>
+          <w:rFonts w:eastAsiaTheme="minorEastAsia" w:cstheme="minorBidi"/>
+          <w:b w:val="0"/>
+          <w:bCs/>
+          <w:sz w:val="28"/>
+          <w:szCs w:val="22"/>
+        </w:rPr>
+      </w:pPr>
+      <w:r>
+        <w:rPr>
+          <w:rFonts w:eastAsiaTheme="minorEastAsia" w:cstheme="minorBidi"/>
+          <w:b w:val="0"/>
+          <w:bCs/>
+          <w:sz w:val="28"/>
+          <w:szCs w:val="22"/>
+        </w:rPr>
+        <w:t>Inoltre, è presente un link che rimanda ad una ricerca Google per poter visualizzare la scheda del film raccomandato.</w:t>
+      </w:r>
+    </w:p>
+    <w:p>
+      <w:pPr>
+        <w:pStyle w:val="Sottotitolo"/>
+        <w:ind w:left="720"/>
+        <w:rPr>
+          <w:rFonts w:eastAsiaTheme="minorEastAsia" w:cstheme="minorBidi"/>
+          <w:b w:val="0"/>
+          <w:bCs/>
+          <w:sz w:val="28"/>
+          <w:szCs w:val="22"/>
+        </w:rPr>
+      </w:pPr>
+      <w:r>
+        <w:rPr>
+          <w:rFonts w:eastAsiaTheme="minorEastAsia" w:cstheme="minorBidi"/>
+          <w:b w:val="0"/>
+          <w:bCs/>
+          <w:sz w:val="28"/>
+          <w:szCs w:val="22"/>
+        </w:rPr>
+        <w:t>Come opzione aggiuntiva, è presente un sistema di Feedback tramite il quale l’utente può lasciare un riscontro sulla coerenza dei film raccomandati, in base alla sua personalità.</w:t>
+      </w:r>
+    </w:p>
+    <w:p>
+      <w:pPr>
+        <w:pStyle w:val="Sottotitolo"/>
+        <w:ind w:left="720"/>
+        <w:rPr>
+          <w:rFonts w:eastAsiaTheme="minorEastAsia" w:cstheme="minorBidi"/>
+          <w:b w:val="0"/>
+          <w:bCs/>
+          <w:sz w:val="28"/>
+          <w:szCs w:val="22"/>
+        </w:rPr>
+      </w:pPr>
+    </w:p>
+    <w:p>
+      <w:pPr>
+        <w:pStyle w:val="Sottotitolo"/>
+        <w:ind w:left="720"/>
+        <w:rPr>
+          <w:rFonts w:eastAsiaTheme="minorEastAsia" w:cstheme="minorBidi"/>
+          <w:b w:val="0"/>
+          <w:bCs/>
+          <w:sz w:val="28"/>
+          <w:szCs w:val="22"/>
+        </w:rPr>
+      </w:pPr>
+      <w:r>
+        <w:rPr>
+          <w:rFonts w:eastAsiaTheme="minorEastAsia" w:cstheme="minorBidi"/>
+          <w:b w:val="0"/>
+          <w:bCs/>
+          <w:sz w:val="28"/>
+          <w:szCs w:val="22"/>
+        </w:rPr>
+        <w:t xml:space="preserve">Quanto descritto </w:t>
+      </w:r>
+      <w:r>
+        <w:rPr>
+          <w:rFonts w:eastAsiaTheme="minorEastAsia" w:cstheme="minorBidi"/>
+          <w:b w:val="0"/>
+          <w:bCs/>
+          <w:sz w:val="28"/>
+          <w:szCs w:val="22"/>
+        </w:rPr>
+        <w:t>è possibile vederlo nelle due foto seguenti:</w:t>
+      </w:r>
+    </w:p>
+    <w:p>
+      <w:pPr>
+        <w:pStyle w:val="Sottotitolo"/>
+        <w:ind w:firstLine="720"/>
+        <w:rPr>
+          <w:rFonts w:eastAsiaTheme="minorEastAsia" w:cstheme="minorBidi"/>
+          <w:b w:val="0"/>
+          <w:bCs/>
+          <w:sz w:val="28"/>
+          <w:szCs w:val="22"/>
+        </w:rPr>
+      </w:pPr>
+      <w:r>
+        <w:rPr>
+          <w:noProof/>
+        </w:rPr>
+        <w:drawing>
+          <wp:inline distT="0" distB="0" distL="0" distR="0" wp14:anchorId="0E2DDE5E" wp14:editId="40C6302D">
+            <wp:extent cx="4624261" cy="3133318"/>
+            <wp:effectExtent l="0" t="0" r="5080" b="0"/>
+            <wp:docPr id="11" name="Immagine 11"/>
+            <wp:cNvGraphicFramePr>
+              <a:graphicFrameLocks xmlns:a="http://schemas.openxmlformats.org/drawingml/2006/main" noChangeAspect="1"/>
+            </wp:cNvGraphicFramePr>
+            <a:graphic xmlns:a="http://schemas.openxmlformats.org/drawingml/2006/main">
+              <a:graphicData uri="http://schemas.openxmlformats.org/drawingml/2006/picture">
+                <pic:pic xmlns:pic="http://schemas.openxmlformats.org/drawingml/2006/picture">
+                  <pic:nvPicPr>
+                    <pic:cNvPr id="1" name=""/>
+                    <pic:cNvPicPr/>
+                  </pic:nvPicPr>
+                  <pic:blipFill>
+                    <a:blip r:embed="rId15"/>
+                    <a:stretch>
+                      <a:fillRect/>
+                    </a:stretch>
+                  </pic:blipFill>
+                  <pic:spPr>
+                    <a:xfrm>
+                      <a:off x="0" y="0"/>
+                      <a:ext cx="4624261" cy="3133318"/>
+                    </a:xfrm>
+                    <a:prstGeom prst="rect">
+                      <a:avLst/>
+                    </a:prstGeom>
+                  </pic:spPr>
+                </pic:pic>
+              </a:graphicData>
+            </a:graphic>
+          </wp:inline>
+        </w:drawing>
+      </w:r>
+    </w:p>
+    <w:p>
+      <w:pPr>
+        <w:pStyle w:val="Sottotitolo"/>
+        <w:ind w:firstLine="720"/>
+        <w:rPr>
+          <w:rFonts w:eastAsiaTheme="minorEastAsia" w:cstheme="minorBidi"/>
+          <w:b w:val="0"/>
+          <w:bCs/>
+          <w:sz w:val="28"/>
+          <w:szCs w:val="22"/>
+        </w:rPr>
+      </w:pPr>
+      <w:r>
+        <w:rPr>
+          <w:noProof/>
+        </w:rPr>
+        <w:lastRenderedPageBreak/>
+        <w:drawing>
+          <wp:inline distT="0" distB="0" distL="0" distR="0" wp14:anchorId="71DAC899" wp14:editId="214347B4">
+            <wp:extent cx="4482146" cy="3040261"/>
+            <wp:effectExtent l="0" t="0" r="0" b="8255"/>
+            <wp:docPr id="12" name="Immagine 12"/>
+            <wp:cNvGraphicFramePr>
+              <a:graphicFrameLocks xmlns:a="http://schemas.openxmlformats.org/drawingml/2006/main" noChangeAspect="1"/>
+            </wp:cNvGraphicFramePr>
+            <a:graphic xmlns:a="http://schemas.openxmlformats.org/drawingml/2006/main">
+              <a:graphicData uri="http://schemas.openxmlformats.org/drawingml/2006/picture">
+                <pic:pic xmlns:pic="http://schemas.openxmlformats.org/drawingml/2006/picture">
+                  <pic:nvPicPr>
+                    <pic:cNvPr id="1" name=""/>
+                    <pic:cNvPicPr/>
+                  </pic:nvPicPr>
+                  <pic:blipFill>
+                    <a:blip r:embed="rId16"/>
+                    <a:stretch>
+                      <a:fillRect/>
+                    </a:stretch>
+                  </pic:blipFill>
+                  <pic:spPr>
+                    <a:xfrm>
+                      <a:off x="0" y="0"/>
+                      <a:ext cx="4499883" cy="3052292"/>
+                    </a:xfrm>
+                    <a:prstGeom prst="rect">
+                      <a:avLst/>
+                    </a:prstGeom>
+                  </pic:spPr>
+                </pic:pic>
+              </a:graphicData>
+            </a:graphic>
+          </wp:inline>
+        </w:drawing>
+      </w:r>
+    </w:p>
+    <w:p>
+      <w:pPr>
+        <w:pStyle w:val="Sottotitolo"/>
+        <w:ind w:left="720"/>
+        <w:rPr>
+          <w:rFonts w:eastAsiaTheme="minorEastAsia" w:cstheme="minorBidi"/>
+          <w:b w:val="0"/>
+          <w:bCs/>
+          <w:sz w:val="28"/>
+          <w:szCs w:val="22"/>
+        </w:rPr>
+      </w:pPr>
+    </w:p>
+    <w:p>
+      <w:pPr>
+        <w:pStyle w:val="Titolo1"/>
+        <w:numPr>
+          <w:ilvl w:val="0"/>
+          <w:numId w:val="13"/>
+        </w:numPr>
+        <w:rPr>
+          <w:i/>
+          <w:iCs/>
+        </w:rPr>
+      </w:pPr>
+      <w:bookmarkStart w:id="13" w:name="_Toc26276753"/>
+      <w:r>
+        <w:rPr>
+          <w:i/>
+          <w:iCs/>
+        </w:rPr>
+        <w:t>Show Feedback Result</w:t>
+      </w:r>
+      <w:bookmarkEnd w:id="13"/>
+    </w:p>
+    <w:p>
+      <w:pPr>
+        <w:pStyle w:val="Sottotitolo"/>
+        <w:ind w:left="360"/>
+        <w:rPr>
+          <w:rFonts w:eastAsiaTheme="minorEastAsia" w:cstheme="minorBidi"/>
+          <w:b w:val="0"/>
+          <w:bCs/>
+          <w:sz w:val="28"/>
+          <w:szCs w:val="22"/>
+        </w:rPr>
+      </w:pPr>
+      <w:r>
+        <w:rPr>
+          <w:rFonts w:eastAsiaTheme="minorEastAsia" w:cstheme="minorBidi"/>
+          <w:b w:val="0"/>
+          <w:bCs/>
+          <w:sz w:val="28"/>
+          <w:szCs w:val="22"/>
+        </w:rPr>
+        <w:t>Premendo questo pulsante, vengono mostrati due grafici riepilogativi riguardante i feedback lasciati dall’utente corrente e il totale dei feedback di tutti gli utenti.</w:t>
+      </w:r>
+    </w:p>
+    <w:p>
+      <w:pPr>
+        <w:pStyle w:val="Sottotitolo"/>
+        <w:ind w:left="360"/>
+        <w:rPr>
+          <w:rFonts w:eastAsiaTheme="minorEastAsia" w:cstheme="minorBidi"/>
+          <w:b w:val="0"/>
+          <w:bCs/>
+          <w:sz w:val="28"/>
+          <w:szCs w:val="22"/>
+        </w:rPr>
+      </w:pPr>
+      <w:r>
+        <w:rPr>
+          <w:rFonts w:eastAsiaTheme="minorEastAsia" w:cstheme="minorBidi"/>
+          <w:b w:val="0"/>
+          <w:bCs/>
+          <w:sz w:val="28"/>
+          <w:szCs w:val="22"/>
+        </w:rPr>
+        <w:t>Inoltre, è stata implementata la possibilità di stampare i grafici.</w:t>
+      </w:r>
+    </w:p>
+    <w:p>
+      <w:pPr>
+        <w:pStyle w:val="Sottotitolo"/>
+        <w:ind w:left="720"/>
+        <w:rPr>
+          <w:rFonts w:eastAsiaTheme="minorEastAsia" w:cstheme="minorBidi"/>
+          <w:b w:val="0"/>
+          <w:bCs/>
+          <w:sz w:val="28"/>
+          <w:szCs w:val="22"/>
+        </w:rPr>
+      </w:pPr>
+    </w:p>
+    <w:p>
+      <w:pPr>
+        <w:pStyle w:val="Sottotitolo"/>
+        <w:ind w:firstLine="360"/>
+        <w:rPr>
+          <w:rFonts w:eastAsiaTheme="minorEastAsia" w:cstheme="minorBidi"/>
+          <w:b w:val="0"/>
+          <w:bCs/>
+          <w:sz w:val="28"/>
+          <w:szCs w:val="22"/>
+        </w:rPr>
+      </w:pPr>
+      <w:r>
+        <w:rPr>
+          <w:noProof/>
+        </w:rPr>
+        <w:drawing>
+          <wp:inline distT="0" distB="0" distL="0" distR="0" wp14:anchorId="3B6EE155" wp14:editId="7362F4E1">
+            <wp:extent cx="4471575" cy="3029860"/>
+            <wp:effectExtent l="0" t="0" r="5715" b="0"/>
+            <wp:docPr id="13" name="Immagine 13"/>
+            <wp:cNvGraphicFramePr>
+              <a:graphicFrameLocks xmlns:a="http://schemas.openxmlformats.org/drawingml/2006/main" noChangeAspect="1"/>
+            </wp:cNvGraphicFramePr>
+            <a:graphic xmlns:a="http://schemas.openxmlformats.org/drawingml/2006/main">
+              <a:graphicData uri="http://schemas.openxmlformats.org/drawingml/2006/picture">
+                <pic:pic xmlns:pic="http://schemas.openxmlformats.org/drawingml/2006/picture">
+                  <pic:nvPicPr>
+                    <pic:cNvPr id="1" name=""/>
+                    <pic:cNvPicPr/>
+                  </pic:nvPicPr>
+                  <pic:blipFill>
+                    <a:blip r:embed="rId17"/>
+                    <a:stretch>
+                      <a:fillRect/>
+                    </a:stretch>
+                  </pic:blipFill>
+                  <pic:spPr>
+                    <a:xfrm>
+                      <a:off x="0" y="0"/>
+                      <a:ext cx="4491543" cy="3043390"/>
+                    </a:xfrm>
+                    <a:prstGeom prst="rect">
+                      <a:avLst/>
+                    </a:prstGeom>
+                  </pic:spPr>
+                </pic:pic>
+              </a:graphicData>
+            </a:graphic>
+          </wp:inline>
+        </w:drawing>
+      </w:r>
+    </w:p>
+    <w:p>
+      <w:pPr>
         <w:pStyle w:val="Titolo"/>
         <w:rPr>
           <w:bCs/>
         </w:rPr>
       </w:pPr>
-      <w:bookmarkStart w:id="6" w:name="_Toc18912636"/>
-      <w:bookmarkStart w:id="7" w:name="_GoBack"/>
-      <w:bookmarkEnd w:id="7"/>
+      <w:bookmarkStart w:id="14" w:name="_Toc26276754"/>
       <w:r>
         <w:lastRenderedPageBreak/>
         <w:t>Bibliografia</w:t>
       </w:r>
-      <w:bookmarkEnd w:id="6"/>
+      <w:bookmarkEnd w:id="14"/>
     </w:p>
     <w:p>
       <w:pPr>
         <w:pStyle w:val="Informazionicontatto"/>
         <w:jc w:val="left"/>
       </w:pPr>
-      <w:hyperlink r:id="rId14">
+      <w:hyperlink r:id="rId18">
         <w:r>
           <w:rPr>
             <w:rStyle w:val="CollegamentoInternet"/>
@@ -1770,7 +3359,7 @@
       </w:pPr>
     </w:p>
     <w:sectPr>
-      <w:footerReference w:type="default" r:id="rId15"/>
+      <w:footerReference w:type="default" r:id="rId19"/>
       <w:pgSz w:w="11906" w:h="16838"/>
       <w:pgMar w:top="1440" w:right="1800" w:bottom="1440" w:left="1800" w:header="0" w:footer="720" w:gutter="0"/>
       <w:pgNumType w:start="0"/>
@@ -1873,7 +3462,7 @@
   <w:abstractNum w:abstractNumId="0" w15:restartNumberingAfterBreak="0">
     <w:nsid w:val="060E6EA7"/>
     <w:multiLevelType w:val="hybridMultilevel"/>
-    <w:tmpl w:val="D990F88C"/>
+    <w:tmpl w:val="21A8952A"/>
     <w:lvl w:ilvl="0" w:tplc="04100009">
       <w:start w:val="1"/>
       <w:numFmt w:val="bullet"/>
@@ -1886,7 +3475,7 @@
         <w:rFonts w:ascii="Wingdings" w:hAnsi="Wingdings" w:hint="default"/>
       </w:rPr>
     </w:lvl>
-    <w:lvl w:ilvl="1" w:tplc="04100003" w:tentative="1">
+    <w:lvl w:ilvl="1" w:tplc="04100003">
       <w:start w:val="1"/>
       <w:numFmt w:val="bullet"/>
       <w:lvlText w:val="o"/>
@@ -2097,6 +3686,232 @@
     </w:lvl>
   </w:abstractNum>
   <w:abstractNum w:abstractNumId="2" w15:restartNumberingAfterBreak="0">
+    <w:nsid w:val="19185300"/>
+    <w:multiLevelType w:val="hybridMultilevel"/>
+    <w:tmpl w:val="BD5E3D94"/>
+    <w:lvl w:ilvl="0" w:tplc="04100001">
+      <w:start w:val="1"/>
+      <w:numFmt w:val="bullet"/>
+      <w:lvlText w:val=""/>
+      <w:lvlJc w:val="left"/>
+      <w:pPr>
+        <w:ind w:left="720" w:hanging="360"/>
+      </w:pPr>
+      <w:rPr>
+        <w:rFonts w:ascii="Symbol" w:hAnsi="Symbol" w:hint="default"/>
+      </w:rPr>
+    </w:lvl>
+    <w:lvl w:ilvl="1" w:tplc="04100003" w:tentative="1">
+      <w:start w:val="1"/>
+      <w:numFmt w:val="bullet"/>
+      <w:lvlText w:val="o"/>
+      <w:lvlJc w:val="left"/>
+      <w:pPr>
+        <w:ind w:left="1440" w:hanging="360"/>
+      </w:pPr>
+      <w:rPr>
+        <w:rFonts w:ascii="Courier New" w:hAnsi="Courier New" w:cs="Courier New" w:hint="default"/>
+      </w:rPr>
+    </w:lvl>
+    <w:lvl w:ilvl="2" w:tplc="04100005" w:tentative="1">
+      <w:start w:val="1"/>
+      <w:numFmt w:val="bullet"/>
+      <w:lvlText w:val=""/>
+      <w:lvlJc w:val="left"/>
+      <w:pPr>
+        <w:ind w:left="2160" w:hanging="360"/>
+      </w:pPr>
+      <w:rPr>
+        <w:rFonts w:ascii="Wingdings" w:hAnsi="Wingdings" w:hint="default"/>
+      </w:rPr>
+    </w:lvl>
+    <w:lvl w:ilvl="3" w:tplc="04100001" w:tentative="1">
+      <w:start w:val="1"/>
+      <w:numFmt w:val="bullet"/>
+      <w:lvlText w:val=""/>
+      <w:lvlJc w:val="left"/>
+      <w:pPr>
+        <w:ind w:left="2880" w:hanging="360"/>
+      </w:pPr>
+      <w:rPr>
+        <w:rFonts w:ascii="Symbol" w:hAnsi="Symbol" w:hint="default"/>
+      </w:rPr>
+    </w:lvl>
+    <w:lvl w:ilvl="4" w:tplc="04100003" w:tentative="1">
+      <w:start w:val="1"/>
+      <w:numFmt w:val="bullet"/>
+      <w:lvlText w:val="o"/>
+      <w:lvlJc w:val="left"/>
+      <w:pPr>
+        <w:ind w:left="3600" w:hanging="360"/>
+      </w:pPr>
+      <w:rPr>
+        <w:rFonts w:ascii="Courier New" w:hAnsi="Courier New" w:cs="Courier New" w:hint="default"/>
+      </w:rPr>
+    </w:lvl>
+    <w:lvl w:ilvl="5" w:tplc="04100005" w:tentative="1">
+      <w:start w:val="1"/>
+      <w:numFmt w:val="bullet"/>
+      <w:lvlText w:val=""/>
+      <w:lvlJc w:val="left"/>
+      <w:pPr>
+        <w:ind w:left="4320" w:hanging="360"/>
+      </w:pPr>
+      <w:rPr>
+        <w:rFonts w:ascii="Wingdings" w:hAnsi="Wingdings" w:hint="default"/>
+      </w:rPr>
+    </w:lvl>
+    <w:lvl w:ilvl="6" w:tplc="04100001" w:tentative="1">
+      <w:start w:val="1"/>
+      <w:numFmt w:val="bullet"/>
+      <w:lvlText w:val=""/>
+      <w:lvlJc w:val="left"/>
+      <w:pPr>
+        <w:ind w:left="5040" w:hanging="360"/>
+      </w:pPr>
+      <w:rPr>
+        <w:rFonts w:ascii="Symbol" w:hAnsi="Symbol" w:hint="default"/>
+      </w:rPr>
+    </w:lvl>
+    <w:lvl w:ilvl="7" w:tplc="04100003" w:tentative="1">
+      <w:start w:val="1"/>
+      <w:numFmt w:val="bullet"/>
+      <w:lvlText w:val="o"/>
+      <w:lvlJc w:val="left"/>
+      <w:pPr>
+        <w:ind w:left="5760" w:hanging="360"/>
+      </w:pPr>
+      <w:rPr>
+        <w:rFonts w:ascii="Courier New" w:hAnsi="Courier New" w:cs="Courier New" w:hint="default"/>
+      </w:rPr>
+    </w:lvl>
+    <w:lvl w:ilvl="8" w:tplc="04100005" w:tentative="1">
+      <w:start w:val="1"/>
+      <w:numFmt w:val="bullet"/>
+      <w:lvlText w:val=""/>
+      <w:lvlJc w:val="left"/>
+      <w:pPr>
+        <w:ind w:left="6480" w:hanging="360"/>
+      </w:pPr>
+      <w:rPr>
+        <w:rFonts w:ascii="Wingdings" w:hAnsi="Wingdings" w:hint="default"/>
+      </w:rPr>
+    </w:lvl>
+  </w:abstractNum>
+  <w:abstractNum w:abstractNumId="3" w15:restartNumberingAfterBreak="0">
+    <w:nsid w:val="1AE91956"/>
+    <w:multiLevelType w:val="hybridMultilevel"/>
+    <w:tmpl w:val="7AF0CE92"/>
+    <w:lvl w:ilvl="0" w:tplc="04100009">
+      <w:start w:val="1"/>
+      <w:numFmt w:val="bullet"/>
+      <w:lvlText w:val=""/>
+      <w:lvlJc w:val="left"/>
+      <w:pPr>
+        <w:ind w:left="360" w:hanging="360"/>
+      </w:pPr>
+      <w:rPr>
+        <w:rFonts w:ascii="Wingdings" w:hAnsi="Wingdings" w:hint="default"/>
+      </w:rPr>
+    </w:lvl>
+    <w:lvl w:ilvl="1" w:tplc="04100003" w:tentative="1">
+      <w:start w:val="1"/>
+      <w:numFmt w:val="bullet"/>
+      <w:lvlText w:val="o"/>
+      <w:lvlJc w:val="left"/>
+      <w:pPr>
+        <w:ind w:left="1080" w:hanging="360"/>
+      </w:pPr>
+      <w:rPr>
+        <w:rFonts w:ascii="Courier New" w:hAnsi="Courier New" w:cs="Courier New" w:hint="default"/>
+      </w:rPr>
+    </w:lvl>
+    <w:lvl w:ilvl="2" w:tplc="04100005" w:tentative="1">
+      <w:start w:val="1"/>
+      <w:numFmt w:val="bullet"/>
+      <w:lvlText w:val=""/>
+      <w:lvlJc w:val="left"/>
+      <w:pPr>
+        <w:ind w:left="1800" w:hanging="360"/>
+      </w:pPr>
+      <w:rPr>
+        <w:rFonts w:ascii="Wingdings" w:hAnsi="Wingdings" w:hint="default"/>
+      </w:rPr>
+    </w:lvl>
+    <w:lvl w:ilvl="3" w:tplc="04100001" w:tentative="1">
+      <w:start w:val="1"/>
+      <w:numFmt w:val="bullet"/>
+      <w:lvlText w:val=""/>
+      <w:lvlJc w:val="left"/>
+      <w:pPr>
+        <w:ind w:left="2520" w:hanging="360"/>
+      </w:pPr>
+      <w:rPr>
+        <w:rFonts w:ascii="Symbol" w:hAnsi="Symbol" w:hint="default"/>
+      </w:rPr>
+    </w:lvl>
+    <w:lvl w:ilvl="4" w:tplc="04100003" w:tentative="1">
+      <w:start w:val="1"/>
+      <w:numFmt w:val="bullet"/>
+      <w:lvlText w:val="o"/>
+      <w:lvlJc w:val="left"/>
+      <w:pPr>
+        <w:ind w:left="3240" w:hanging="360"/>
+      </w:pPr>
+      <w:rPr>
+        <w:rFonts w:ascii="Courier New" w:hAnsi="Courier New" w:cs="Courier New" w:hint="default"/>
+      </w:rPr>
+    </w:lvl>
+    <w:lvl w:ilvl="5" w:tplc="04100005" w:tentative="1">
+      <w:start w:val="1"/>
+      <w:numFmt w:val="bullet"/>
+      <w:lvlText w:val=""/>
+      <w:lvlJc w:val="left"/>
+      <w:pPr>
+        <w:ind w:left="3960" w:hanging="360"/>
+      </w:pPr>
+      <w:rPr>
+        <w:rFonts w:ascii="Wingdings" w:hAnsi="Wingdings" w:hint="default"/>
+      </w:rPr>
+    </w:lvl>
+    <w:lvl w:ilvl="6" w:tplc="04100001" w:tentative="1">
+      <w:start w:val="1"/>
+      <w:numFmt w:val="bullet"/>
+      <w:lvlText w:val=""/>
+      <w:lvlJc w:val="left"/>
+      <w:pPr>
+        <w:ind w:left="4680" w:hanging="360"/>
+      </w:pPr>
+      <w:rPr>
+        <w:rFonts w:ascii="Symbol" w:hAnsi="Symbol" w:hint="default"/>
+      </w:rPr>
+    </w:lvl>
+    <w:lvl w:ilvl="7" w:tplc="04100003" w:tentative="1">
+      <w:start w:val="1"/>
+      <w:numFmt w:val="bullet"/>
+      <w:lvlText w:val="o"/>
+      <w:lvlJc w:val="left"/>
+      <w:pPr>
+        <w:ind w:left="5400" w:hanging="360"/>
+      </w:pPr>
+      <w:rPr>
+        <w:rFonts w:ascii="Courier New" w:hAnsi="Courier New" w:cs="Courier New" w:hint="default"/>
+      </w:rPr>
+    </w:lvl>
+    <w:lvl w:ilvl="8" w:tplc="04100005" w:tentative="1">
+      <w:start w:val="1"/>
+      <w:numFmt w:val="bullet"/>
+      <w:lvlText w:val=""/>
+      <w:lvlJc w:val="left"/>
+      <w:pPr>
+        <w:ind w:left="6120" w:hanging="360"/>
+      </w:pPr>
+      <w:rPr>
+        <w:rFonts w:ascii="Wingdings" w:hAnsi="Wingdings" w:hint="default"/>
+      </w:rPr>
+    </w:lvl>
+  </w:abstractNum>
+  <w:abstractNum w:abstractNumId="4" w15:restartNumberingAfterBreak="0">
     <w:nsid w:val="1BBC33AE"/>
     <w:multiLevelType w:val="hybridMultilevel"/>
     <w:tmpl w:val="93E06C84"/>
@@ -2209,7 +4024,233 @@
       </w:rPr>
     </w:lvl>
   </w:abstractNum>
-  <w:abstractNum w:abstractNumId="3" w15:restartNumberingAfterBreak="0">
+  <w:abstractNum w:abstractNumId="5" w15:restartNumberingAfterBreak="0">
+    <w:nsid w:val="43596EDB"/>
+    <w:multiLevelType w:val="hybridMultilevel"/>
+    <w:tmpl w:val="39A02B86"/>
+    <w:lvl w:ilvl="0" w:tplc="04100009">
+      <w:start w:val="1"/>
+      <w:numFmt w:val="bullet"/>
+      <w:lvlText w:val=""/>
+      <w:lvlJc w:val="left"/>
+      <w:pPr>
+        <w:ind w:left="360" w:hanging="360"/>
+      </w:pPr>
+      <w:rPr>
+        <w:rFonts w:ascii="Wingdings" w:hAnsi="Wingdings" w:hint="default"/>
+      </w:rPr>
+    </w:lvl>
+    <w:lvl w:ilvl="1" w:tplc="04100003" w:tentative="1">
+      <w:start w:val="1"/>
+      <w:numFmt w:val="bullet"/>
+      <w:lvlText w:val="o"/>
+      <w:lvlJc w:val="left"/>
+      <w:pPr>
+        <w:ind w:left="1080" w:hanging="360"/>
+      </w:pPr>
+      <w:rPr>
+        <w:rFonts w:ascii="Courier New" w:hAnsi="Courier New" w:cs="Courier New" w:hint="default"/>
+      </w:rPr>
+    </w:lvl>
+    <w:lvl w:ilvl="2" w:tplc="04100005" w:tentative="1">
+      <w:start w:val="1"/>
+      <w:numFmt w:val="bullet"/>
+      <w:lvlText w:val=""/>
+      <w:lvlJc w:val="left"/>
+      <w:pPr>
+        <w:ind w:left="1800" w:hanging="360"/>
+      </w:pPr>
+      <w:rPr>
+        <w:rFonts w:ascii="Wingdings" w:hAnsi="Wingdings" w:hint="default"/>
+      </w:rPr>
+    </w:lvl>
+    <w:lvl w:ilvl="3" w:tplc="04100001" w:tentative="1">
+      <w:start w:val="1"/>
+      <w:numFmt w:val="bullet"/>
+      <w:lvlText w:val=""/>
+      <w:lvlJc w:val="left"/>
+      <w:pPr>
+        <w:ind w:left="2520" w:hanging="360"/>
+      </w:pPr>
+      <w:rPr>
+        <w:rFonts w:ascii="Symbol" w:hAnsi="Symbol" w:hint="default"/>
+      </w:rPr>
+    </w:lvl>
+    <w:lvl w:ilvl="4" w:tplc="04100003" w:tentative="1">
+      <w:start w:val="1"/>
+      <w:numFmt w:val="bullet"/>
+      <w:lvlText w:val="o"/>
+      <w:lvlJc w:val="left"/>
+      <w:pPr>
+        <w:ind w:left="3240" w:hanging="360"/>
+      </w:pPr>
+      <w:rPr>
+        <w:rFonts w:ascii="Courier New" w:hAnsi="Courier New" w:cs="Courier New" w:hint="default"/>
+      </w:rPr>
+    </w:lvl>
+    <w:lvl w:ilvl="5" w:tplc="04100005" w:tentative="1">
+      <w:start w:val="1"/>
+      <w:numFmt w:val="bullet"/>
+      <w:lvlText w:val=""/>
+      <w:lvlJc w:val="left"/>
+      <w:pPr>
+        <w:ind w:left="3960" w:hanging="360"/>
+      </w:pPr>
+      <w:rPr>
+        <w:rFonts w:ascii="Wingdings" w:hAnsi="Wingdings" w:hint="default"/>
+      </w:rPr>
+    </w:lvl>
+    <w:lvl w:ilvl="6" w:tplc="04100001" w:tentative="1">
+      <w:start w:val="1"/>
+      <w:numFmt w:val="bullet"/>
+      <w:lvlText w:val=""/>
+      <w:lvlJc w:val="left"/>
+      <w:pPr>
+        <w:ind w:left="4680" w:hanging="360"/>
+      </w:pPr>
+      <w:rPr>
+        <w:rFonts w:ascii="Symbol" w:hAnsi="Symbol" w:hint="default"/>
+      </w:rPr>
+    </w:lvl>
+    <w:lvl w:ilvl="7" w:tplc="04100003" w:tentative="1">
+      <w:start w:val="1"/>
+      <w:numFmt w:val="bullet"/>
+      <w:lvlText w:val="o"/>
+      <w:lvlJc w:val="left"/>
+      <w:pPr>
+        <w:ind w:left="5400" w:hanging="360"/>
+      </w:pPr>
+      <w:rPr>
+        <w:rFonts w:ascii="Courier New" w:hAnsi="Courier New" w:cs="Courier New" w:hint="default"/>
+      </w:rPr>
+    </w:lvl>
+    <w:lvl w:ilvl="8" w:tplc="04100005" w:tentative="1">
+      <w:start w:val="1"/>
+      <w:numFmt w:val="bullet"/>
+      <w:lvlText w:val=""/>
+      <w:lvlJc w:val="left"/>
+      <w:pPr>
+        <w:ind w:left="6120" w:hanging="360"/>
+      </w:pPr>
+      <w:rPr>
+        <w:rFonts w:ascii="Wingdings" w:hAnsi="Wingdings" w:hint="default"/>
+      </w:rPr>
+    </w:lvl>
+  </w:abstractNum>
+  <w:abstractNum w:abstractNumId="6" w15:restartNumberingAfterBreak="0">
+    <w:nsid w:val="45796AC9"/>
+    <w:multiLevelType w:val="hybridMultilevel"/>
+    <w:tmpl w:val="6ABC04BA"/>
+    <w:lvl w:ilvl="0" w:tplc="04100009">
+      <w:start w:val="1"/>
+      <w:numFmt w:val="bullet"/>
+      <w:lvlText w:val=""/>
+      <w:lvlJc w:val="left"/>
+      <w:pPr>
+        <w:ind w:left="720" w:hanging="360"/>
+      </w:pPr>
+      <w:rPr>
+        <w:rFonts w:ascii="Wingdings" w:hAnsi="Wingdings" w:hint="default"/>
+      </w:rPr>
+    </w:lvl>
+    <w:lvl w:ilvl="1" w:tplc="04100003" w:tentative="1">
+      <w:start w:val="1"/>
+      <w:numFmt w:val="bullet"/>
+      <w:lvlText w:val="o"/>
+      <w:lvlJc w:val="left"/>
+      <w:pPr>
+        <w:ind w:left="1440" w:hanging="360"/>
+      </w:pPr>
+      <w:rPr>
+        <w:rFonts w:ascii="Courier New" w:hAnsi="Courier New" w:cs="Courier New" w:hint="default"/>
+      </w:rPr>
+    </w:lvl>
+    <w:lvl w:ilvl="2" w:tplc="04100005" w:tentative="1">
+      <w:start w:val="1"/>
+      <w:numFmt w:val="bullet"/>
+      <w:lvlText w:val=""/>
+      <w:lvlJc w:val="left"/>
+      <w:pPr>
+        <w:ind w:left="2160" w:hanging="360"/>
+      </w:pPr>
+      <w:rPr>
+        <w:rFonts w:ascii="Wingdings" w:hAnsi="Wingdings" w:hint="default"/>
+      </w:rPr>
+    </w:lvl>
+    <w:lvl w:ilvl="3" w:tplc="04100001" w:tentative="1">
+      <w:start w:val="1"/>
+      <w:numFmt w:val="bullet"/>
+      <w:lvlText w:val=""/>
+      <w:lvlJc w:val="left"/>
+      <w:pPr>
+        <w:ind w:left="2880" w:hanging="360"/>
+      </w:pPr>
+      <w:rPr>
+        <w:rFonts w:ascii="Symbol" w:hAnsi="Symbol" w:hint="default"/>
+      </w:rPr>
+    </w:lvl>
+    <w:lvl w:ilvl="4" w:tplc="04100003" w:tentative="1">
+      <w:start w:val="1"/>
+      <w:numFmt w:val="bullet"/>
+      <w:lvlText w:val="o"/>
+      <w:lvlJc w:val="left"/>
+      <w:pPr>
+        <w:ind w:left="3600" w:hanging="360"/>
+      </w:pPr>
+      <w:rPr>
+        <w:rFonts w:ascii="Courier New" w:hAnsi="Courier New" w:cs="Courier New" w:hint="default"/>
+      </w:rPr>
+    </w:lvl>
+    <w:lvl w:ilvl="5" w:tplc="04100005" w:tentative="1">
+      <w:start w:val="1"/>
+      <w:numFmt w:val="bullet"/>
+      <w:lvlText w:val=""/>
+      <w:lvlJc w:val="left"/>
+      <w:pPr>
+        <w:ind w:left="4320" w:hanging="360"/>
+      </w:pPr>
+      <w:rPr>
+        <w:rFonts w:ascii="Wingdings" w:hAnsi="Wingdings" w:hint="default"/>
+      </w:rPr>
+    </w:lvl>
+    <w:lvl w:ilvl="6" w:tplc="04100001" w:tentative="1">
+      <w:start w:val="1"/>
+      <w:numFmt w:val="bullet"/>
+      <w:lvlText w:val=""/>
+      <w:lvlJc w:val="left"/>
+      <w:pPr>
+        <w:ind w:left="5040" w:hanging="360"/>
+      </w:pPr>
+      <w:rPr>
+        <w:rFonts w:ascii="Symbol" w:hAnsi="Symbol" w:hint="default"/>
+      </w:rPr>
+    </w:lvl>
+    <w:lvl w:ilvl="7" w:tplc="04100003" w:tentative="1">
+      <w:start w:val="1"/>
+      <w:numFmt w:val="bullet"/>
+      <w:lvlText w:val="o"/>
+      <w:lvlJc w:val="left"/>
+      <w:pPr>
+        <w:ind w:left="5760" w:hanging="360"/>
+      </w:pPr>
+      <w:rPr>
+        <w:rFonts w:ascii="Courier New" w:hAnsi="Courier New" w:cs="Courier New" w:hint="default"/>
+      </w:rPr>
+    </w:lvl>
+    <w:lvl w:ilvl="8" w:tplc="04100005" w:tentative="1">
+      <w:start w:val="1"/>
+      <w:numFmt w:val="bullet"/>
+      <w:lvlText w:val=""/>
+      <w:lvlJc w:val="left"/>
+      <w:pPr>
+        <w:ind w:left="6480" w:hanging="360"/>
+      </w:pPr>
+      <w:rPr>
+        <w:rFonts w:ascii="Wingdings" w:hAnsi="Wingdings" w:hint="default"/>
+      </w:rPr>
+    </w:lvl>
+  </w:abstractNum>
+  <w:abstractNum w:abstractNumId="7" w15:restartNumberingAfterBreak="0">
     <w:nsid w:val="45D36DF4"/>
     <w:multiLevelType w:val="multilevel"/>
     <w:tmpl w:val="D1C27702"/>
@@ -2323,7 +4364,7 @@
       </w:rPr>
     </w:lvl>
   </w:abstractNum>
-  <w:abstractNum w:abstractNumId="4" w15:restartNumberingAfterBreak="0">
+  <w:abstractNum w:abstractNumId="8" w15:restartNumberingAfterBreak="0">
     <w:nsid w:val="470E349E"/>
     <w:multiLevelType w:val="hybridMultilevel"/>
     <w:tmpl w:val="822C64B6"/>
@@ -2436,7 +4477,7 @@
       </w:rPr>
     </w:lvl>
   </w:abstractNum>
-  <w:abstractNum w:abstractNumId="5" w15:restartNumberingAfterBreak="0">
+  <w:abstractNum w:abstractNumId="9" w15:restartNumberingAfterBreak="0">
     <w:nsid w:val="549469BE"/>
     <w:multiLevelType w:val="multilevel"/>
     <w:tmpl w:val="E8A0CADE"/>
@@ -2531,7 +4572,120 @@
       </w:pPr>
     </w:lvl>
   </w:abstractNum>
-  <w:abstractNum w:abstractNumId="6" w15:restartNumberingAfterBreak="0">
+  <w:abstractNum w:abstractNumId="10" w15:restartNumberingAfterBreak="0">
+    <w:nsid w:val="58F916FD"/>
+    <w:multiLevelType w:val="hybridMultilevel"/>
+    <w:tmpl w:val="2800EA82"/>
+    <w:lvl w:ilvl="0" w:tplc="04100009">
+      <w:start w:val="1"/>
+      <w:numFmt w:val="bullet"/>
+      <w:lvlText w:val=""/>
+      <w:lvlJc w:val="left"/>
+      <w:pPr>
+        <w:ind w:left="720" w:hanging="360"/>
+      </w:pPr>
+      <w:rPr>
+        <w:rFonts w:ascii="Wingdings" w:hAnsi="Wingdings" w:hint="default"/>
+      </w:rPr>
+    </w:lvl>
+    <w:lvl w:ilvl="1" w:tplc="04100003" w:tentative="1">
+      <w:start w:val="1"/>
+      <w:numFmt w:val="bullet"/>
+      <w:lvlText w:val="o"/>
+      <w:lvlJc w:val="left"/>
+      <w:pPr>
+        <w:ind w:left="1440" w:hanging="360"/>
+      </w:pPr>
+      <w:rPr>
+        <w:rFonts w:ascii="Courier New" w:hAnsi="Courier New" w:cs="Courier New" w:hint="default"/>
+      </w:rPr>
+    </w:lvl>
+    <w:lvl w:ilvl="2" w:tplc="04100005" w:tentative="1">
+      <w:start w:val="1"/>
+      <w:numFmt w:val="bullet"/>
+      <w:lvlText w:val=""/>
+      <w:lvlJc w:val="left"/>
+      <w:pPr>
+        <w:ind w:left="2160" w:hanging="360"/>
+      </w:pPr>
+      <w:rPr>
+        <w:rFonts w:ascii="Wingdings" w:hAnsi="Wingdings" w:hint="default"/>
+      </w:rPr>
+    </w:lvl>
+    <w:lvl w:ilvl="3" w:tplc="04100001" w:tentative="1">
+      <w:start w:val="1"/>
+      <w:numFmt w:val="bullet"/>
+      <w:lvlText w:val=""/>
+      <w:lvlJc w:val="left"/>
+      <w:pPr>
+        <w:ind w:left="2880" w:hanging="360"/>
+      </w:pPr>
+      <w:rPr>
+        <w:rFonts w:ascii="Symbol" w:hAnsi="Symbol" w:hint="default"/>
+      </w:rPr>
+    </w:lvl>
+    <w:lvl w:ilvl="4" w:tplc="04100003" w:tentative="1">
+      <w:start w:val="1"/>
+      <w:numFmt w:val="bullet"/>
+      <w:lvlText w:val="o"/>
+      <w:lvlJc w:val="left"/>
+      <w:pPr>
+        <w:ind w:left="3600" w:hanging="360"/>
+      </w:pPr>
+      <w:rPr>
+        <w:rFonts w:ascii="Courier New" w:hAnsi="Courier New" w:cs="Courier New" w:hint="default"/>
+      </w:rPr>
+    </w:lvl>
+    <w:lvl w:ilvl="5" w:tplc="04100005" w:tentative="1">
+      <w:start w:val="1"/>
+      <w:numFmt w:val="bullet"/>
+      <w:lvlText w:val=""/>
+      <w:lvlJc w:val="left"/>
+      <w:pPr>
+        <w:ind w:left="4320" w:hanging="360"/>
+      </w:pPr>
+      <w:rPr>
+        <w:rFonts w:ascii="Wingdings" w:hAnsi="Wingdings" w:hint="default"/>
+      </w:rPr>
+    </w:lvl>
+    <w:lvl w:ilvl="6" w:tplc="04100001" w:tentative="1">
+      <w:start w:val="1"/>
+      <w:numFmt w:val="bullet"/>
+      <w:lvlText w:val=""/>
+      <w:lvlJc w:val="left"/>
+      <w:pPr>
+        <w:ind w:left="5040" w:hanging="360"/>
+      </w:pPr>
+      <w:rPr>
+        <w:rFonts w:ascii="Symbol" w:hAnsi="Symbol" w:hint="default"/>
+      </w:rPr>
+    </w:lvl>
+    <w:lvl w:ilvl="7" w:tplc="04100003" w:tentative="1">
+      <w:start w:val="1"/>
+      <w:numFmt w:val="bullet"/>
+      <w:lvlText w:val="o"/>
+      <w:lvlJc w:val="left"/>
+      <w:pPr>
+        <w:ind w:left="5760" w:hanging="360"/>
+      </w:pPr>
+      <w:rPr>
+        <w:rFonts w:ascii="Courier New" w:hAnsi="Courier New" w:cs="Courier New" w:hint="default"/>
+      </w:rPr>
+    </w:lvl>
+    <w:lvl w:ilvl="8" w:tplc="04100005" w:tentative="1">
+      <w:start w:val="1"/>
+      <w:numFmt w:val="bullet"/>
+      <w:lvlText w:val=""/>
+      <w:lvlJc w:val="left"/>
+      <w:pPr>
+        <w:ind w:left="6480" w:hanging="360"/>
+      </w:pPr>
+      <w:rPr>
+        <w:rFonts w:ascii="Wingdings" w:hAnsi="Wingdings" w:hint="default"/>
+      </w:rPr>
+    </w:lvl>
+  </w:abstractNum>
+  <w:abstractNum w:abstractNumId="11" w15:restartNumberingAfterBreak="0">
     <w:nsid w:val="615B27D8"/>
     <w:multiLevelType w:val="multilevel"/>
     <w:tmpl w:val="A454BD80"/>
@@ -2621,7 +4775,7 @@
       </w:pPr>
     </w:lvl>
   </w:abstractNum>
-  <w:abstractNum w:abstractNumId="7" w15:restartNumberingAfterBreak="0">
+  <w:abstractNum w:abstractNumId="12" w15:restartNumberingAfterBreak="0">
     <w:nsid w:val="6B0A376B"/>
     <w:multiLevelType w:val="multilevel"/>
     <w:tmpl w:val="A8C04364"/>
@@ -2735,28 +4889,43 @@
     </w:lvl>
   </w:abstractNum>
   <w:num w:numId="1">
-    <w:abstractNumId w:val="6"/>
+    <w:abstractNumId w:val="11"/>
   </w:num>
   <w:num w:numId="2">
-    <w:abstractNumId w:val="3"/>
+    <w:abstractNumId w:val="7"/>
   </w:num>
   <w:num w:numId="3">
     <w:abstractNumId w:val="1"/>
   </w:num>
   <w:num w:numId="4">
-    <w:abstractNumId w:val="7"/>
+    <w:abstractNumId w:val="12"/>
   </w:num>
   <w:num w:numId="5">
-    <w:abstractNumId w:val="5"/>
+    <w:abstractNumId w:val="9"/>
   </w:num>
   <w:num w:numId="6">
-    <w:abstractNumId w:val="4"/>
+    <w:abstractNumId w:val="8"/>
   </w:num>
   <w:num w:numId="7">
-    <w:abstractNumId w:val="2"/>
+    <w:abstractNumId w:val="4"/>
   </w:num>
   <w:num w:numId="8">
     <w:abstractNumId w:val="0"/>
+  </w:num>
+  <w:num w:numId="9">
+    <w:abstractNumId w:val="2"/>
+  </w:num>
+  <w:num w:numId="10">
+    <w:abstractNumId w:val="5"/>
+  </w:num>
+  <w:num w:numId="11">
+    <w:abstractNumId w:val="3"/>
+  </w:num>
+  <w:num w:numId="12">
+    <w:abstractNumId w:val="10"/>
+  </w:num>
+  <w:num w:numId="13">
+    <w:abstractNumId w:val="6"/>
   </w:num>
 </w:numbering>
 </file>
@@ -2774,7 +4943,7 @@
     </w:rPrDefault>
     <w:pPrDefault/>
   </w:docDefaults>
-  <w:latentStyles w:defLockedState="0" w:defUIPriority="99" w:defSemiHidden="0" w:defUnhideWhenUsed="0" w:defQFormat="0" w:count="377">
+  <w:latentStyles w:defLockedState="0" w:defUIPriority="99" w:defSemiHidden="0" w:defUnhideWhenUsed="0" w:defQFormat="0" w:count="376">
     <w:lsdException w:name="Normal" w:uiPriority="0" w:qFormat="1"/>
     <w:lsdException w:name="heading 1" w:uiPriority="0" w:qFormat="1"/>
     <w:lsdException w:name="heading 2" w:semiHidden="1" w:uiPriority="0" w:unhideWhenUsed="1" w:qFormat="1"/>
@@ -3151,7 +5320,6 @@
     <w:lsdException w:name="Hashtag" w:semiHidden="1" w:unhideWhenUsed="1"/>
     <w:lsdException w:name="Unresolved Mention" w:semiHidden="1" w:unhideWhenUsed="1"/>
     <w:lsdException w:name="Smart Link" w:semiHidden="1" w:unhideWhenUsed="1"/>
-    <w:lsdException w:name="Smart Link Error" w:semiHidden="1" w:unhideWhenUsed="1"/>
   </w:latentStyles>
   <w:style w:type="paragraph" w:default="1" w:styleId="Normale">
     <w:name w:val="Normal"/>
@@ -3193,17 +5361,18 @@
     <w:uiPriority w:val="4"/>
     <w:unhideWhenUsed/>
     <w:qFormat/>
-    <w:rsid w:val="00A122DB"/>
+    <w:rsid w:val="00B5502E"/>
     <w:pPr>
       <w:keepNext/>
       <w:keepLines/>
-      <w:spacing w:before="240" w:after="0"/>
+      <w:spacing w:before="240" w:after="120"/>
       <w:outlineLvl w:val="1"/>
     </w:pPr>
     <w:rPr>
       <w:rFonts w:asciiTheme="majorHAnsi" w:eastAsiaTheme="majorEastAsia" w:hAnsiTheme="majorHAnsi" w:cstheme="majorBidi"/>
       <w:caps/>
       <w:color w:val="3F251D" w:themeColor="accent1"/>
+      <w:sz w:val="22"/>
     </w:rPr>
   </w:style>
   <w:style w:type="paragraph" w:styleId="Titolo3">
@@ -3359,13 +5528,13 @@
     <w:link w:val="Titolo2"/>
     <w:uiPriority w:val="4"/>
     <w:qFormat/>
-    <w:rsid w:val="00690EFD"/>
+    <w:rsid w:val="00B5502E"/>
     <w:rPr>
       <w:rFonts w:asciiTheme="majorHAnsi" w:eastAsiaTheme="majorEastAsia" w:hAnsiTheme="majorHAnsi" w:cstheme="majorBidi"/>
+      <w:b/>
       <w:caps/>
       <w:color w:val="3F251D" w:themeColor="accent1"/>
       <w:sz w:val="22"/>
-      <w:szCs w:val="22"/>
     </w:rPr>
   </w:style>
   <w:style w:type="character" w:customStyle="1" w:styleId="Titolo3Carattere">
@@ -4810,7 +6979,7 @@
 </file>
 
 <file path=customXml/itemProps1.xml><?xml version="1.0" encoding="utf-8"?>
-<ds:datastoreItem xmlns:ds="http://schemas.openxmlformats.org/officeDocument/2006/customXml" ds:itemID="{893F38F4-0EDB-495D-85DB-03A98EE7B310}">
+<ds:datastoreItem xmlns:ds="http://schemas.openxmlformats.org/officeDocument/2006/customXml" ds:itemID="{6CF9EC62-16C5-4464-B249-20F09A3A4C18}">
   <ds:schemaRefs>
     <ds:schemaRef ds:uri="http://schemas.openxmlformats.org/officeDocument/2006/bibliography"/>
   </ds:schemaRefs>

</xml_diff>

<commit_message>
Inserita relazione sia doc che pdf. Eliminato un metodo inutilizzato.
</commit_message>
<xml_diff>
--- a/FaceRecognitionForm/Relazione/Face Detection Relazione.docx
+++ b/FaceRecognitionForm/Relazione/Face Detection Relazione.docx
@@ -7,15 +7,7 @@
         <w:pStyle w:val="Foto"/>
       </w:pPr>
       <w:r>
-        <w:t xml:space="preserve">Face </w:t>
-      </w:r>
-      <w:proofErr w:type="spellStart"/>
-      <w:r>
-        <w:t>Detection</w:t>
-      </w:r>
-      <w:proofErr w:type="spellEnd"/>
-      <w:r>
-        <w:t xml:space="preserve"> &amp; Recognition</w:t>
+        <w:t>Face Detection &amp; Recognition</w:t>
       </w:r>
       <w:r>
         <w:t>, Movie Recommendation</w:t>
@@ -29,6 +21,7 @@
       <w:r>
         <w:rPr>
           <w:noProof/>
+          <w:lang w:val="en-US" w:eastAsia="en-US"/>
         </w:rPr>
         <w:drawing>
           <wp:inline distT="0" distB="5715" distL="0" distR="2540" wp14:anchorId="4B634151" wp14:editId="39CD9C4A">
@@ -155,7 +148,7 @@
         <w:br w:type="page"/>
       </w:r>
     </w:p>
-    <w:bookmarkStart w:id="0" w:name="_Toc26276742" w:displacedByCustomXml="next"/>
+    <w:bookmarkStart w:id="0" w:name="_Toc26796521" w:displacedByCustomXml="next"/>
     <w:bookmarkStart w:id="1" w:name="_Toc18496654" w:displacedByCustomXml="next"/>
     <w:sdt>
       <w:sdtPr>
@@ -213,7 +206,7 @@
           <w:r>
             <w:fldChar w:fldCharType="separate"/>
           </w:r>
-          <w:hyperlink w:anchor="_Toc26276742" w:history="1">
+          <w:hyperlink w:anchor="_Toc26796521" w:history="1">
             <w:r>
               <w:rPr>
                 <w:rStyle w:val="Collegamentoipertestuale"/>
@@ -240,7 +233,7 @@
                 <w:noProof/>
                 <w:webHidden/>
               </w:rPr>
-              <w:instrText xml:space="preserve"> PAGEREF _Toc26276742 \h </w:instrText>
+              <w:instrText xml:space="preserve"> PAGEREF _Toc26796521 \h </w:instrText>
             </w:r>
             <w:r>
               <w:rPr>
@@ -285,7 +278,7 @@
               <w:lang w:eastAsia="it-IT"/>
             </w:rPr>
           </w:pPr>
-          <w:hyperlink w:anchor="_Toc26276743" w:history="1">
+          <w:hyperlink w:anchor="_Toc26796522" w:history="1">
             <w:r>
               <w:rPr>
                 <w:rStyle w:val="Collegamentoipertestuale"/>
@@ -312,7 +305,7 @@
                 <w:noProof/>
                 <w:webHidden/>
               </w:rPr>
-              <w:instrText xml:space="preserve"> PAGEREF _Toc26276743 \h </w:instrText>
+              <w:instrText xml:space="preserve"> PAGEREF _Toc26796522 \h </w:instrText>
             </w:r>
             <w:r>
               <w:rPr>
@@ -357,7 +350,7 @@
               <w:lang w:eastAsia="it-IT"/>
             </w:rPr>
           </w:pPr>
-          <w:hyperlink w:anchor="_Toc26276744" w:history="1">
+          <w:hyperlink w:anchor="_Toc26796523" w:history="1">
             <w:r>
               <w:rPr>
                 <w:rStyle w:val="Collegamentoipertestuale"/>
@@ -384,7 +377,7 @@
                 <w:noProof/>
                 <w:webHidden/>
               </w:rPr>
-              <w:instrText xml:space="preserve"> PAGEREF _Toc26276744 \h </w:instrText>
+              <w:instrText xml:space="preserve"> PAGEREF _Toc26796523 \h </w:instrText>
             </w:r>
             <w:r>
               <w:rPr>
@@ -429,7 +422,7 @@
               <w:lang w:eastAsia="it-IT"/>
             </w:rPr>
           </w:pPr>
-          <w:hyperlink w:anchor="_Toc26276745" w:history="1">
+          <w:hyperlink w:anchor="_Toc26796524" w:history="1">
             <w:r>
               <w:rPr>
                 <w:rStyle w:val="Collegamentoipertestuale"/>
@@ -456,7 +449,7 @@
                 <w:noProof/>
                 <w:webHidden/>
               </w:rPr>
-              <w:instrText xml:space="preserve"> PAGEREF _Toc26276745 \h </w:instrText>
+              <w:instrText xml:space="preserve"> PAGEREF _Toc26796524 \h </w:instrText>
             </w:r>
             <w:r>
               <w:rPr>
@@ -487,6 +480,7 @@
             </w:r>
           </w:hyperlink>
         </w:p>
+        <w:bookmarkStart w:id="2" w:name="_GoBack"/>
         <w:p>
           <w:pPr>
             <w:pStyle w:val="Sommario1"/>
@@ -501,7 +495,259 @@
               <w:lang w:eastAsia="it-IT"/>
             </w:rPr>
           </w:pPr>
-          <w:hyperlink w:anchor="_Toc26276746" w:history="1">
+          <w:r>
+            <w:rPr>
+              <w:rStyle w:val="Collegamentoipertestuale"/>
+              <w:noProof/>
+            </w:rPr>
+            <w:fldChar w:fldCharType="begin"/>
+          </w:r>
+          <w:r>
+            <w:rPr>
+              <w:rStyle w:val="Collegamentoipertestuale"/>
+              <w:noProof/>
+            </w:rPr>
+            <w:instrText xml:space="preserve"> </w:instrText>
+          </w:r>
+          <w:r>
+            <w:rPr>
+              <w:noProof/>
+            </w:rPr>
+            <w:instrText>HYPERLINK \l "_Toc26796525"</w:instrText>
+          </w:r>
+          <w:r>
+            <w:rPr>
+              <w:rStyle w:val="Collegamentoipertestuale"/>
+              <w:noProof/>
+            </w:rPr>
+            <w:instrText xml:space="preserve"> </w:instrText>
+          </w:r>
+          <w:r>
+            <w:rPr>
+              <w:rStyle w:val="Collegamentoipertestuale"/>
+              <w:noProof/>
+            </w:rPr>
+          </w:r>
+          <w:r>
+            <w:rPr>
+              <w:rStyle w:val="Collegamentoipertestuale"/>
+              <w:noProof/>
+            </w:rPr>
+            <w:fldChar w:fldCharType="separate"/>
+          </w:r>
+          <w:r>
+            <w:rPr>
+              <w:rStyle w:val="Collegamentoipertestuale"/>
+              <w:i/>
+              <w:iCs/>
+              <w:noProof/>
+            </w:rPr>
+            <w:t>Parte I – Face Detection &amp; Recognition</w:t>
+          </w:r>
+          <w:r>
+            <w:rPr>
+              <w:noProof/>
+              <w:webHidden/>
+            </w:rPr>
+            <w:tab/>
+          </w:r>
+          <w:r>
+            <w:rPr>
+              <w:noProof/>
+              <w:webHidden/>
+            </w:rPr>
+            <w:fldChar w:fldCharType="begin"/>
+          </w:r>
+          <w:r>
+            <w:rPr>
+              <w:noProof/>
+              <w:webHidden/>
+            </w:rPr>
+            <w:instrText xml:space="preserve"> PAGEREF _Toc26796525 \h </w:instrText>
+          </w:r>
+          <w:r>
+            <w:rPr>
+              <w:noProof/>
+              <w:webHidden/>
+            </w:rPr>
+          </w:r>
+          <w:r>
+            <w:rPr>
+              <w:noProof/>
+              <w:webHidden/>
+            </w:rPr>
+            <w:fldChar w:fldCharType="separate"/>
+          </w:r>
+          <w:r>
+            <w:rPr>
+              <w:noProof/>
+              <w:webHidden/>
+            </w:rPr>
+            <w:t>4</w:t>
+          </w:r>
+          <w:r>
+            <w:rPr>
+              <w:noProof/>
+              <w:webHidden/>
+            </w:rPr>
+            <w:fldChar w:fldCharType="end"/>
+          </w:r>
+          <w:r>
+            <w:rPr>
+              <w:rStyle w:val="Collegamentoipertestuale"/>
+              <w:noProof/>
+            </w:rPr>
+            <w:fldChar w:fldCharType="end"/>
+          </w:r>
+        </w:p>
+        <w:bookmarkEnd w:id="2"/>
+        <w:p>
+          <w:pPr>
+            <w:pStyle w:val="Sommario1"/>
+            <w:tabs>
+              <w:tab w:val="left" w:pos="660"/>
+              <w:tab w:val="right" w:leader="dot" w:pos="8296"/>
+            </w:tabs>
+            <w:ind w:firstLine="660"/>
+            <w:rPr>
+              <w:b w:val="0"/>
+              <w:noProof/>
+              <w:color w:val="auto"/>
+              <w:sz w:val="22"/>
+              <w:lang w:eastAsia="it-IT"/>
+            </w:rPr>
+          </w:pPr>
+          <w:r>
+            <w:rPr>
+              <w:rStyle w:val="Collegamentoipertestuale"/>
+              <w:noProof/>
+            </w:rPr>
+            <w:fldChar w:fldCharType="begin"/>
+          </w:r>
+          <w:r>
+            <w:rPr>
+              <w:rStyle w:val="Collegamentoipertestuale"/>
+              <w:noProof/>
+            </w:rPr>
+            <w:instrText xml:space="preserve"> </w:instrText>
+          </w:r>
+          <w:r>
+            <w:rPr>
+              <w:noProof/>
+            </w:rPr>
+            <w:instrText>HYPERLINK \l "_Toc26796526"</w:instrText>
+          </w:r>
+          <w:r>
+            <w:rPr>
+              <w:rStyle w:val="Collegamentoipertestuale"/>
+              <w:noProof/>
+            </w:rPr>
+            <w:instrText xml:space="preserve"> </w:instrText>
+          </w:r>
+          <w:r>
+            <w:rPr>
+              <w:rStyle w:val="Collegamentoipertestuale"/>
+              <w:noProof/>
+            </w:rPr>
+          </w:r>
+          <w:r>
+            <w:rPr>
+              <w:rStyle w:val="Collegamentoipertestuale"/>
+              <w:noProof/>
+            </w:rPr>
+            <w:fldChar w:fldCharType="separate"/>
+          </w:r>
+          <w:r>
+            <w:rPr>
+              <w:rStyle w:val="Collegamentoipertestuale"/>
+              <w:i/>
+              <w:iCs/>
+              <w:noProof/>
+            </w:rPr>
+            <w:t>Fase di Registrazione</w:t>
+          </w:r>
+          <w:r>
+            <w:rPr>
+              <w:noProof/>
+              <w:webHidden/>
+            </w:rPr>
+            <w:tab/>
+          </w:r>
+          <w:r>
+            <w:rPr>
+              <w:noProof/>
+              <w:webHidden/>
+            </w:rPr>
+            <w:fldChar w:fldCharType="begin"/>
+          </w:r>
+          <w:r>
+            <w:rPr>
+              <w:noProof/>
+              <w:webHidden/>
+            </w:rPr>
+            <w:instrText xml:space="preserve"> PAGEREF _Toc26796526 \h </w:instrText>
+          </w:r>
+          <w:r>
+            <w:rPr>
+              <w:noProof/>
+              <w:webHidden/>
+            </w:rPr>
+          </w:r>
+          <w:r>
+            <w:rPr>
+              <w:noProof/>
+              <w:webHidden/>
+            </w:rPr>
+            <w:fldChar w:fldCharType="separate"/>
+          </w:r>
+          <w:r>
+            <w:rPr>
+              <w:noProof/>
+              <w:webHidden/>
+            </w:rPr>
+            <w:t>4</w:t>
+          </w:r>
+          <w:r>
+            <w:rPr>
+              <w:noProof/>
+              <w:webHidden/>
+            </w:rPr>
+            <w:fldChar w:fldCharType="end"/>
+          </w:r>
+          <w:r>
+            <w:rPr>
+              <w:rStyle w:val="Collegamentoipertestuale"/>
+              <w:noProof/>
+            </w:rPr>
+            <w:fldChar w:fldCharType="end"/>
+          </w:r>
+        </w:p>
+        <w:p>
+          <w:pPr>
+            <w:pStyle w:val="Sommario1"/>
+            <w:tabs>
+              <w:tab w:val="left" w:pos="660"/>
+              <w:tab w:val="right" w:leader="dot" w:pos="8296"/>
+            </w:tabs>
+            <w:rPr>
+              <w:b w:val="0"/>
+              <w:noProof/>
+              <w:color w:val="auto"/>
+              <w:sz w:val="22"/>
+              <w:lang w:eastAsia="it-IT"/>
+            </w:rPr>
+          </w:pPr>
+          <w:hyperlink w:anchor="_Toc26796527" w:history="1">
+            <w:r>
+              <w:rPr>
+                <w:b w:val="0"/>
+                <w:noProof/>
+                <w:color w:val="auto"/>
+                <w:sz w:val="22"/>
+                <w:lang w:eastAsia="it-IT"/>
+              </w:rPr>
+              <w:tab/>
+            </w:r>
             <w:r>
               <w:rPr>
                 <w:rStyle w:val="Collegamentoipertestuale"/>
@@ -509,7 +755,7 @@
                 <w:iCs/>
                 <w:noProof/>
               </w:rPr>
-              <w:t>Parte I – Face Detection &amp; Recognition</w:t>
+              <w:t>Fase di Login tramite Face Recognition</w:t>
             </w:r>
             <w:r>
               <w:rPr>
@@ -530,7 +776,7 @@
                 <w:noProof/>
                 <w:webHidden/>
               </w:rPr>
-              <w:instrText xml:space="preserve"> PAGEREF _Toc26276746 \h </w:instrText>
+              <w:instrText xml:space="preserve"> PAGEREF _Toc26796527 \h </w:instrText>
             </w:r>
             <w:r>
               <w:rPr>
@@ -550,7 +796,7 @@
                 <w:noProof/>
                 <w:webHidden/>
               </w:rPr>
-              <w:t>4</w:t>
+              <w:t>5</w:t>
             </w:r>
             <w:r>
               <w:rPr>
@@ -576,7 +822,7 @@
               <w:lang w:eastAsia="it-IT"/>
             </w:rPr>
           </w:pPr>
-          <w:hyperlink w:anchor="_Toc26276747" w:history="1">
+          <w:hyperlink w:anchor="_Toc26796528" w:history="1">
             <w:r>
               <w:rPr>
                 <w:b w:val="0"/>
@@ -594,7 +840,7 @@
                 <w:iCs/>
                 <w:noProof/>
               </w:rPr>
-              <w:t>Fase di Registrazione</w:t>
+              <w:t>Fase di Login tramite Facebook</w:t>
             </w:r>
             <w:r>
               <w:rPr>
@@ -615,7 +861,7 @@
                 <w:noProof/>
                 <w:webHidden/>
               </w:rPr>
-              <w:instrText xml:space="preserve"> PAGEREF _Toc26276747 \h </w:instrText>
+              <w:instrText xml:space="preserve"> PAGEREF _Toc26796528 \h </w:instrText>
             </w:r>
             <w:r>
               <w:rPr>
@@ -635,7 +881,7 @@
                 <w:noProof/>
                 <w:webHidden/>
               </w:rPr>
-              <w:t>4</w:t>
+              <w:t>6</w:t>
             </w:r>
             <w:r>
               <w:rPr>
@@ -661,7 +907,7 @@
               <w:lang w:eastAsia="it-IT"/>
             </w:rPr>
           </w:pPr>
-          <w:hyperlink w:anchor="_Toc26276748" w:history="1">
+          <w:hyperlink w:anchor="_Toc26796529" w:history="1">
             <w:r>
               <w:rPr>
                 <w:b w:val="0"/>
@@ -679,7 +925,7 @@
                 <w:iCs/>
                 <w:noProof/>
               </w:rPr>
-              <w:t>Fase di Login tramite Face Recognition</w:t>
+              <w:t>Fase di Cancellazione</w:t>
             </w:r>
             <w:r>
               <w:rPr>
@@ -700,7 +946,7 @@
                 <w:noProof/>
                 <w:webHidden/>
               </w:rPr>
-              <w:instrText xml:space="preserve"> PAGEREF _Toc26276748 \h </w:instrText>
+              <w:instrText xml:space="preserve"> PAGEREF _Toc26796529 \h </w:instrText>
             </w:r>
             <w:r>
               <w:rPr>
@@ -720,7 +966,81 @@
                 <w:noProof/>
                 <w:webHidden/>
               </w:rPr>
-              <w:t>5</w:t>
+              <w:t>6</w:t>
+            </w:r>
+            <w:r>
+              <w:rPr>
+                <w:noProof/>
+                <w:webHidden/>
+              </w:rPr>
+              <w:fldChar w:fldCharType="end"/>
+            </w:r>
+          </w:hyperlink>
+        </w:p>
+        <w:p>
+          <w:pPr>
+            <w:pStyle w:val="Sommario1"/>
+            <w:tabs>
+              <w:tab w:val="right" w:leader="dot" w:pos="8296"/>
+            </w:tabs>
+            <w:rPr>
+              <w:b w:val="0"/>
+              <w:noProof/>
+              <w:color w:val="auto"/>
+              <w:sz w:val="22"/>
+              <w:lang w:eastAsia="it-IT"/>
+            </w:rPr>
+          </w:pPr>
+          <w:hyperlink w:anchor="_Toc26796530" w:history="1">
+            <w:r>
+              <w:rPr>
+                <w:rStyle w:val="Collegamentoipertestuale"/>
+                <w:i/>
+                <w:iCs/>
+                <w:noProof/>
+              </w:rPr>
+              <w:t>Parte II – Movie Recommandation</w:t>
+            </w:r>
+            <w:r>
+              <w:rPr>
+                <w:noProof/>
+                <w:webHidden/>
+              </w:rPr>
+              <w:tab/>
+            </w:r>
+            <w:r>
+              <w:rPr>
+                <w:noProof/>
+                <w:webHidden/>
+              </w:rPr>
+              <w:fldChar w:fldCharType="begin"/>
+            </w:r>
+            <w:r>
+              <w:rPr>
+                <w:noProof/>
+                <w:webHidden/>
+              </w:rPr>
+              <w:instrText xml:space="preserve"> PAGEREF _Toc26796530 \h </w:instrText>
+            </w:r>
+            <w:r>
+              <w:rPr>
+                <w:noProof/>
+                <w:webHidden/>
+              </w:rPr>
+            </w:r>
+            <w:r>
+              <w:rPr>
+                <w:noProof/>
+                <w:webHidden/>
+              </w:rPr>
+              <w:fldChar w:fldCharType="separate"/>
+            </w:r>
+            <w:r>
+              <w:rPr>
+                <w:noProof/>
+                <w:webHidden/>
+              </w:rPr>
+              <w:t>7</w:t>
             </w:r>
             <w:r>
               <w:rPr>
@@ -746,7 +1066,7 @@
               <w:lang w:eastAsia="it-IT"/>
             </w:rPr>
           </w:pPr>
-          <w:hyperlink w:anchor="_Toc26276749" w:history="1">
+          <w:hyperlink w:anchor="_Toc26796531" w:history="1">
             <w:r>
               <w:rPr>
                 <w:b w:val="0"/>
@@ -764,7 +1084,7 @@
                 <w:iCs/>
                 <w:noProof/>
               </w:rPr>
-              <w:t>Fase di Login tramite Facebook</w:t>
+              <w:t>Show Recommendation</w:t>
             </w:r>
             <w:r>
               <w:rPr>
@@ -785,7 +1105,7 @@
                 <w:noProof/>
                 <w:webHidden/>
               </w:rPr>
-              <w:instrText xml:space="preserve"> PAGEREF _Toc26276749 \h </w:instrText>
+              <w:instrText xml:space="preserve"> PAGEREF _Toc26796531 \h </w:instrText>
             </w:r>
             <w:r>
               <w:rPr>
@@ -805,7 +1125,7 @@
                 <w:noProof/>
                 <w:webHidden/>
               </w:rPr>
-              <w:t>6</w:t>
+              <w:t>8</w:t>
             </w:r>
             <w:r>
               <w:rPr>
@@ -831,7 +1151,7 @@
               <w:lang w:eastAsia="it-IT"/>
             </w:rPr>
           </w:pPr>
-          <w:hyperlink w:anchor="_Toc26276750" w:history="1">
+          <w:hyperlink w:anchor="_Toc26796532" w:history="1">
             <w:r>
               <w:rPr>
                 <w:b w:val="0"/>
@@ -849,7 +1169,7 @@
                 <w:iCs/>
                 <w:noProof/>
               </w:rPr>
-              <w:t>Fase di Cancellazione</w:t>
+              <w:t>Show Feedback Result</w:t>
             </w:r>
             <w:r>
               <w:rPr>
@@ -870,7 +1190,7 @@
                 <w:noProof/>
                 <w:webHidden/>
               </w:rPr>
-              <w:instrText xml:space="preserve"> PAGEREF _Toc26276750 \h </w:instrText>
+              <w:instrText xml:space="preserve"> PAGEREF _Toc26796532 \h </w:instrText>
             </w:r>
             <w:r>
               <w:rPr>
@@ -890,7 +1210,7 @@
                 <w:noProof/>
                 <w:webHidden/>
               </w:rPr>
-              <w:t>6</w:t>
+              <w:t>10</w:t>
             </w:r>
             <w:r>
               <w:rPr>
@@ -915,15 +1235,13 @@
               <w:lang w:eastAsia="it-IT"/>
             </w:rPr>
           </w:pPr>
-          <w:hyperlink w:anchor="_Toc26276751" w:history="1">
+          <w:hyperlink w:anchor="_Toc26796533" w:history="1">
             <w:r>
               <w:rPr>
                 <w:rStyle w:val="Collegamentoipertestuale"/>
-                <w:i/>
-                <w:iCs/>
-                <w:noProof/>
-              </w:rPr>
-              <w:t>Parte II – Movie Recommandation</w:t>
+                <w:noProof/>
+              </w:rPr>
+              <w:t>Bibliografia</w:t>
             </w:r>
             <w:r>
               <w:rPr>
@@ -944,7 +1262,7 @@
                 <w:noProof/>
                 <w:webHidden/>
               </w:rPr>
-              <w:instrText xml:space="preserve"> PAGEREF _Toc26276751 \h </w:instrText>
+              <w:instrText xml:space="preserve"> PAGEREF _Toc26796533 \h </w:instrText>
             </w:r>
             <w:r>
               <w:rPr>
@@ -964,249 +1282,7 @@
                 <w:noProof/>
                 <w:webHidden/>
               </w:rPr>
-              <w:t>7</w:t>
-            </w:r>
-            <w:r>
-              <w:rPr>
-                <w:noProof/>
-                <w:webHidden/>
-              </w:rPr>
-              <w:fldChar w:fldCharType="end"/>
-            </w:r>
-          </w:hyperlink>
-        </w:p>
-        <w:p>
-          <w:pPr>
-            <w:pStyle w:val="Sommario1"/>
-            <w:tabs>
-              <w:tab w:val="left" w:pos="660"/>
-              <w:tab w:val="right" w:leader="dot" w:pos="8296"/>
-            </w:tabs>
-            <w:rPr>
-              <w:b w:val="0"/>
-              <w:noProof/>
-              <w:color w:val="auto"/>
-              <w:sz w:val="22"/>
-              <w:lang w:eastAsia="it-IT"/>
-            </w:rPr>
-          </w:pPr>
-          <w:hyperlink w:anchor="_Toc26276752" w:history="1">
-            <w:r>
-              <w:rPr>
-                <w:b w:val="0"/>
-                <w:noProof/>
-                <w:color w:val="auto"/>
-                <w:sz w:val="22"/>
-                <w:lang w:eastAsia="it-IT"/>
-              </w:rPr>
-              <w:tab/>
-            </w:r>
-            <w:r>
-              <w:rPr>
-                <w:rStyle w:val="Collegamentoipertestuale"/>
-                <w:i/>
-                <w:iCs/>
-                <w:noProof/>
-              </w:rPr>
-              <w:t>Show Recommendation</w:t>
-            </w:r>
-            <w:r>
-              <w:rPr>
-                <w:noProof/>
-                <w:webHidden/>
-              </w:rPr>
-              <w:tab/>
-            </w:r>
-            <w:r>
-              <w:rPr>
-                <w:noProof/>
-                <w:webHidden/>
-              </w:rPr>
-              <w:fldChar w:fldCharType="begin"/>
-            </w:r>
-            <w:r>
-              <w:rPr>
-                <w:noProof/>
-                <w:webHidden/>
-              </w:rPr>
-              <w:instrText xml:space="preserve"> PAGEREF _Toc26276752 \h </w:instrText>
-            </w:r>
-            <w:r>
-              <w:rPr>
-                <w:noProof/>
-                <w:webHidden/>
-              </w:rPr>
-            </w:r>
-            <w:r>
-              <w:rPr>
-                <w:noProof/>
-                <w:webHidden/>
-              </w:rPr>
-              <w:fldChar w:fldCharType="separate"/>
-            </w:r>
-            <w:r>
-              <w:rPr>
-                <w:noProof/>
-                <w:webHidden/>
-              </w:rPr>
-              <w:t>8</w:t>
-            </w:r>
-            <w:r>
-              <w:rPr>
-                <w:noProof/>
-                <w:webHidden/>
-              </w:rPr>
-              <w:fldChar w:fldCharType="end"/>
-            </w:r>
-          </w:hyperlink>
-        </w:p>
-        <w:p>
-          <w:pPr>
-            <w:pStyle w:val="Sommario1"/>
-            <w:tabs>
-              <w:tab w:val="left" w:pos="660"/>
-              <w:tab w:val="right" w:leader="dot" w:pos="8296"/>
-            </w:tabs>
-            <w:rPr>
-              <w:b w:val="0"/>
-              <w:noProof/>
-              <w:color w:val="auto"/>
-              <w:sz w:val="22"/>
-              <w:lang w:eastAsia="it-IT"/>
-            </w:rPr>
-          </w:pPr>
-          <w:hyperlink w:anchor="_Toc26276753" w:history="1">
-            <w:r>
-              <w:rPr>
-                <w:b w:val="0"/>
-                <w:noProof/>
-                <w:color w:val="auto"/>
-                <w:sz w:val="22"/>
-                <w:lang w:eastAsia="it-IT"/>
-              </w:rPr>
-              <w:tab/>
-            </w:r>
-            <w:r>
-              <w:rPr>
-                <w:rStyle w:val="Collegamentoipertestuale"/>
-                <w:i/>
-                <w:iCs/>
-                <w:noProof/>
-              </w:rPr>
-              <w:t>Show Feedback Result</w:t>
-            </w:r>
-            <w:r>
-              <w:rPr>
-                <w:noProof/>
-                <w:webHidden/>
-              </w:rPr>
-              <w:tab/>
-            </w:r>
-            <w:r>
-              <w:rPr>
-                <w:noProof/>
-                <w:webHidden/>
-              </w:rPr>
-              <w:fldChar w:fldCharType="begin"/>
-            </w:r>
-            <w:r>
-              <w:rPr>
-                <w:noProof/>
-                <w:webHidden/>
-              </w:rPr>
-              <w:instrText xml:space="preserve"> PAGEREF _Toc26276753 \h </w:instrText>
-            </w:r>
-            <w:r>
-              <w:rPr>
-                <w:noProof/>
-                <w:webHidden/>
-              </w:rPr>
-            </w:r>
-            <w:r>
-              <w:rPr>
-                <w:noProof/>
-                <w:webHidden/>
-              </w:rPr>
-              <w:fldChar w:fldCharType="separate"/>
-            </w:r>
-            <w:r>
-              <w:rPr>
-                <w:noProof/>
-                <w:webHidden/>
-              </w:rPr>
-              <w:t>9</w:t>
-            </w:r>
-            <w:r>
-              <w:rPr>
-                <w:noProof/>
-                <w:webHidden/>
-              </w:rPr>
-              <w:fldChar w:fldCharType="end"/>
-            </w:r>
-          </w:hyperlink>
-        </w:p>
-        <w:p>
-          <w:pPr>
-            <w:pStyle w:val="Sommario1"/>
-            <w:tabs>
-              <w:tab w:val="right" w:leader="dot" w:pos="8296"/>
-            </w:tabs>
-            <w:rPr>
-              <w:b w:val="0"/>
-              <w:noProof/>
-              <w:color w:val="auto"/>
-              <w:sz w:val="22"/>
-              <w:lang w:eastAsia="it-IT"/>
-            </w:rPr>
-          </w:pPr>
-          <w:hyperlink w:anchor="_Toc26276754" w:history="1">
-            <w:r>
-              <w:rPr>
-                <w:rStyle w:val="Collegamentoipertestuale"/>
-                <w:noProof/>
-              </w:rPr>
-              <w:t>Bibliografia</w:t>
-            </w:r>
-            <w:r>
-              <w:rPr>
-                <w:noProof/>
-                <w:webHidden/>
-              </w:rPr>
-              <w:tab/>
-            </w:r>
-            <w:r>
-              <w:rPr>
-                <w:noProof/>
-                <w:webHidden/>
-              </w:rPr>
-              <w:fldChar w:fldCharType="begin"/>
-            </w:r>
-            <w:r>
-              <w:rPr>
-                <w:noProof/>
-                <w:webHidden/>
-              </w:rPr>
-              <w:instrText xml:space="preserve"> PAGEREF _Toc26276754 \h </w:instrText>
-            </w:r>
-            <w:r>
-              <w:rPr>
-                <w:noProof/>
-                <w:webHidden/>
-              </w:rPr>
-            </w:r>
-            <w:r>
-              <w:rPr>
-                <w:noProof/>
-                <w:webHidden/>
-              </w:rPr>
-              <w:fldChar w:fldCharType="separate"/>
-            </w:r>
-            <w:r>
-              <w:rPr>
-                <w:noProof/>
-                <w:webHidden/>
-              </w:rPr>
-              <w:t>10</w:t>
+              <w:t>11</w:t>
             </w:r>
             <w:r>
               <w:rPr>
@@ -1222,8 +1298,6 @@
             <w:fldChar w:fldCharType="end"/>
           </w:r>
         </w:p>
-        <w:bookmarkStart w:id="2" w:name="_GoBack" w:displacedByCustomXml="next"/>
-        <w:bookmarkEnd w:id="2" w:displacedByCustomXml="next"/>
       </w:sdtContent>
     </w:sdt>
     <w:p>
@@ -1235,7 +1309,7 @@
       <w:pPr>
         <w:pStyle w:val="Titolo"/>
       </w:pPr>
-      <w:bookmarkStart w:id="3" w:name="_Toc26276743"/>
+      <w:bookmarkStart w:id="3" w:name="_Toc26796522"/>
       <w:r>
         <w:lastRenderedPageBreak/>
         <w:t>Introduzione</w:t>
@@ -1303,23 +1377,7 @@
           <w:b w:val="0"/>
           <w:bCs/>
         </w:rPr>
-        <w:t>La maggior parte dei sistemi di riconoscimento facciale attualmente in commercio, funzionano con codici numerici chiamati “</w:t>
-      </w:r>
-      <w:proofErr w:type="spellStart"/>
-      <w:r>
-        <w:rPr>
-          <w:b w:val="0"/>
-          <w:bCs/>
-        </w:rPr>
-        <w:t>faceprints</w:t>
-      </w:r>
-      <w:proofErr w:type="spellEnd"/>
-      <w:r>
-        <w:rPr>
-          <w:b w:val="0"/>
-          <w:bCs/>
-        </w:rPr>
-        <w:t xml:space="preserve">”. Tali sistemi identificano un determinato numero di punti chiave o “nodali” su un volto umano. In questo contesto, </w:t>
+        <w:t xml:space="preserve">La maggior parte dei sistemi di riconoscimento facciale attualmente in commercio, funzionano con codici numerici chiamati “faceprints”. Tali sistemi identificano un determinato numero di punti chiave o “nodali” su un volto umano. In questo contesto, </w:t>
       </w:r>
       <w:r>
         <w:t>i punti chiave o nodali sono punti di riferimento utilizzati per misurare le variabili del volto di una persona</w:t>
@@ -1391,7 +1449,7 @@
       <w:pPr>
         <w:pStyle w:val="Titolo"/>
       </w:pPr>
-      <w:bookmarkStart w:id="4" w:name="_Toc26276744"/>
+      <w:bookmarkStart w:id="4" w:name="_Toc26796523"/>
       <w:r>
         <w:t>Ambiti applicativi del Face Recognition</w:t>
       </w:r>
@@ -1486,7 +1544,7 @@
       <w:pPr>
         <w:pStyle w:val="Titolo"/>
       </w:pPr>
-      <w:bookmarkStart w:id="5" w:name="_Toc26276745"/>
+      <w:bookmarkStart w:id="5" w:name="_Toc26796524"/>
       <w:r>
         <w:t>Requisiti minimi di sistema</w:t>
       </w:r>
@@ -1529,20 +1587,27 @@
           <w:ilvl w:val="0"/>
           <w:numId w:val="1"/>
         </w:numPr>
+        <w:rPr>
+          <w:lang w:val="en-US"/>
+        </w:rPr>
       </w:pPr>
       <w:proofErr w:type="spellStart"/>
-      <w:r>
-        <w:rPr>
-          <w:b w:val="0"/>
-          <w:bCs/>
+      <w:proofErr w:type="gramStart"/>
+      <w:r>
+        <w:rPr>
+          <w:b w:val="0"/>
+          <w:bCs/>
+          <w:lang w:val="en-US"/>
         </w:rPr>
         <w:t>ColinChang.EmotionAnalyze.AffdexExtentsion</w:t>
       </w:r>
       <w:proofErr w:type="spellEnd"/>
-      <w:r>
-        <w:rPr>
-          <w:b w:val="0"/>
-          <w:bCs/>
+      <w:proofErr w:type="gramEnd"/>
+      <w:r>
+        <w:rPr>
+          <w:b w:val="0"/>
+          <w:bCs/>
+          <w:lang w:val="en-US"/>
         </w:rPr>
         <w:t xml:space="preserve"> v1.3.3, Facebook v5.4.1, </w:t>
       </w:r>
@@ -1551,6 +1616,7 @@
         <w:rPr>
           <w:b w:val="0"/>
           <w:bCs/>
+          <w:lang w:val="en-US"/>
         </w:rPr>
         <w:t>DlibDotNet</w:t>
       </w:r>
@@ -1559,6 +1625,7 @@
         <w:rPr>
           <w:b w:val="0"/>
           <w:bCs/>
+          <w:lang w:val="en-US"/>
         </w:rPr>
         <w:t xml:space="preserve"> v19.17.0.20190623, </w:t>
       </w:r>
@@ -1567,6 +1634,7 @@
         <w:rPr>
           <w:b w:val="0"/>
           <w:bCs/>
+          <w:lang w:val="en-US"/>
         </w:rPr>
         <w:t>FaceRecognitionDotNet</w:t>
       </w:r>
@@ -1575,6 +1643,7 @@
         <w:rPr>
           <w:b w:val="0"/>
           <w:bCs/>
+          <w:lang w:val="en-US"/>
         </w:rPr>
         <w:t xml:space="preserve"> v1.2.3.13, </w:t>
       </w:r>
@@ -1583,6 +1652,7 @@
         <w:rPr>
           <w:b w:val="0"/>
           <w:bCs/>
+          <w:lang w:val="en-US"/>
         </w:rPr>
         <w:t>ColinChang.EmotionAnalyze.AffdexExtentsion</w:t>
       </w:r>
@@ -1591,6 +1661,7 @@
         <w:rPr>
           <w:b w:val="0"/>
           <w:bCs/>
+          <w:lang w:val="en-US"/>
         </w:rPr>
         <w:t xml:space="preserve"> v1.3.3</w:t>
       </w:r>
@@ -1671,23 +1742,7 @@
           <w:b w:val="0"/>
           <w:bCs/>
         </w:rPr>
-        <w:t xml:space="preserve"> è stato utilizzato .NET e </w:t>
-      </w:r>
-      <w:proofErr w:type="spellStart"/>
-      <w:r>
-        <w:rPr>
-          <w:b w:val="0"/>
-          <w:bCs/>
-        </w:rPr>
-        <w:t>LocalDB</w:t>
-      </w:r>
-      <w:proofErr w:type="spellEnd"/>
-      <w:r>
-        <w:rPr>
-          <w:b w:val="0"/>
-          <w:bCs/>
-        </w:rPr>
-        <w:t>.</w:t>
+        <w:t xml:space="preserve"> è stato utilizzato .NET e LocalDB.</w:t>
       </w:r>
     </w:p>
     <w:p>
@@ -1716,30 +1771,14 @@
           <w:iCs/>
         </w:rPr>
       </w:pPr>
-      <w:bookmarkStart w:id="6" w:name="_Toc26276746"/>
+      <w:bookmarkStart w:id="6" w:name="_Toc26796525"/>
       <w:r>
         <w:rPr>
           <w:i/>
           <w:iCs/>
         </w:rPr>
         <w:lastRenderedPageBreak/>
-        <w:t xml:space="preserve">Parte I – Face </w:t>
-      </w:r>
-      <w:proofErr w:type="spellStart"/>
-      <w:r>
-        <w:rPr>
-          <w:i/>
-          <w:iCs/>
-        </w:rPr>
-        <w:t>Detection</w:t>
-      </w:r>
-      <w:proofErr w:type="spellEnd"/>
-      <w:r>
-        <w:rPr>
-          <w:i/>
-          <w:iCs/>
-        </w:rPr>
-        <w:t xml:space="preserve"> &amp; Recognition</w:t>
+        <w:t>Parte I – Face Detection &amp; Recognition</w:t>
       </w:r>
       <w:bookmarkEnd w:id="6"/>
     </w:p>
@@ -1761,7 +1800,7 @@
           <w:iCs/>
         </w:rPr>
       </w:pPr>
-      <w:bookmarkStart w:id="7" w:name="_Toc26276747"/>
+      <w:bookmarkStart w:id="7" w:name="_Toc26796526"/>
       <w:r>
         <w:rPr>
           <w:i/>
@@ -1800,6 +1839,7 @@
       <w:r>
         <w:rPr>
           <w:noProof/>
+          <w:lang w:val="en-US" w:eastAsia="en-US"/>
         </w:rPr>
         <w:drawing>
           <wp:inline distT="0" distB="0" distL="0" distR="0" wp14:anchorId="1775F780" wp14:editId="0ADBF7B7">
@@ -2068,7 +2108,7 @@
           <w:iCs/>
         </w:rPr>
       </w:pPr>
-      <w:bookmarkStart w:id="8" w:name="_Toc26276748"/>
+      <w:bookmarkStart w:id="8" w:name="_Toc26796527"/>
       <w:r>
         <w:rPr>
           <w:i/>
@@ -2111,6 +2151,7 @@
       <w:r>
         <w:rPr>
           <w:noProof/>
+          <w:lang w:val="en-US" w:eastAsia="en-US"/>
         </w:rPr>
         <w:drawing>
           <wp:inline distT="0" distB="0" distL="0" distR="0" wp14:anchorId="125CA7BF" wp14:editId="00CAFA57">
@@ -2185,7 +2226,7 @@
           <w:iCs/>
         </w:rPr>
       </w:pPr>
-      <w:bookmarkStart w:id="9" w:name="_Toc26276749"/>
+      <w:bookmarkStart w:id="9" w:name="_Toc26796528"/>
       <w:r>
         <w:rPr>
           <w:i/>
@@ -2236,6 +2277,7 @@
       <w:r>
         <w:rPr>
           <w:noProof/>
+          <w:lang w:val="en-US" w:eastAsia="en-US"/>
         </w:rPr>
         <w:drawing>
           <wp:inline distT="0" distB="0" distL="0" distR="0" wp14:anchorId="4258E999" wp14:editId="633DC1E5">
@@ -2286,7 +2328,7 @@
           <w:iCs/>
         </w:rPr>
       </w:pPr>
-      <w:bookmarkStart w:id="10" w:name="_Toc26276750"/>
+      <w:bookmarkStart w:id="10" w:name="_Toc26796529"/>
       <w:r>
         <w:rPr>
           <w:i/>
@@ -2345,6 +2387,7 @@
       <w:r>
         <w:rPr>
           <w:noProof/>
+          <w:lang w:val="en-US" w:eastAsia="en-US"/>
         </w:rPr>
         <w:drawing>
           <wp:inline distT="0" distB="0" distL="0" distR="0" wp14:anchorId="4BCBD648" wp14:editId="416EAEF2">
@@ -2391,25 +2434,16 @@
           <w:iCs/>
         </w:rPr>
       </w:pPr>
-      <w:bookmarkStart w:id="11" w:name="_Toc26276751"/>
+      <w:bookmarkStart w:id="11" w:name="_Toc26796530"/>
       <w:r>
         <w:rPr>
           <w:i/>
           <w:iCs/>
         </w:rPr>
         <w:lastRenderedPageBreak/>
-        <w:t xml:space="preserve">Parte II – Movie </w:t>
-      </w:r>
-      <w:proofErr w:type="spellStart"/>
-      <w:r>
-        <w:rPr>
-          <w:i/>
-          <w:iCs/>
-        </w:rPr>
-        <w:t>Recommandation</w:t>
+        <w:t>Parte II – Movie Recommandation</w:t>
       </w:r>
       <w:bookmarkEnd w:id="11"/>
-      <w:proofErr w:type="spellEnd"/>
     </w:p>
     <w:p>
       <w:pPr>
@@ -2422,38 +2456,6 @@
           <w:szCs w:val="22"/>
         </w:rPr>
       </w:pPr>
-      <w:r>
-        <w:rPr>
-          <w:rFonts w:eastAsiaTheme="minorEastAsia" w:cstheme="minorBidi"/>
-          <w:b w:val="0"/>
-          <w:bCs/>
-          <w:sz w:val="28"/>
-          <w:szCs w:val="22"/>
-        </w:rPr>
-        <w:t xml:space="preserve">In questa nuova parte è stata svolta un’attività di </w:t>
-      </w:r>
-      <w:proofErr w:type="spellStart"/>
-      <w:r>
-        <w:rPr>
-          <w:rFonts w:eastAsiaTheme="minorEastAsia" w:cstheme="minorBidi"/>
-          <w:b w:val="0"/>
-          <w:bCs/>
-          <w:sz w:val="28"/>
-          <w:szCs w:val="22"/>
-        </w:rPr>
-        <w:t>refactoring</w:t>
-      </w:r>
-      <w:proofErr w:type="spellEnd"/>
-      <w:r>
-        <w:rPr>
-          <w:rFonts w:eastAsiaTheme="minorEastAsia" w:cstheme="minorBidi"/>
-          <w:b w:val="0"/>
-          <w:bCs/>
-          <w:sz w:val="28"/>
-          <w:szCs w:val="22"/>
-        </w:rPr>
-        <w:t xml:space="preserve"> del design e sono state implementate le funzioni che andremo a descrivere di seguito.</w:t>
-      </w:r>
     </w:p>
     <w:p>
       <w:pPr>
@@ -2474,7 +2476,47 @@
           <w:sz w:val="28"/>
           <w:szCs w:val="22"/>
         </w:rPr>
-        <w:t>Questa è la nuova interfaccia grafica relativa alla Home Page.</w:t>
+        <w:t>Nella Movie Reccomandation è stato</w:t>
+      </w:r>
+      <w:r>
+        <w:rPr>
+          <w:rFonts w:eastAsiaTheme="minorEastAsia" w:cstheme="minorBidi"/>
+          <w:b w:val="0"/>
+          <w:bCs/>
+          <w:sz w:val="28"/>
+          <w:szCs w:val="22"/>
+        </w:rPr>
+        <w:t xml:space="preserve"> </w:t>
+      </w:r>
+      <w:r>
+        <w:rPr>
+          <w:rFonts w:eastAsiaTheme="minorEastAsia" w:cstheme="minorBidi"/>
+          <w:b w:val="0"/>
+          <w:bCs/>
+          <w:sz w:val="28"/>
+          <w:szCs w:val="22"/>
+        </w:rPr>
+        <w:t>eseguito il</w:t>
+      </w:r>
+      <w:r>
+        <w:rPr>
+          <w:rFonts w:eastAsiaTheme="minorEastAsia" w:cstheme="minorBidi"/>
+          <w:b w:val="0"/>
+          <w:bCs/>
+          <w:sz w:val="28"/>
+          <w:szCs w:val="22"/>
+        </w:rPr>
+        <w:t xml:space="preserve"> refactoring design e </w:t>
+      </w:r>
+      <w:r>
+        <w:rPr>
+          <w:rFonts w:eastAsiaTheme="minorEastAsia" w:cstheme="minorBidi"/>
+          <w:b w:val="0"/>
+          <w:bCs/>
+          <w:sz w:val="28"/>
+          <w:szCs w:val="22"/>
+        </w:rPr>
+        <w:t>l’implentazione di nuove funzionalità di cui parleremo a breve.</w:t>
       </w:r>
     </w:p>
     <w:p>
@@ -2496,7 +2538,59 @@
           <w:sz w:val="28"/>
           <w:szCs w:val="22"/>
         </w:rPr>
-        <w:t>Rispetto alla prima versione, si possono notare due pulsanti in più:</w:t>
+        <w:t xml:space="preserve">Di seguito </w:t>
+      </w:r>
+      <w:r>
+        <w:rPr>
+          <w:rFonts w:eastAsiaTheme="minorEastAsia" w:cstheme="minorBidi"/>
+          <w:b w:val="0"/>
+          <w:bCs/>
+          <w:sz w:val="28"/>
+          <w:szCs w:val="22"/>
+        </w:rPr>
+        <w:t>la nuova interfaccia relativa alla Home Page.</w:t>
+      </w:r>
+    </w:p>
+    <w:p>
+      <w:pPr>
+        <w:pStyle w:val="Sottotitolo"/>
+        <w:rPr>
+          <w:rFonts w:eastAsiaTheme="minorEastAsia" w:cstheme="minorBidi"/>
+          <w:b w:val="0"/>
+          <w:bCs/>
+          <w:sz w:val="28"/>
+          <w:szCs w:val="22"/>
+        </w:rPr>
+      </w:pPr>
+      <w:r>
+        <w:rPr>
+          <w:rFonts w:eastAsiaTheme="minorEastAsia" w:cstheme="minorBidi"/>
+          <w:b w:val="0"/>
+          <w:bCs/>
+          <w:sz w:val="28"/>
+          <w:szCs w:val="22"/>
+        </w:rPr>
+        <w:t xml:space="preserve">Rispetto alla prima versione, </w:t>
+      </w:r>
+      <w:r>
+        <w:rPr>
+          <w:rFonts w:eastAsiaTheme="minorEastAsia" w:cstheme="minorBidi"/>
+          <w:b w:val="0"/>
+          <w:bCs/>
+          <w:sz w:val="28"/>
+          <w:szCs w:val="22"/>
+        </w:rPr>
+        <w:t xml:space="preserve">sono stati aggiunti </w:t>
+      </w:r>
+      <w:r>
+        <w:rPr>
+          <w:rFonts w:eastAsiaTheme="minorEastAsia" w:cstheme="minorBidi"/>
+          <w:b w:val="0"/>
+          <w:bCs/>
+          <w:sz w:val="28"/>
+          <w:szCs w:val="22"/>
+        </w:rPr>
+        <w:t>due pulsanti:</w:t>
       </w:r>
     </w:p>
     <w:p>
@@ -2578,6 +2672,7 @@
       <w:r>
         <w:rPr>
           <w:noProof/>
+          <w:lang w:val="en-US" w:eastAsia="en-US"/>
         </w:rPr>
         <w:drawing>
           <wp:inline distT="0" distB="0" distL="0" distR="0" wp14:anchorId="7C28BAF4" wp14:editId="69E9FA4F">
@@ -2784,7 +2879,7 @@
           <w:iCs/>
         </w:rPr>
       </w:pPr>
-      <w:bookmarkStart w:id="12" w:name="_Toc26276752"/>
+      <w:bookmarkStart w:id="12" w:name="_Toc26796531"/>
       <w:r>
         <w:rPr>
           <w:i/>
@@ -2822,7 +2917,7 @@
           <w:sz w:val="28"/>
           <w:szCs w:val="22"/>
         </w:rPr>
-        <w:t>Per poter vedere i film raccomandati dall’applicativo, l’utente deve obbligatoriamente autenticarsi sia tramite Facebook sia tramite il riconoscimento facciale. In caso contrario, l’applicativo bloccherà l’accesso all’utente, invitandolo a seguire tutti i passi necessari.</w:t>
+        <w:t>Per poter vedere i film raccomandati dall’applicativo, l’utente deve obbligatoriamente autenticarsi sia tramite Facebook sia tramite riconoscimento facciale. In caso contrario, l’applicativo bloccherà l’accesso all’utente, invitandolo a seguire tutti i passi necessari.</w:t>
       </w:r>
     </w:p>
     <w:p>
@@ -2847,6 +2942,660 @@
         </w:rPr>
         <w:t>Una volta eseguite le due autenticazioni, il sistema suggerirà due film, uno per ciascun tipo di autenticazione.</w:t>
       </w:r>
+    </w:p>
+    <w:p>
+      <w:pPr>
+        <w:pStyle w:val="Sottotitolo"/>
+        <w:ind w:left="720"/>
+        <w:rPr>
+          <w:rFonts w:eastAsiaTheme="minorEastAsia" w:cstheme="minorBidi"/>
+          <w:b w:val="0"/>
+          <w:bCs/>
+          <w:sz w:val="28"/>
+          <w:szCs w:val="22"/>
+        </w:rPr>
+      </w:pPr>
+      <w:r>
+        <w:rPr>
+          <w:rFonts w:eastAsiaTheme="minorEastAsia" w:cstheme="minorBidi"/>
+          <w:b w:val="0"/>
+          <w:bCs/>
+          <w:sz w:val="28"/>
+          <w:szCs w:val="22"/>
+        </w:rPr>
+        <w:t>Per quanto riguarda il genere raccomandato tramite Facebook, il sistema raccomanderà un film in base alle preferenze dell’utente, tenendo conto dei suoi likes.</w:t>
+      </w:r>
+    </w:p>
+    <w:p>
+      <w:pPr>
+        <w:pStyle w:val="Sottotitolo"/>
+        <w:ind w:left="720"/>
+        <w:rPr>
+          <w:rFonts w:eastAsiaTheme="minorEastAsia" w:cstheme="minorBidi"/>
+          <w:b w:val="0"/>
+          <w:bCs/>
+          <w:sz w:val="28"/>
+          <w:szCs w:val="22"/>
+        </w:rPr>
+      </w:pPr>
+      <w:r>
+        <w:rPr>
+          <w:rFonts w:eastAsiaTheme="minorEastAsia" w:cstheme="minorBidi"/>
+          <w:b w:val="0"/>
+          <w:bCs/>
+          <w:sz w:val="28"/>
+          <w:szCs w:val="22"/>
+        </w:rPr>
+        <w:t>Per quanto riguarda il genere raccomandato tramite</w:t>
+      </w:r>
+      <w:r>
+        <w:rPr>
+          <w:rFonts w:eastAsiaTheme="minorEastAsia" w:cstheme="minorBidi"/>
+          <w:b w:val="0"/>
+          <w:bCs/>
+          <w:sz w:val="28"/>
+          <w:szCs w:val="22"/>
+        </w:rPr>
+        <w:t xml:space="preserve"> </w:t>
+      </w:r>
+      <w:proofErr w:type="spellStart"/>
+      <w:r>
+        <w:rPr>
+          <w:rFonts w:eastAsiaTheme="minorEastAsia" w:cstheme="minorBidi"/>
+          <w:b w:val="0"/>
+          <w:bCs/>
+          <w:sz w:val="28"/>
+          <w:szCs w:val="22"/>
+        </w:rPr>
+        <w:t>Affectiva</w:t>
+      </w:r>
+      <w:proofErr w:type="spellEnd"/>
+      <w:r>
+        <w:rPr>
+          <w:rFonts w:eastAsiaTheme="minorEastAsia" w:cstheme="minorBidi"/>
+          <w:b w:val="0"/>
+          <w:bCs/>
+          <w:sz w:val="28"/>
+          <w:szCs w:val="22"/>
+        </w:rPr>
+        <w:t>,</w:t>
+      </w:r>
+      <w:r>
+        <w:rPr>
+          <w:rFonts w:eastAsiaTheme="minorEastAsia" w:cstheme="minorBidi"/>
+          <w:b w:val="0"/>
+          <w:bCs/>
+          <w:sz w:val="28"/>
+          <w:szCs w:val="22"/>
+        </w:rPr>
+        <w:t xml:space="preserve"> il sistema raccomanderà un film in base al maggior valore riscontrato durante l’analisi dell’immagine dell’utente.</w:t>
+      </w:r>
+    </w:p>
+    <w:p>
+      <w:pPr>
+        <w:pStyle w:val="Sottotitolo"/>
+        <w:ind w:left="720"/>
+        <w:rPr>
+          <w:rFonts w:eastAsiaTheme="minorEastAsia" w:cstheme="minorBidi"/>
+          <w:b w:val="0"/>
+          <w:bCs/>
+          <w:sz w:val="28"/>
+          <w:szCs w:val="22"/>
+        </w:rPr>
+      </w:pPr>
+      <w:r>
+        <w:rPr>
+          <w:rFonts w:eastAsiaTheme="minorEastAsia" w:cstheme="minorBidi"/>
+          <w:b w:val="0"/>
+          <w:bCs/>
+          <w:sz w:val="28"/>
+          <w:szCs w:val="22"/>
+        </w:rPr>
+        <w:t xml:space="preserve">Di seguito la mappatura utilizzata: </w:t>
+      </w:r>
+    </w:p>
+    <w:p>
+      <w:pPr>
+        <w:pStyle w:val="Sottotitolo"/>
+        <w:ind w:left="720" w:firstLine="360"/>
+        <w:rPr>
+          <w:rFonts w:eastAsiaTheme="minorEastAsia" w:cstheme="minorBidi"/>
+          <w:i/>
+          <w:iCs/>
+          <w:sz w:val="28"/>
+          <w:szCs w:val="22"/>
+          <w:u w:val="single"/>
+        </w:rPr>
+      </w:pPr>
+      <w:r>
+        <w:rPr>
+          <w:rFonts w:eastAsiaTheme="minorEastAsia" w:cstheme="minorBidi"/>
+          <w:i/>
+          <w:iCs/>
+          <w:sz w:val="28"/>
+          <w:szCs w:val="22"/>
+          <w:u w:val="single"/>
+        </w:rPr>
+        <w:t>(Genere</w:t>
+      </w:r>
+      <w:r>
+        <w:rPr>
+          <w:rFonts w:eastAsiaTheme="minorEastAsia" w:cstheme="minorBidi"/>
+          <w:i/>
+          <w:iCs/>
+          <w:sz w:val="28"/>
+          <w:szCs w:val="22"/>
+          <w:u w:val="single"/>
+        </w:rPr>
+        <w:sym w:font="Wingdings" w:char="F0E0"/>
+      </w:r>
+      <w:r>
+        <w:rPr>
+          <w:rFonts w:eastAsiaTheme="minorEastAsia" w:cstheme="minorBidi"/>
+          <w:i/>
+          <w:iCs/>
+          <w:sz w:val="28"/>
+          <w:szCs w:val="22"/>
+          <w:u w:val="single"/>
+        </w:rPr>
+        <w:t>Analisi Immagine)</w:t>
+      </w:r>
+    </w:p>
+    <w:p>
+      <w:pPr>
+        <w:pStyle w:val="Sottotitolo"/>
+        <w:numPr>
+          <w:ilvl w:val="0"/>
+          <w:numId w:val="14"/>
+        </w:numPr>
+        <w:rPr>
+          <w:rFonts w:eastAsiaTheme="minorEastAsia" w:cstheme="minorBidi"/>
+          <w:b w:val="0"/>
+          <w:bCs/>
+          <w:sz w:val="28"/>
+          <w:szCs w:val="22"/>
+        </w:rPr>
+      </w:pPr>
+      <w:r>
+        <w:rPr>
+          <w:rFonts w:eastAsiaTheme="minorEastAsia" w:cstheme="minorBidi"/>
+          <w:b w:val="0"/>
+          <w:bCs/>
+          <w:sz w:val="28"/>
+          <w:szCs w:val="22"/>
+        </w:rPr>
+        <w:t xml:space="preserve">Romance </w:t>
+      </w:r>
+      <w:r>
+        <w:rPr>
+          <w:rFonts w:eastAsiaTheme="minorEastAsia" w:cstheme="minorBidi"/>
+          <w:b w:val="0"/>
+          <w:bCs/>
+          <w:sz w:val="28"/>
+          <w:szCs w:val="22"/>
+        </w:rPr>
+        <w:sym w:font="Wingdings" w:char="F0E0"/>
+      </w:r>
+      <w:r>
+        <w:rPr>
+          <w:rFonts w:eastAsiaTheme="minorEastAsia" w:cstheme="minorBidi"/>
+          <w:b w:val="0"/>
+          <w:bCs/>
+          <w:sz w:val="28"/>
+          <w:szCs w:val="22"/>
+        </w:rPr>
+        <w:t xml:space="preserve"> Engagement</w:t>
+      </w:r>
+    </w:p>
+    <w:p>
+      <w:pPr>
+        <w:pStyle w:val="Sottotitolo"/>
+        <w:numPr>
+          <w:ilvl w:val="0"/>
+          <w:numId w:val="14"/>
+        </w:numPr>
+        <w:rPr>
+          <w:rFonts w:eastAsiaTheme="minorEastAsia" w:cstheme="minorBidi"/>
+          <w:b w:val="0"/>
+          <w:bCs/>
+          <w:sz w:val="28"/>
+          <w:szCs w:val="22"/>
+        </w:rPr>
+      </w:pPr>
+      <w:r>
+        <w:rPr>
+          <w:rFonts w:eastAsiaTheme="minorEastAsia" w:cstheme="minorBidi"/>
+          <w:b w:val="0"/>
+          <w:bCs/>
+          <w:sz w:val="28"/>
+          <w:szCs w:val="22"/>
+        </w:rPr>
+        <w:t xml:space="preserve">Drama </w:t>
+      </w:r>
+      <w:r>
+        <w:rPr>
+          <w:rFonts w:eastAsiaTheme="minorEastAsia" w:cstheme="minorBidi"/>
+          <w:b w:val="0"/>
+          <w:bCs/>
+          <w:sz w:val="28"/>
+          <w:szCs w:val="22"/>
+        </w:rPr>
+        <w:sym w:font="Wingdings" w:char="F0E0"/>
+      </w:r>
+      <w:r>
+        <w:rPr>
+          <w:rFonts w:eastAsiaTheme="minorEastAsia" w:cstheme="minorBidi"/>
+          <w:b w:val="0"/>
+          <w:bCs/>
+          <w:sz w:val="28"/>
+          <w:szCs w:val="22"/>
+        </w:rPr>
+        <w:t xml:space="preserve"> Valence</w:t>
+      </w:r>
+    </w:p>
+    <w:p>
+      <w:pPr>
+        <w:pStyle w:val="Sottotitolo"/>
+        <w:numPr>
+          <w:ilvl w:val="0"/>
+          <w:numId w:val="14"/>
+        </w:numPr>
+        <w:rPr>
+          <w:rFonts w:eastAsiaTheme="minorEastAsia" w:cstheme="minorBidi"/>
+          <w:b w:val="0"/>
+          <w:bCs/>
+          <w:sz w:val="28"/>
+          <w:szCs w:val="22"/>
+        </w:rPr>
+      </w:pPr>
+      <w:r>
+        <w:rPr>
+          <w:rFonts w:eastAsiaTheme="minorEastAsia" w:cstheme="minorBidi"/>
+          <w:b w:val="0"/>
+          <w:bCs/>
+          <w:sz w:val="28"/>
+          <w:szCs w:val="22"/>
+        </w:rPr>
+        <w:t xml:space="preserve">History </w:t>
+      </w:r>
+      <w:r>
+        <w:rPr>
+          <w:rFonts w:eastAsiaTheme="minorEastAsia" w:cstheme="minorBidi"/>
+          <w:b w:val="0"/>
+          <w:bCs/>
+          <w:sz w:val="28"/>
+          <w:szCs w:val="22"/>
+        </w:rPr>
+        <w:sym w:font="Wingdings" w:char="F0E0"/>
+      </w:r>
+      <w:r>
+        <w:rPr>
+          <w:rFonts w:eastAsiaTheme="minorEastAsia" w:cstheme="minorBidi"/>
+          <w:b w:val="0"/>
+          <w:bCs/>
+          <w:sz w:val="28"/>
+          <w:szCs w:val="22"/>
+        </w:rPr>
+        <w:t xml:space="preserve"> </w:t>
+      </w:r>
+      <w:proofErr w:type="spellStart"/>
+      <w:r>
+        <w:rPr>
+          <w:rFonts w:eastAsiaTheme="minorEastAsia" w:cstheme="minorBidi"/>
+          <w:b w:val="0"/>
+          <w:bCs/>
+          <w:sz w:val="28"/>
+          <w:szCs w:val="22"/>
+        </w:rPr>
+        <w:t>Contempt</w:t>
+      </w:r>
+      <w:proofErr w:type="spellEnd"/>
+    </w:p>
+    <w:p>
+      <w:pPr>
+        <w:pStyle w:val="Sottotitolo"/>
+        <w:numPr>
+          <w:ilvl w:val="0"/>
+          <w:numId w:val="14"/>
+        </w:numPr>
+        <w:rPr>
+          <w:rFonts w:eastAsiaTheme="minorEastAsia" w:cstheme="minorBidi"/>
+          <w:b w:val="0"/>
+          <w:bCs/>
+          <w:sz w:val="28"/>
+          <w:szCs w:val="22"/>
+        </w:rPr>
+      </w:pPr>
+      <w:r>
+        <w:rPr>
+          <w:rFonts w:eastAsiaTheme="minorEastAsia" w:cstheme="minorBidi"/>
+          <w:b w:val="0"/>
+          <w:bCs/>
+          <w:sz w:val="28"/>
+          <w:szCs w:val="22"/>
+        </w:rPr>
+        <w:t xml:space="preserve">Sci-Fi </w:t>
+      </w:r>
+      <w:r>
+        <w:rPr>
+          <w:rFonts w:eastAsiaTheme="minorEastAsia" w:cstheme="minorBidi"/>
+          <w:b w:val="0"/>
+          <w:bCs/>
+          <w:sz w:val="28"/>
+          <w:szCs w:val="22"/>
+        </w:rPr>
+        <w:sym w:font="Wingdings" w:char="F0E0"/>
+      </w:r>
+      <w:r>
+        <w:rPr>
+          <w:rFonts w:eastAsiaTheme="minorEastAsia" w:cstheme="minorBidi"/>
+          <w:b w:val="0"/>
+          <w:bCs/>
+          <w:sz w:val="28"/>
+          <w:szCs w:val="22"/>
+        </w:rPr>
+        <w:t xml:space="preserve"> </w:t>
+      </w:r>
+      <w:proofErr w:type="spellStart"/>
+      <w:r>
+        <w:rPr>
+          <w:rFonts w:eastAsiaTheme="minorEastAsia" w:cstheme="minorBidi"/>
+          <w:b w:val="0"/>
+          <w:bCs/>
+          <w:sz w:val="28"/>
+          <w:szCs w:val="22"/>
+        </w:rPr>
+        <w:t>Surprise</w:t>
+      </w:r>
+      <w:proofErr w:type="spellEnd"/>
+    </w:p>
+    <w:p>
+      <w:pPr>
+        <w:pStyle w:val="Sottotitolo"/>
+        <w:numPr>
+          <w:ilvl w:val="0"/>
+          <w:numId w:val="14"/>
+        </w:numPr>
+        <w:rPr>
+          <w:rFonts w:eastAsiaTheme="minorEastAsia" w:cstheme="minorBidi"/>
+          <w:b w:val="0"/>
+          <w:bCs/>
+          <w:sz w:val="28"/>
+          <w:szCs w:val="22"/>
+        </w:rPr>
+      </w:pPr>
+      <w:r>
+        <w:rPr>
+          <w:rFonts w:eastAsiaTheme="minorEastAsia" w:cstheme="minorBidi"/>
+          <w:b w:val="0"/>
+          <w:bCs/>
+          <w:sz w:val="28"/>
+          <w:szCs w:val="22"/>
+        </w:rPr>
+        <w:t xml:space="preserve">Fantasy </w:t>
+      </w:r>
+      <w:r>
+        <w:rPr>
+          <w:rFonts w:eastAsiaTheme="minorEastAsia" w:cstheme="minorBidi"/>
+          <w:b w:val="0"/>
+          <w:bCs/>
+          <w:sz w:val="28"/>
+          <w:szCs w:val="22"/>
+        </w:rPr>
+        <w:sym w:font="Wingdings" w:char="F0E0"/>
+      </w:r>
+      <w:r>
+        <w:rPr>
+          <w:rFonts w:eastAsiaTheme="minorEastAsia" w:cstheme="minorBidi"/>
+          <w:b w:val="0"/>
+          <w:bCs/>
+          <w:sz w:val="28"/>
+          <w:szCs w:val="22"/>
+        </w:rPr>
+        <w:t xml:space="preserve"> Anger</w:t>
+      </w:r>
+    </w:p>
+    <w:p>
+      <w:pPr>
+        <w:pStyle w:val="Sottotitolo"/>
+        <w:numPr>
+          <w:ilvl w:val="0"/>
+          <w:numId w:val="14"/>
+        </w:numPr>
+        <w:rPr>
+          <w:rFonts w:eastAsiaTheme="minorEastAsia" w:cstheme="minorBidi"/>
+          <w:b w:val="0"/>
+          <w:bCs/>
+          <w:sz w:val="28"/>
+          <w:szCs w:val="22"/>
+        </w:rPr>
+      </w:pPr>
+      <w:r>
+        <w:rPr>
+          <w:rFonts w:eastAsiaTheme="minorEastAsia" w:cstheme="minorBidi"/>
+          <w:b w:val="0"/>
+          <w:bCs/>
+          <w:sz w:val="28"/>
+          <w:szCs w:val="22"/>
+        </w:rPr>
+        <w:t xml:space="preserve">Sport </w:t>
+      </w:r>
+      <w:r>
+        <w:rPr>
+          <w:rFonts w:eastAsiaTheme="minorEastAsia" w:cstheme="minorBidi"/>
+          <w:b w:val="0"/>
+          <w:bCs/>
+          <w:sz w:val="28"/>
+          <w:szCs w:val="22"/>
+        </w:rPr>
+        <w:sym w:font="Wingdings" w:char="F0E0"/>
+      </w:r>
+      <w:r>
+        <w:rPr>
+          <w:rFonts w:eastAsiaTheme="minorEastAsia" w:cstheme="minorBidi"/>
+          <w:b w:val="0"/>
+          <w:bCs/>
+          <w:sz w:val="28"/>
+          <w:szCs w:val="22"/>
+        </w:rPr>
+        <w:t xml:space="preserve"> </w:t>
+      </w:r>
+      <w:proofErr w:type="spellStart"/>
+      <w:r>
+        <w:rPr>
+          <w:rFonts w:eastAsiaTheme="minorEastAsia" w:cstheme="minorBidi"/>
+          <w:b w:val="0"/>
+          <w:bCs/>
+          <w:sz w:val="28"/>
+          <w:szCs w:val="22"/>
+        </w:rPr>
+        <w:t>Sadness</w:t>
+      </w:r>
+      <w:proofErr w:type="spellEnd"/>
+    </w:p>
+    <w:p>
+      <w:pPr>
+        <w:pStyle w:val="Sottotitolo"/>
+        <w:numPr>
+          <w:ilvl w:val="0"/>
+          <w:numId w:val="14"/>
+        </w:numPr>
+        <w:rPr>
+          <w:rFonts w:eastAsiaTheme="minorEastAsia" w:cstheme="minorBidi"/>
+          <w:b w:val="0"/>
+          <w:bCs/>
+          <w:sz w:val="28"/>
+          <w:szCs w:val="22"/>
+        </w:rPr>
+      </w:pPr>
+      <w:r>
+        <w:rPr>
+          <w:rFonts w:eastAsiaTheme="minorEastAsia" w:cstheme="minorBidi"/>
+          <w:b w:val="0"/>
+          <w:bCs/>
+          <w:sz w:val="28"/>
+          <w:szCs w:val="22"/>
+        </w:rPr>
+        <w:t>Mystery</w:t>
+      </w:r>
+      <w:r>
+        <w:rPr>
+          <w:rFonts w:eastAsiaTheme="minorEastAsia" w:cstheme="minorBidi"/>
+          <w:b w:val="0"/>
+          <w:bCs/>
+          <w:sz w:val="28"/>
+          <w:szCs w:val="22"/>
+        </w:rPr>
+        <w:t xml:space="preserve"> </w:t>
+      </w:r>
+      <w:r>
+        <w:rPr>
+          <w:rFonts w:eastAsiaTheme="minorEastAsia" w:cstheme="minorBidi"/>
+          <w:b w:val="0"/>
+          <w:bCs/>
+          <w:sz w:val="28"/>
+          <w:szCs w:val="22"/>
+        </w:rPr>
+        <w:sym w:font="Wingdings" w:char="F0E0"/>
+      </w:r>
+      <w:r>
+        <w:rPr>
+          <w:rFonts w:eastAsiaTheme="minorEastAsia" w:cstheme="minorBidi"/>
+          <w:b w:val="0"/>
+          <w:bCs/>
+          <w:sz w:val="28"/>
+          <w:szCs w:val="22"/>
+        </w:rPr>
+        <w:t xml:space="preserve"> </w:t>
+      </w:r>
+      <w:proofErr w:type="spellStart"/>
+      <w:r>
+        <w:rPr>
+          <w:rFonts w:eastAsiaTheme="minorEastAsia" w:cstheme="minorBidi"/>
+          <w:b w:val="0"/>
+          <w:bCs/>
+          <w:sz w:val="28"/>
+          <w:szCs w:val="22"/>
+        </w:rPr>
+        <w:t>Disgust</w:t>
+      </w:r>
+      <w:proofErr w:type="spellEnd"/>
+    </w:p>
+    <w:p>
+      <w:pPr>
+        <w:pStyle w:val="Sottotitolo"/>
+        <w:numPr>
+          <w:ilvl w:val="0"/>
+          <w:numId w:val="14"/>
+        </w:numPr>
+        <w:rPr>
+          <w:rFonts w:eastAsiaTheme="minorEastAsia" w:cstheme="minorBidi"/>
+          <w:b w:val="0"/>
+          <w:bCs/>
+          <w:sz w:val="28"/>
+          <w:szCs w:val="22"/>
+        </w:rPr>
+      </w:pPr>
+      <w:r>
+        <w:rPr>
+          <w:rFonts w:eastAsiaTheme="minorEastAsia" w:cstheme="minorBidi"/>
+          <w:b w:val="0"/>
+          <w:bCs/>
+          <w:sz w:val="28"/>
+          <w:szCs w:val="22"/>
+        </w:rPr>
+        <w:t xml:space="preserve">Thriller </w:t>
+      </w:r>
+      <w:r>
+        <w:rPr>
+          <w:rFonts w:eastAsiaTheme="minorEastAsia" w:cstheme="minorBidi"/>
+          <w:b w:val="0"/>
+          <w:bCs/>
+          <w:sz w:val="28"/>
+          <w:szCs w:val="22"/>
+        </w:rPr>
+        <w:sym w:font="Wingdings" w:char="F0E0"/>
+      </w:r>
+      <w:r>
+        <w:rPr>
+          <w:rFonts w:eastAsiaTheme="minorEastAsia" w:cstheme="minorBidi"/>
+          <w:b w:val="0"/>
+          <w:bCs/>
+          <w:sz w:val="28"/>
+          <w:szCs w:val="22"/>
+        </w:rPr>
+        <w:t xml:space="preserve"> </w:t>
+      </w:r>
+      <w:proofErr w:type="spellStart"/>
+      <w:r>
+        <w:rPr>
+          <w:rFonts w:eastAsiaTheme="minorEastAsia" w:cstheme="minorBidi"/>
+          <w:b w:val="0"/>
+          <w:bCs/>
+          <w:sz w:val="28"/>
+          <w:szCs w:val="22"/>
+        </w:rPr>
+        <w:t>Fear</w:t>
+      </w:r>
+      <w:proofErr w:type="spellEnd"/>
+    </w:p>
+    <w:p>
+      <w:pPr>
+        <w:pStyle w:val="Sottotitolo"/>
+        <w:numPr>
+          <w:ilvl w:val="0"/>
+          <w:numId w:val="14"/>
+        </w:numPr>
+        <w:rPr>
+          <w:rFonts w:eastAsiaTheme="minorEastAsia" w:cstheme="minorBidi"/>
+          <w:b w:val="0"/>
+          <w:bCs/>
+          <w:sz w:val="28"/>
+          <w:szCs w:val="22"/>
+        </w:rPr>
+      </w:pPr>
+      <w:r>
+        <w:rPr>
+          <w:rFonts w:eastAsiaTheme="minorEastAsia" w:cstheme="minorBidi"/>
+          <w:b w:val="0"/>
+          <w:bCs/>
+          <w:sz w:val="28"/>
+          <w:szCs w:val="22"/>
+        </w:rPr>
+        <w:t xml:space="preserve">Comedy </w:t>
+      </w:r>
+      <w:r>
+        <w:rPr>
+          <w:rFonts w:eastAsiaTheme="minorEastAsia" w:cstheme="minorBidi"/>
+          <w:b w:val="0"/>
+          <w:bCs/>
+          <w:sz w:val="28"/>
+          <w:szCs w:val="22"/>
+        </w:rPr>
+        <w:sym w:font="Wingdings" w:char="F0E0"/>
+      </w:r>
+      <w:r>
+        <w:rPr>
+          <w:rFonts w:eastAsiaTheme="minorEastAsia" w:cstheme="minorBidi"/>
+          <w:b w:val="0"/>
+          <w:bCs/>
+          <w:sz w:val="28"/>
+          <w:szCs w:val="22"/>
+        </w:rPr>
+        <w:t xml:space="preserve"> Joy</w:t>
+      </w:r>
+    </w:p>
+    <w:p>
+      <w:pPr>
+        <w:pStyle w:val="Sottotitolo"/>
+        <w:rPr>
+          <w:rFonts w:eastAsiaTheme="minorEastAsia" w:cstheme="minorBidi"/>
+          <w:b w:val="0"/>
+          <w:bCs/>
+          <w:sz w:val="28"/>
+          <w:szCs w:val="22"/>
+        </w:rPr>
+      </w:pPr>
     </w:p>
     <w:p>
       <w:pPr>
@@ -3018,6 +3767,7 @@
           <w:sz w:val="28"/>
           <w:szCs w:val="22"/>
         </w:rPr>
+        <w:lastRenderedPageBreak/>
         <w:t>Come opzione aggiuntiva, è presente un sistema di Feedback tramite il quale l’utente può lasciare un riscontro sulla coerenza dei film raccomandati, in base alla sua personalità.</w:t>
       </w:r>
     </w:p>
@@ -3033,19 +3783,6 @@
           <w:szCs w:val="22"/>
         </w:rPr>
       </w:pPr>
-    </w:p>
-    <w:p>
-      <w:pPr>
-        <w:pStyle w:val="Sottotitolo"/>
-        <w:ind w:left="720"/>
-        <w:rPr>
-          <w:rFonts w:eastAsiaTheme="minorEastAsia" w:cstheme="minorBidi"/>
-          <w:b w:val="0"/>
-          <w:bCs/>
-          <w:sz w:val="28"/>
-          <w:szCs w:val="22"/>
-        </w:rPr>
-      </w:pPr>
       <w:r>
         <w:rPr>
           <w:rFonts w:eastAsiaTheme="minorEastAsia" w:cstheme="minorBidi"/>
@@ -3082,6 +3819,7 @@
       <w:r>
         <w:rPr>
           <w:noProof/>
+          <w:lang w:val="en-US" w:eastAsia="en-US"/>
         </w:rPr>
         <w:drawing>
           <wp:inline distT="0" distB="0" distL="0" distR="0" wp14:anchorId="0E2DDE5E" wp14:editId="40C6302D">
@@ -3135,8 +3873,8 @@
       <w:r>
         <w:rPr>
           <w:noProof/>
-        </w:rPr>
-        <w:lastRenderedPageBreak/>
+          <w:lang w:val="en-US" w:eastAsia="en-US"/>
+        </w:rPr>
         <w:drawing>
           <wp:inline distT="0" distB="0" distL="0" distR="0" wp14:anchorId="71DAC899" wp14:editId="214347B4">
             <wp:extent cx="4482146" cy="3040261"/>
@@ -3199,12 +3937,13 @@
           <w:iCs/>
         </w:rPr>
       </w:pPr>
-      <w:bookmarkStart w:id="13" w:name="_Toc26276753"/>
+      <w:bookmarkStart w:id="13" w:name="_Toc26796532"/>
       <w:r>
         <w:rPr>
           <w:i/>
           <w:iCs/>
         </w:rPr>
+        <w:lastRenderedPageBreak/>
         <w:t>Show Feedback Result</w:t>
       </w:r>
       <w:bookmarkEnd w:id="13"/>
@@ -3283,6 +4022,7 @@
       <w:r>
         <w:rPr>
           <w:noProof/>
+          <w:lang w:val="en-US" w:eastAsia="en-US"/>
         </w:rPr>
         <w:drawing>
           <wp:inline distT="0" distB="0" distL="0" distR="0" wp14:anchorId="3B6EE155" wp14:editId="7362F4E1">
@@ -3323,12 +4063,181 @@
     </w:p>
     <w:p>
       <w:pPr>
+        <w:pStyle w:val="Sottotitolo"/>
+        <w:ind w:firstLine="360"/>
+        <w:rPr>
+          <w:rFonts w:eastAsiaTheme="minorEastAsia" w:cstheme="minorBidi"/>
+          <w:b w:val="0"/>
+          <w:bCs/>
+          <w:sz w:val="28"/>
+          <w:szCs w:val="22"/>
+        </w:rPr>
+      </w:pPr>
+    </w:p>
+    <w:p>
+      <w:pPr>
+        <w:pStyle w:val="Sottotitolo"/>
+        <w:ind w:firstLine="360"/>
+        <w:rPr>
+          <w:rFonts w:eastAsiaTheme="minorEastAsia" w:cstheme="minorBidi"/>
+          <w:b w:val="0"/>
+          <w:bCs/>
+          <w:sz w:val="28"/>
+          <w:szCs w:val="22"/>
+        </w:rPr>
+      </w:pPr>
+    </w:p>
+    <w:p>
+      <w:pPr>
+        <w:pStyle w:val="Sottotitolo"/>
+        <w:ind w:firstLine="360"/>
+        <w:rPr>
+          <w:rFonts w:eastAsiaTheme="minorEastAsia" w:cstheme="minorBidi"/>
+          <w:b w:val="0"/>
+          <w:bCs/>
+          <w:sz w:val="28"/>
+          <w:szCs w:val="22"/>
+        </w:rPr>
+      </w:pPr>
+    </w:p>
+    <w:p>
+      <w:pPr>
+        <w:pStyle w:val="Sottotitolo"/>
+        <w:ind w:firstLine="360"/>
+        <w:rPr>
+          <w:rFonts w:eastAsiaTheme="minorEastAsia" w:cstheme="minorBidi"/>
+          <w:b w:val="0"/>
+          <w:bCs/>
+          <w:sz w:val="28"/>
+          <w:szCs w:val="22"/>
+        </w:rPr>
+      </w:pPr>
+    </w:p>
+    <w:p>
+      <w:pPr>
+        <w:pStyle w:val="Sottotitolo"/>
+        <w:ind w:firstLine="360"/>
+        <w:rPr>
+          <w:rFonts w:eastAsiaTheme="minorEastAsia" w:cstheme="minorBidi"/>
+          <w:b w:val="0"/>
+          <w:bCs/>
+          <w:sz w:val="28"/>
+          <w:szCs w:val="22"/>
+        </w:rPr>
+      </w:pPr>
+    </w:p>
+    <w:p>
+      <w:pPr>
+        <w:pStyle w:val="Sottotitolo"/>
+        <w:ind w:firstLine="360"/>
+        <w:rPr>
+          <w:rFonts w:eastAsiaTheme="minorEastAsia" w:cstheme="minorBidi"/>
+          <w:b w:val="0"/>
+          <w:bCs/>
+          <w:sz w:val="28"/>
+          <w:szCs w:val="22"/>
+        </w:rPr>
+      </w:pPr>
+    </w:p>
+    <w:p>
+      <w:pPr>
+        <w:pStyle w:val="Sottotitolo"/>
+        <w:ind w:firstLine="360"/>
+        <w:rPr>
+          <w:rFonts w:eastAsiaTheme="minorEastAsia" w:cstheme="minorBidi"/>
+          <w:b w:val="0"/>
+          <w:bCs/>
+          <w:sz w:val="28"/>
+          <w:szCs w:val="22"/>
+        </w:rPr>
+      </w:pPr>
+    </w:p>
+    <w:p>
+      <w:pPr>
+        <w:pStyle w:val="Sottotitolo"/>
+        <w:ind w:firstLine="360"/>
+        <w:rPr>
+          <w:rFonts w:eastAsiaTheme="minorEastAsia" w:cstheme="minorBidi"/>
+          <w:b w:val="0"/>
+          <w:bCs/>
+          <w:sz w:val="28"/>
+          <w:szCs w:val="22"/>
+        </w:rPr>
+      </w:pPr>
+    </w:p>
+    <w:p>
+      <w:pPr>
+        <w:pStyle w:val="Sottotitolo"/>
+        <w:ind w:firstLine="360"/>
+        <w:rPr>
+          <w:rFonts w:eastAsiaTheme="minorEastAsia" w:cstheme="minorBidi"/>
+          <w:b w:val="0"/>
+          <w:bCs/>
+          <w:sz w:val="28"/>
+          <w:szCs w:val="22"/>
+        </w:rPr>
+      </w:pPr>
+    </w:p>
+    <w:p>
+      <w:pPr>
+        <w:pStyle w:val="Sottotitolo"/>
+        <w:ind w:firstLine="360"/>
+        <w:rPr>
+          <w:rFonts w:eastAsiaTheme="minorEastAsia" w:cstheme="minorBidi"/>
+          <w:b w:val="0"/>
+          <w:bCs/>
+          <w:sz w:val="28"/>
+          <w:szCs w:val="22"/>
+        </w:rPr>
+      </w:pPr>
+    </w:p>
+    <w:p>
+      <w:pPr>
+        <w:pStyle w:val="Sottotitolo"/>
+        <w:ind w:firstLine="360"/>
+        <w:rPr>
+          <w:rFonts w:eastAsiaTheme="minorEastAsia" w:cstheme="minorBidi"/>
+          <w:b w:val="0"/>
+          <w:bCs/>
+          <w:sz w:val="28"/>
+          <w:szCs w:val="22"/>
+        </w:rPr>
+      </w:pPr>
+    </w:p>
+    <w:p>
+      <w:pPr>
+        <w:pStyle w:val="Sottotitolo"/>
+        <w:ind w:firstLine="360"/>
+        <w:rPr>
+          <w:rFonts w:eastAsiaTheme="minorEastAsia" w:cstheme="minorBidi"/>
+          <w:b w:val="0"/>
+          <w:bCs/>
+          <w:sz w:val="28"/>
+          <w:szCs w:val="22"/>
+        </w:rPr>
+      </w:pPr>
+    </w:p>
+    <w:p>
+      <w:pPr>
+        <w:pStyle w:val="Sottotitolo"/>
+        <w:ind w:firstLine="360"/>
+        <w:rPr>
+          <w:rFonts w:eastAsiaTheme="minorEastAsia" w:cstheme="minorBidi"/>
+          <w:b w:val="0"/>
+          <w:bCs/>
+          <w:sz w:val="28"/>
+          <w:szCs w:val="22"/>
+        </w:rPr>
+      </w:pPr>
+    </w:p>
+    <w:p>
+      <w:pPr>
         <w:pStyle w:val="Titolo"/>
         <w:rPr>
           <w:bCs/>
         </w:rPr>
       </w:pPr>
-      <w:bookmarkStart w:id="14" w:name="_Toc26276754"/>
+      <w:bookmarkStart w:id="14" w:name="_Toc26796533"/>
       <w:r>
         <w:lastRenderedPageBreak/>
         <w:t>Bibliografia</w:t>
@@ -3422,7 +4331,10 @@
       <w:fldChar w:fldCharType="separate"/>
     </w:r>
     <w:r>
-      <w:t>5</w:t>
+      <w:rPr>
+        <w:noProof/>
+      </w:rPr>
+      <w:t>10</w:t>
     </w:r>
     <w:r>
       <w:fldChar w:fldCharType="end"/>
@@ -3573,6 +4485,119 @@
     </w:lvl>
   </w:abstractNum>
   <w:abstractNum w:abstractNumId="1" w15:restartNumberingAfterBreak="0">
+    <w:nsid w:val="0A7149CD"/>
+    <w:multiLevelType w:val="hybridMultilevel"/>
+    <w:tmpl w:val="001EEBFA"/>
+    <w:lvl w:ilvl="0" w:tplc="04100001">
+      <w:start w:val="1"/>
+      <w:numFmt w:val="bullet"/>
+      <w:lvlText w:val=""/>
+      <w:lvlJc w:val="left"/>
+      <w:pPr>
+        <w:ind w:left="1440" w:hanging="360"/>
+      </w:pPr>
+      <w:rPr>
+        <w:rFonts w:ascii="Symbol" w:hAnsi="Symbol" w:hint="default"/>
+      </w:rPr>
+    </w:lvl>
+    <w:lvl w:ilvl="1" w:tplc="04100003" w:tentative="1">
+      <w:start w:val="1"/>
+      <w:numFmt w:val="bullet"/>
+      <w:lvlText w:val="o"/>
+      <w:lvlJc w:val="left"/>
+      <w:pPr>
+        <w:ind w:left="2160" w:hanging="360"/>
+      </w:pPr>
+      <w:rPr>
+        <w:rFonts w:ascii="Courier New" w:hAnsi="Courier New" w:cs="Courier New" w:hint="default"/>
+      </w:rPr>
+    </w:lvl>
+    <w:lvl w:ilvl="2" w:tplc="04100005" w:tentative="1">
+      <w:start w:val="1"/>
+      <w:numFmt w:val="bullet"/>
+      <w:lvlText w:val=""/>
+      <w:lvlJc w:val="left"/>
+      <w:pPr>
+        <w:ind w:left="2880" w:hanging="360"/>
+      </w:pPr>
+      <w:rPr>
+        <w:rFonts w:ascii="Wingdings" w:hAnsi="Wingdings" w:hint="default"/>
+      </w:rPr>
+    </w:lvl>
+    <w:lvl w:ilvl="3" w:tplc="04100001" w:tentative="1">
+      <w:start w:val="1"/>
+      <w:numFmt w:val="bullet"/>
+      <w:lvlText w:val=""/>
+      <w:lvlJc w:val="left"/>
+      <w:pPr>
+        <w:ind w:left="3600" w:hanging="360"/>
+      </w:pPr>
+      <w:rPr>
+        <w:rFonts w:ascii="Symbol" w:hAnsi="Symbol" w:hint="default"/>
+      </w:rPr>
+    </w:lvl>
+    <w:lvl w:ilvl="4" w:tplc="04100003" w:tentative="1">
+      <w:start w:val="1"/>
+      <w:numFmt w:val="bullet"/>
+      <w:lvlText w:val="o"/>
+      <w:lvlJc w:val="left"/>
+      <w:pPr>
+        <w:ind w:left="4320" w:hanging="360"/>
+      </w:pPr>
+      <w:rPr>
+        <w:rFonts w:ascii="Courier New" w:hAnsi="Courier New" w:cs="Courier New" w:hint="default"/>
+      </w:rPr>
+    </w:lvl>
+    <w:lvl w:ilvl="5" w:tplc="04100005" w:tentative="1">
+      <w:start w:val="1"/>
+      <w:numFmt w:val="bullet"/>
+      <w:lvlText w:val=""/>
+      <w:lvlJc w:val="left"/>
+      <w:pPr>
+        <w:ind w:left="5040" w:hanging="360"/>
+      </w:pPr>
+      <w:rPr>
+        <w:rFonts w:ascii="Wingdings" w:hAnsi="Wingdings" w:hint="default"/>
+      </w:rPr>
+    </w:lvl>
+    <w:lvl w:ilvl="6" w:tplc="04100001" w:tentative="1">
+      <w:start w:val="1"/>
+      <w:numFmt w:val="bullet"/>
+      <w:lvlText w:val=""/>
+      <w:lvlJc w:val="left"/>
+      <w:pPr>
+        <w:ind w:left="5760" w:hanging="360"/>
+      </w:pPr>
+      <w:rPr>
+        <w:rFonts w:ascii="Symbol" w:hAnsi="Symbol" w:hint="default"/>
+      </w:rPr>
+    </w:lvl>
+    <w:lvl w:ilvl="7" w:tplc="04100003" w:tentative="1">
+      <w:start w:val="1"/>
+      <w:numFmt w:val="bullet"/>
+      <w:lvlText w:val="o"/>
+      <w:lvlJc w:val="left"/>
+      <w:pPr>
+        <w:ind w:left="6480" w:hanging="360"/>
+      </w:pPr>
+      <w:rPr>
+        <w:rFonts w:ascii="Courier New" w:hAnsi="Courier New" w:cs="Courier New" w:hint="default"/>
+      </w:rPr>
+    </w:lvl>
+    <w:lvl w:ilvl="8" w:tplc="04100005" w:tentative="1">
+      <w:start w:val="1"/>
+      <w:numFmt w:val="bullet"/>
+      <w:lvlText w:val=""/>
+      <w:lvlJc w:val="left"/>
+      <w:pPr>
+        <w:ind w:left="7200" w:hanging="360"/>
+      </w:pPr>
+      <w:rPr>
+        <w:rFonts w:ascii="Wingdings" w:hAnsi="Wingdings" w:hint="default"/>
+      </w:rPr>
+    </w:lvl>
+  </w:abstractNum>
+  <w:abstractNum w:abstractNumId="2" w15:restartNumberingAfterBreak="0">
     <w:nsid w:val="146F2782"/>
     <w:multiLevelType w:val="multilevel"/>
     <w:tmpl w:val="B5365FCE"/>
@@ -3685,7 +4710,7 @@
       </w:rPr>
     </w:lvl>
   </w:abstractNum>
-  <w:abstractNum w:abstractNumId="2" w15:restartNumberingAfterBreak="0">
+  <w:abstractNum w:abstractNumId="3" w15:restartNumberingAfterBreak="0">
     <w:nsid w:val="19185300"/>
     <w:multiLevelType w:val="hybridMultilevel"/>
     <w:tmpl w:val="BD5E3D94"/>
@@ -3798,7 +4823,7 @@
       </w:rPr>
     </w:lvl>
   </w:abstractNum>
-  <w:abstractNum w:abstractNumId="3" w15:restartNumberingAfterBreak="0">
+  <w:abstractNum w:abstractNumId="4" w15:restartNumberingAfterBreak="0">
     <w:nsid w:val="1AE91956"/>
     <w:multiLevelType w:val="hybridMultilevel"/>
     <w:tmpl w:val="7AF0CE92"/>
@@ -3911,7 +4936,7 @@
       </w:rPr>
     </w:lvl>
   </w:abstractNum>
-  <w:abstractNum w:abstractNumId="4" w15:restartNumberingAfterBreak="0">
+  <w:abstractNum w:abstractNumId="5" w15:restartNumberingAfterBreak="0">
     <w:nsid w:val="1BBC33AE"/>
     <w:multiLevelType w:val="hybridMultilevel"/>
     <w:tmpl w:val="93E06C84"/>
@@ -4024,7 +5049,7 @@
       </w:rPr>
     </w:lvl>
   </w:abstractNum>
-  <w:abstractNum w:abstractNumId="5" w15:restartNumberingAfterBreak="0">
+  <w:abstractNum w:abstractNumId="6" w15:restartNumberingAfterBreak="0">
     <w:nsid w:val="43596EDB"/>
     <w:multiLevelType w:val="hybridMultilevel"/>
     <w:tmpl w:val="39A02B86"/>
@@ -4137,7 +5162,7 @@
       </w:rPr>
     </w:lvl>
   </w:abstractNum>
-  <w:abstractNum w:abstractNumId="6" w15:restartNumberingAfterBreak="0">
+  <w:abstractNum w:abstractNumId="7" w15:restartNumberingAfterBreak="0">
     <w:nsid w:val="45796AC9"/>
     <w:multiLevelType w:val="hybridMultilevel"/>
     <w:tmpl w:val="6ABC04BA"/>
@@ -4250,7 +5275,7 @@
       </w:rPr>
     </w:lvl>
   </w:abstractNum>
-  <w:abstractNum w:abstractNumId="7" w15:restartNumberingAfterBreak="0">
+  <w:abstractNum w:abstractNumId="8" w15:restartNumberingAfterBreak="0">
     <w:nsid w:val="45D36DF4"/>
     <w:multiLevelType w:val="multilevel"/>
     <w:tmpl w:val="D1C27702"/>
@@ -4364,7 +5389,7 @@
       </w:rPr>
     </w:lvl>
   </w:abstractNum>
-  <w:abstractNum w:abstractNumId="8" w15:restartNumberingAfterBreak="0">
+  <w:abstractNum w:abstractNumId="9" w15:restartNumberingAfterBreak="0">
     <w:nsid w:val="470E349E"/>
     <w:multiLevelType w:val="hybridMultilevel"/>
     <w:tmpl w:val="822C64B6"/>
@@ -4477,7 +5502,7 @@
       </w:rPr>
     </w:lvl>
   </w:abstractNum>
-  <w:abstractNum w:abstractNumId="9" w15:restartNumberingAfterBreak="0">
+  <w:abstractNum w:abstractNumId="10" w15:restartNumberingAfterBreak="0">
     <w:nsid w:val="549469BE"/>
     <w:multiLevelType w:val="multilevel"/>
     <w:tmpl w:val="E8A0CADE"/>
@@ -4572,7 +5597,7 @@
       </w:pPr>
     </w:lvl>
   </w:abstractNum>
-  <w:abstractNum w:abstractNumId="10" w15:restartNumberingAfterBreak="0">
+  <w:abstractNum w:abstractNumId="11" w15:restartNumberingAfterBreak="0">
     <w:nsid w:val="58F916FD"/>
     <w:multiLevelType w:val="hybridMultilevel"/>
     <w:tmpl w:val="2800EA82"/>
@@ -4685,7 +5710,7 @@
       </w:rPr>
     </w:lvl>
   </w:abstractNum>
-  <w:abstractNum w:abstractNumId="11" w15:restartNumberingAfterBreak="0">
+  <w:abstractNum w:abstractNumId="12" w15:restartNumberingAfterBreak="0">
     <w:nsid w:val="615B27D8"/>
     <w:multiLevelType w:val="multilevel"/>
     <w:tmpl w:val="A454BD80"/>
@@ -4775,7 +5800,7 @@
       </w:pPr>
     </w:lvl>
   </w:abstractNum>
-  <w:abstractNum w:abstractNumId="12" w15:restartNumberingAfterBreak="0">
+  <w:abstractNum w:abstractNumId="13" w15:restartNumberingAfterBreak="0">
     <w:nsid w:val="6B0A376B"/>
     <w:multiLevelType w:val="multilevel"/>
     <w:tmpl w:val="A8C04364"/>
@@ -4889,43 +5914,46 @@
     </w:lvl>
   </w:abstractNum>
   <w:num w:numId="1">
-    <w:abstractNumId w:val="11"/>
+    <w:abstractNumId w:val="12"/>
   </w:num>
   <w:num w:numId="2">
-    <w:abstractNumId w:val="7"/>
+    <w:abstractNumId w:val="8"/>
   </w:num>
   <w:num w:numId="3">
-    <w:abstractNumId w:val="1"/>
+    <w:abstractNumId w:val="2"/>
   </w:num>
   <w:num w:numId="4">
-    <w:abstractNumId w:val="12"/>
+    <w:abstractNumId w:val="13"/>
   </w:num>
   <w:num w:numId="5">
+    <w:abstractNumId w:val="10"/>
+  </w:num>
+  <w:num w:numId="6">
     <w:abstractNumId w:val="9"/>
   </w:num>
-  <w:num w:numId="6">
-    <w:abstractNumId w:val="8"/>
-  </w:num>
   <w:num w:numId="7">
-    <w:abstractNumId w:val="4"/>
+    <w:abstractNumId w:val="5"/>
   </w:num>
   <w:num w:numId="8">
     <w:abstractNumId w:val="0"/>
   </w:num>
   <w:num w:numId="9">
-    <w:abstractNumId w:val="2"/>
+    <w:abstractNumId w:val="3"/>
   </w:num>
   <w:num w:numId="10">
-    <w:abstractNumId w:val="5"/>
+    <w:abstractNumId w:val="6"/>
   </w:num>
   <w:num w:numId="11">
-    <w:abstractNumId w:val="3"/>
+    <w:abstractNumId w:val="4"/>
   </w:num>
   <w:num w:numId="12">
-    <w:abstractNumId w:val="10"/>
+    <w:abstractNumId w:val="11"/>
   </w:num>
   <w:num w:numId="13">
-    <w:abstractNumId w:val="6"/>
+    <w:abstractNumId w:val="7"/>
+  </w:num>
+  <w:num w:numId="14">
+    <w:abstractNumId w:val="1"/>
   </w:num>
 </w:numbering>
 </file>
@@ -5049,7 +6077,6 @@
     <w:lsdException w:name="HTML Sample" w:semiHidden="1" w:unhideWhenUsed="1"/>
     <w:lsdException w:name="HTML Typewriter" w:semiHidden="1" w:unhideWhenUsed="1"/>
     <w:lsdException w:name="HTML Variable" w:semiHidden="1" w:unhideWhenUsed="1"/>
-    <w:lsdException w:name="Normal Table" w:semiHidden="1" w:unhideWhenUsed="1"/>
     <w:lsdException w:name="annotation subject" w:semiHidden="1" w:unhideWhenUsed="1"/>
     <w:lsdException w:name="No List" w:semiHidden="1" w:unhideWhenUsed="1"/>
     <w:lsdException w:name="Outline List 1" w:semiHidden="1" w:unhideWhenUsed="1"/>
@@ -5092,11 +6119,8 @@
     <w:lsdException w:name="Table Contemporary" w:semiHidden="1" w:unhideWhenUsed="1"/>
     <w:lsdException w:name="Table Elegant" w:semiHidden="1" w:unhideWhenUsed="1"/>
     <w:lsdException w:name="Table Professional" w:semiHidden="1" w:unhideWhenUsed="1"/>
-    <w:lsdException w:name="Table Subtle 1" w:semiHidden="1" w:unhideWhenUsed="1"/>
     <w:lsdException w:name="Table Subtle 2" w:semiHidden="1" w:unhideWhenUsed="1"/>
     <w:lsdException w:name="Table Web 1" w:semiHidden="1" w:unhideWhenUsed="1"/>
-    <w:lsdException w:name="Table Web 2" w:semiHidden="1" w:unhideWhenUsed="1"/>
-    <w:lsdException w:name="Table Web 3" w:semiHidden="1" w:unhideWhenUsed="1"/>
     <w:lsdException w:name="Balloon Text" w:semiHidden="1" w:unhideWhenUsed="1"/>
     <w:lsdException w:name="Table Grid" w:uiPriority="59"/>
     <w:lsdException w:name="Table Theme" w:semiHidden="1" w:unhideWhenUsed="1"/>
@@ -5897,8 +6921,8 @@
       <w:iCs/>
     </w:rPr>
   </w:style>
-  <w:style w:type="character" w:styleId="Menzionenonrisolta">
-    <w:name w:val="Unresolved Mention"/>
+  <w:style w:type="character" w:customStyle="1" w:styleId="Menzionenonrisolta1">
+    <w:name w:val="Menzione non risolta1"/>
     <w:basedOn w:val="Carpredefinitoparagrafo"/>
     <w:uiPriority w:val="99"/>
     <w:semiHidden/>
@@ -6979,7 +8003,7 @@
 </file>
 
 <file path=customXml/itemProps1.xml><?xml version="1.0" encoding="utf-8"?>
-<ds:datastoreItem xmlns:ds="http://schemas.openxmlformats.org/officeDocument/2006/customXml" ds:itemID="{6CF9EC62-16C5-4464-B249-20F09A3A4C18}">
+<ds:datastoreItem xmlns:ds="http://schemas.openxmlformats.org/officeDocument/2006/customXml" ds:itemID="{6F40F107-6246-4887-84ED-F37AC3EEB909}">
   <ds:schemaRefs>
     <ds:schemaRef ds:uri="http://schemas.openxmlformats.org/officeDocument/2006/bibliography"/>
   </ds:schemaRefs>

</xml_diff>